<commit_message>
Aggiunta di varie soluzioni e approfondimenti
</commit_message>
<xml_diff>
--- a/Esercizi/Cammini Minimi (D e BF)/Esercizi Risolti Algoritmi e Cammini Minimi.docx
+++ b/Esercizi/Cammini Minimi (D e BF)/Esercizi Risolti Algoritmi e Cammini Minimi.docx
@@ -5761,25 +5761,7 @@
           <w:rPr>
             <w:rFonts w:ascii="Cambria Math" w:eastAsiaTheme="minorEastAsia" w:hAnsi="Cambria Math"/>
           </w:rPr>
-          <m:t xml:space="preserve">A </m:t>
-        </m:r>
-        <m:r>
-          <w:rPr>
-            <w:rFonts w:ascii="Cambria Math" w:eastAsiaTheme="minorEastAsia" w:hAnsi="Cambria Math"/>
-          </w:rPr>
-          <m:t>⇒</m:t>
-        </m:r>
-        <m:r>
-          <w:rPr>
-            <w:rFonts w:ascii="Cambria Math" w:eastAsiaTheme="minorEastAsia" w:hAnsi="Cambria Math"/>
-          </w:rPr>
-          <m:t>C⇒</m:t>
-        </m:r>
-        <m:r>
-          <w:rPr>
-            <w:rFonts w:ascii="Cambria Math" w:eastAsiaTheme="minorEastAsia" w:hAnsi="Cambria Math"/>
-          </w:rPr>
-          <m:t>E</m:t>
+          <m:t>A ⇒C⇒E</m:t>
         </m:r>
       </m:oMath>
       <w:r>
@@ -5877,43 +5859,7 @@
           <w:rPr>
             <w:rFonts w:ascii="Cambria Math" w:eastAsiaTheme="minorEastAsia" w:hAnsi="Cambria Math"/>
           </w:rPr>
-          <m:t>A</m:t>
-        </m:r>
-        <m:r>
-          <w:rPr>
-            <w:rFonts w:ascii="Cambria Math" w:eastAsiaTheme="minorEastAsia" w:hAnsi="Cambria Math"/>
-          </w:rPr>
-          <m:t>⇒</m:t>
-        </m:r>
-        <m:r>
-          <w:rPr>
-            <w:rFonts w:ascii="Cambria Math" w:eastAsiaTheme="minorEastAsia" w:hAnsi="Cambria Math"/>
-          </w:rPr>
-          <m:t xml:space="preserve">C </m:t>
-        </m:r>
-        <m:r>
-          <w:rPr>
-            <w:rFonts w:ascii="Cambria Math" w:eastAsiaTheme="minorEastAsia" w:hAnsi="Cambria Math"/>
-          </w:rPr>
-          <m:t>⇒</m:t>
-        </m:r>
-        <m:r>
-          <w:rPr>
-            <w:rFonts w:ascii="Cambria Math" w:eastAsiaTheme="minorEastAsia" w:hAnsi="Cambria Math"/>
-          </w:rPr>
-          <m:t>E</m:t>
-        </m:r>
-        <m:r>
-          <w:rPr>
-            <w:rFonts w:ascii="Cambria Math" w:eastAsiaTheme="minorEastAsia" w:hAnsi="Cambria Math"/>
-          </w:rPr>
-          <m:t>⇒</m:t>
-        </m:r>
-        <m:r>
-          <w:rPr>
-            <w:rFonts w:ascii="Cambria Math" w:eastAsiaTheme="minorEastAsia" w:hAnsi="Cambria Math"/>
-          </w:rPr>
-          <m:t>F</m:t>
+          <m:t>A⇒C ⇒E⇒F</m:t>
         </m:r>
       </m:oMath>
       <w:r>
@@ -6086,6 +6032,12 @@
           <w:rFonts w:eastAsiaTheme="minorEastAsia"/>
         </w:rPr>
       </w:pPr>
+      <w:r>
+        <w:rPr>
+          <w:rFonts w:eastAsiaTheme="minorEastAsia"/>
+        </w:rPr>
+        <w:br w:type="page"/>
+      </w:r>
     </w:p>
     <w:p>
       <w:pPr>
@@ -6100,6 +6052,116 @@
           <w:rFonts w:eastAsiaTheme="minorEastAsia"/>
         </w:rPr>
       </w:pPr>
+      <w:r>
+        <w:rPr>
+          <w:rFonts w:eastAsiaTheme="minorEastAsia"/>
+          <w:noProof/>
+        </w:rPr>
+        <mc:AlternateContent>
+          <mc:Choice Requires="wpi">
+            <w:drawing>
+              <wp:anchor distT="0" distB="0" distL="114300" distR="114300" simplePos="0" relativeHeight="251659264" behindDoc="0" locked="0" layoutInCell="1" allowOverlap="1" wp14:anchorId="7CA6B669" wp14:editId="22B0D973">
+                <wp:simplePos x="0" y="0"/>
+                <wp:positionH relativeFrom="column">
+                  <wp:posOffset>2084681</wp:posOffset>
+                </wp:positionH>
+                <wp:positionV relativeFrom="paragraph">
+                  <wp:posOffset>588947</wp:posOffset>
+                </wp:positionV>
+                <wp:extent cx="1899000" cy="931680"/>
+                <wp:effectExtent l="38100" t="38100" r="44450" b="40005"/>
+                <wp:wrapNone/>
+                <wp:docPr id="460" name="Input penna 460"/>
+                <wp:cNvGraphicFramePr/>
+                <a:graphic xmlns:a="http://schemas.openxmlformats.org/drawingml/2006/main">
+                  <a:graphicData uri="http://schemas.microsoft.com/office/word/2010/wordprocessingInk">
+                    <w14:contentPart bwMode="auto" r:id="rId14">
+                      <w14:nvContentPartPr>
+                        <w14:cNvContentPartPr/>
+                      </w14:nvContentPartPr>
+                      <w14:xfrm>
+                        <a:off x="0" y="0"/>
+                        <a:ext cx="1899000" cy="931680"/>
+                      </w14:xfrm>
+                    </w14:contentPart>
+                  </a:graphicData>
+                </a:graphic>
+              </wp:anchor>
+            </w:drawing>
+          </mc:Choice>
+          <mc:Fallback>
+            <w:pict>
+              <v:shapetype w14:anchorId="06493527" id="_x0000_t75" coordsize="21600,21600" o:spt="75" o:preferrelative="t" path="m@4@5l@4@11@9@11@9@5xe" filled="f" stroked="f">
+                <v:stroke joinstyle="miter"/>
+                <v:formulas>
+                  <v:f eqn="if lineDrawn pixelLineWidth 0"/>
+                  <v:f eqn="sum @0 1 0"/>
+                  <v:f eqn="sum 0 0 @1"/>
+                  <v:f eqn="prod @2 1 2"/>
+                  <v:f eqn="prod @3 21600 pixelWidth"/>
+                  <v:f eqn="prod @3 21600 pixelHeight"/>
+                  <v:f eqn="sum @0 0 1"/>
+                  <v:f eqn="prod @6 1 2"/>
+                  <v:f eqn="prod @7 21600 pixelWidth"/>
+                  <v:f eqn="sum @8 21600 0"/>
+                  <v:f eqn="prod @7 21600 pixelHeight"/>
+                  <v:f eqn="sum @10 21600 0"/>
+                </v:formulas>
+                <v:path o:extrusionok="f" gradientshapeok="t" o:connecttype="rect"/>
+                <o:lock v:ext="edit" aspectratio="t"/>
+              </v:shapetype>
+              <v:shape id="Input penna 460" o:spid="_x0000_s1026" type="#_x0000_t75" style="position:absolute;margin-left:163.45pt;margin-top:45.65pt;width:150.95pt;height:74.75pt;z-index:251659264;visibility:visible;mso-wrap-style:square;mso-wrap-distance-left:9pt;mso-wrap-distance-top:0;mso-wrap-distance-right:9pt;mso-wrap-distance-bottom:0;mso-position-horizontal:absolute;mso-position-horizontal-relative:text;mso-position-vertical:absolute;mso-position-vertical-relative:text" o:gfxdata="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">
+                <v:imagedata r:id="rId15" o:title=""/>
+              </v:shape>
+            </w:pict>
+          </mc:Fallback>
+        </mc:AlternateContent>
+      </w:r>
+      <w:r>
+        <w:rPr>
+          <w:rFonts w:eastAsiaTheme="minorEastAsia"/>
+        </w:rPr>
+        <w:drawing>
+          <wp:inline distT="0" distB="0" distL="0" distR="0" wp14:anchorId="7592DBA1" wp14:editId="1E009AF0">
+            <wp:extent cx="5611091" cy="3174650"/>
+            <wp:effectExtent l="0" t="0" r="8890" b="6985"/>
+            <wp:docPr id="419" name="Immagine 419"/>
+            <wp:cNvGraphicFramePr>
+              <a:graphicFrameLocks xmlns:a="http://schemas.openxmlformats.org/drawingml/2006/main" noChangeAspect="1"/>
+            </wp:cNvGraphicFramePr>
+            <a:graphic xmlns:a="http://schemas.openxmlformats.org/drawingml/2006/main">
+              <a:graphicData uri="http://schemas.openxmlformats.org/drawingml/2006/picture">
+                <pic:pic xmlns:pic="http://schemas.openxmlformats.org/drawingml/2006/picture">
+                  <pic:nvPicPr>
+                    <pic:cNvPr id="1" name=""/>
+                    <pic:cNvPicPr/>
+                  </pic:nvPicPr>
+                  <pic:blipFill>
+                    <a:blip r:embed="rId16"/>
+                    <a:stretch>
+                      <a:fillRect/>
+                    </a:stretch>
+                  </pic:blipFill>
+                  <pic:spPr>
+                    <a:xfrm>
+                      <a:off x="0" y="0"/>
+                      <a:ext cx="5620560" cy="3180007"/>
+                    </a:xfrm>
+                    <a:prstGeom prst="rect">
+                      <a:avLst/>
+                    </a:prstGeom>
+                  </pic:spPr>
+                </pic:pic>
+              </a:graphicData>
+            </a:graphic>
+          </wp:inline>
+        </w:drawing>
+      </w:r>
+    </w:p>
+    <w:p>
+      <w:r>
+        <w:t xml:space="preserve">a) </w:t>
+      </w:r>
     </w:p>
     <w:p>
       <w:pPr>
@@ -6107,6 +6169,17 @@
           <w:rFonts w:eastAsiaTheme="minorEastAsia"/>
         </w:rPr>
       </w:pPr>
+      <w:r>
+        <w:t xml:space="preserve">Nella scelta dell’algoritmo, notiamo che ci viene dato un massimo numero di archi da dover rispettare, pertanto si può applicare solo l’algoritmo di Bellman – Ford, l’unico che dà la possibilità di calcolo dei cammini minimi sulla base di un massimo numero di archi. Applicheremo Bellman – Ford fermandoci alla quarta iterazioni, con un numero di archi e iterazioni pari a </w:t>
+      </w:r>
+      <m:oMath>
+        <m:r>
+          <w:rPr>
+            <w:rFonts w:ascii="Cambria Math" w:hAnsi="Cambria Math"/>
+          </w:rPr>
+          <m:t>k≤5</m:t>
+        </m:r>
+      </m:oMath>
     </w:p>
     <w:p>
       <w:pPr>
@@ -6114,6 +6187,2528 @@
           <w:rFonts w:eastAsiaTheme="minorEastAsia"/>
         </w:rPr>
       </w:pPr>
+      <w:r>
+        <w:rPr>
+          <w:rFonts w:eastAsiaTheme="minorEastAsia"/>
+        </w:rPr>
+        <w:t xml:space="preserve">b) </w:t>
+      </w:r>
+    </w:p>
+    <w:tbl>
+      <w:tblPr>
+        <w:tblStyle w:val="Grigliatabella"/>
+        <w:tblW w:w="0" w:type="auto"/>
+        <w:tblLook w:val="04A0" w:firstRow="1" w:lastRow="0" w:firstColumn="1" w:lastColumn="0" w:noHBand="0" w:noVBand="1"/>
+      </w:tblPr>
+      <w:tblGrid>
+        <w:gridCol w:w="1350"/>
+        <w:gridCol w:w="1062"/>
+        <w:gridCol w:w="1052"/>
+        <w:gridCol w:w="1052"/>
+        <w:gridCol w:w="1052"/>
+        <w:gridCol w:w="1054"/>
+        <w:gridCol w:w="1054"/>
+        <w:gridCol w:w="1863"/>
+      </w:tblGrid>
+      <w:tr>
+        <w:trPr>
+          <w:trHeight w:val="285"/>
+        </w:trPr>
+        <w:tc>
+          <w:tcPr>
+            <w:tcW w:w="1350" w:type="dxa"/>
+            <w:vAlign w:val="center"/>
+          </w:tcPr>
+          <w:p>
+            <w:pPr>
+              <w:jc w:val="center"/>
+            </w:pPr>
+            <w:r>
+              <w:t>Iterazione</w:t>
+            </w:r>
+          </w:p>
+        </w:tc>
+        <w:tc>
+          <w:tcPr>
+            <w:tcW w:w="1062" w:type="dxa"/>
+            <w:vAlign w:val="center"/>
+          </w:tcPr>
+          <w:p>
+            <w:pPr>
+              <w:jc w:val="center"/>
+            </w:pPr>
+            <w:r>
+              <w:rPr>
+                <w:noProof/>
+              </w:rPr>
+              <mc:AlternateContent>
+                <mc:Choice Requires="wpi">
+                  <w:drawing>
+                    <wp:anchor distT="0" distB="0" distL="114300" distR="114300" simplePos="0" relativeHeight="251661312" behindDoc="0" locked="0" layoutInCell="1" allowOverlap="1" wp14:anchorId="1844AEF3" wp14:editId="1DF857E0">
+                      <wp:simplePos x="0" y="0"/>
+                      <wp:positionH relativeFrom="column">
+                        <wp:posOffset>428625</wp:posOffset>
+                      </wp:positionH>
+                      <wp:positionV relativeFrom="paragraph">
+                        <wp:posOffset>314960</wp:posOffset>
+                      </wp:positionV>
+                      <wp:extent cx="1412980" cy="488700"/>
+                      <wp:effectExtent l="57150" t="38100" r="34925" b="45085"/>
+                      <wp:wrapNone/>
+                      <wp:docPr id="467" name="Input penna 467"/>
+                      <wp:cNvGraphicFramePr/>
+                      <a:graphic xmlns:a="http://schemas.openxmlformats.org/drawingml/2006/main">
+                        <a:graphicData uri="http://schemas.microsoft.com/office/word/2010/wordprocessingInk">
+                          <w14:contentPart bwMode="auto" r:id="rId17">
+                            <w14:nvContentPartPr>
+                              <w14:cNvContentPartPr/>
+                            </w14:nvContentPartPr>
+                            <w14:xfrm>
+                              <a:off x="0" y="0"/>
+                              <a:ext cx="1412980" cy="488700"/>
+                            </w14:xfrm>
+                          </w14:contentPart>
+                        </a:graphicData>
+                      </a:graphic>
+                    </wp:anchor>
+                  </w:drawing>
+                </mc:Choice>
+                <mc:Fallback>
+                  <w:pict>
+                    <v:shape w14:anchorId="78D126D7" id="Input penna 467" o:spid="_x0000_s1026" type="#_x0000_t75" style="position:absolute;margin-left:33.05pt;margin-top:24.1pt;width:112.65pt;height:39.9pt;z-index:251661312;visibility:visible;mso-wrap-style:square;mso-wrap-distance-left:9pt;mso-wrap-distance-top:0;mso-wrap-distance-right:9pt;mso-wrap-distance-bottom:0;mso-position-horizontal:absolute;mso-position-horizontal-relative:text;mso-position-vertical:absolute;mso-position-vertical-relative:text" o:gfxdata="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">
+                      <v:imagedata r:id="rId18" o:title=""/>
+                    </v:shape>
+                  </w:pict>
+                </mc:Fallback>
+              </mc:AlternateContent>
+            </w:r>
+            <w:r>
+              <w:rPr>
+                <w:noProof/>
+              </w:rPr>
+              <mc:AlternateContent>
+                <mc:Choice Requires="wpi">
+                  <w:drawing>
+                    <wp:anchor distT="0" distB="0" distL="114300" distR="114300" simplePos="0" relativeHeight="251660288" behindDoc="0" locked="0" layoutInCell="1" allowOverlap="1" wp14:anchorId="5B4FFDAC" wp14:editId="26C38C66">
+                      <wp:simplePos x="0" y="0"/>
+                      <wp:positionH relativeFrom="column">
+                        <wp:posOffset>-5782</wp:posOffset>
+                      </wp:positionH>
+                      <wp:positionV relativeFrom="paragraph">
+                        <wp:posOffset>240276</wp:posOffset>
+                      </wp:positionV>
+                      <wp:extent cx="438480" cy="133200"/>
+                      <wp:effectExtent l="57150" t="38100" r="38100" b="57785"/>
+                      <wp:wrapNone/>
+                      <wp:docPr id="461" name="Input penna 461"/>
+                      <wp:cNvGraphicFramePr/>
+                      <a:graphic xmlns:a="http://schemas.openxmlformats.org/drawingml/2006/main">
+                        <a:graphicData uri="http://schemas.microsoft.com/office/word/2010/wordprocessingInk">
+                          <w14:contentPart bwMode="auto" r:id="rId19">
+                            <w14:nvContentPartPr>
+                              <w14:cNvContentPartPr/>
+                            </w14:nvContentPartPr>
+                            <w14:xfrm>
+                              <a:off x="0" y="0"/>
+                              <a:ext cx="438480" cy="133200"/>
+                            </w14:xfrm>
+                          </w14:contentPart>
+                        </a:graphicData>
+                      </a:graphic>
+                    </wp:anchor>
+                  </w:drawing>
+                </mc:Choice>
+                <mc:Fallback>
+                  <w:pict>
+                    <v:shape w14:anchorId="37618DB2" id="Input penna 461" o:spid="_x0000_s1026" type="#_x0000_t75" style="position:absolute;margin-left:-1.15pt;margin-top:18.2pt;width:35.95pt;height:11.95pt;z-index:251660288;visibility:visible;mso-wrap-style:square;mso-wrap-distance-left:9pt;mso-wrap-distance-top:0;mso-wrap-distance-right:9pt;mso-wrap-distance-bottom:0;mso-position-horizontal:absolute;mso-position-horizontal-relative:text;mso-position-vertical:absolute;mso-position-vertical-relative:text" o:gfxdata="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">
+                      <v:imagedata r:id="rId20" o:title=""/>
+                    </v:shape>
+                  </w:pict>
+                </mc:Fallback>
+              </mc:AlternateContent>
+            </w:r>
+            <w:r>
+              <w:t>Nodo A</w:t>
+            </w:r>
+          </w:p>
+        </w:tc>
+        <w:tc>
+          <w:tcPr>
+            <w:tcW w:w="1052" w:type="dxa"/>
+          </w:tcPr>
+          <w:p>
+            <w:pPr>
+              <w:jc w:val="center"/>
+            </w:pPr>
+            <w:r>
+              <w:t xml:space="preserve">Nodo </w:t>
+            </w:r>
+            <w:r>
+              <w:t>B</w:t>
+            </w:r>
+          </w:p>
+        </w:tc>
+        <w:tc>
+          <w:tcPr>
+            <w:tcW w:w="1052" w:type="dxa"/>
+          </w:tcPr>
+          <w:p>
+            <w:pPr>
+              <w:jc w:val="center"/>
+            </w:pPr>
+            <w:r>
+              <w:rPr>
+                <w:noProof/>
+              </w:rPr>
+              <mc:AlternateContent>
+                <mc:Choice Requires="wpi">
+                  <w:drawing>
+                    <wp:anchor distT="0" distB="0" distL="114300" distR="114300" simplePos="0" relativeHeight="251664384" behindDoc="0" locked="0" layoutInCell="1" allowOverlap="1" wp14:anchorId="36EDE186" wp14:editId="5EF19B8F">
+                      <wp:simplePos x="0" y="0"/>
+                      <wp:positionH relativeFrom="column">
+                        <wp:posOffset>28575</wp:posOffset>
+                      </wp:positionH>
+                      <wp:positionV relativeFrom="paragraph">
+                        <wp:posOffset>1037590</wp:posOffset>
+                      </wp:positionV>
+                      <wp:extent cx="713740" cy="167030"/>
+                      <wp:effectExtent l="38100" t="57150" r="48260" b="42545"/>
+                      <wp:wrapNone/>
+                      <wp:docPr id="476" name="Input penna 476"/>
+                      <wp:cNvGraphicFramePr/>
+                      <a:graphic xmlns:a="http://schemas.openxmlformats.org/drawingml/2006/main">
+                        <a:graphicData uri="http://schemas.microsoft.com/office/word/2010/wordprocessingInk">
+                          <w14:contentPart bwMode="auto" r:id="rId21">
+                            <w14:nvContentPartPr>
+                              <w14:cNvContentPartPr/>
+                            </w14:nvContentPartPr>
+                            <w14:xfrm>
+                              <a:off x="0" y="0"/>
+                              <a:ext cx="713740" cy="167030"/>
+                            </w14:xfrm>
+                          </w14:contentPart>
+                        </a:graphicData>
+                      </a:graphic>
+                    </wp:anchor>
+                  </w:drawing>
+                </mc:Choice>
+                <mc:Fallback>
+                  <w:pict>
+                    <v:shape w14:anchorId="09FE1A38" id="Input penna 476" o:spid="_x0000_s1026" type="#_x0000_t75" style="position:absolute;margin-left:1.55pt;margin-top:81pt;width:57.6pt;height:14.55pt;z-index:251664384;visibility:visible;mso-wrap-style:square;mso-wrap-distance-left:9pt;mso-wrap-distance-top:0;mso-wrap-distance-right:9pt;mso-wrap-distance-bottom:0;mso-position-horizontal:absolute;mso-position-horizontal-relative:text;mso-position-vertical:absolute;mso-position-vertical-relative:text" o:gfxdata="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">
+                      <v:imagedata r:id="rId22" o:title=""/>
+                    </v:shape>
+                  </w:pict>
+                </mc:Fallback>
+              </mc:AlternateContent>
+            </w:r>
+            <w:r>
+              <w:rPr>
+                <w:noProof/>
+              </w:rPr>
+              <mc:AlternateContent>
+                <mc:Choice Requires="wpi">
+                  <w:drawing>
+                    <wp:anchor distT="0" distB="0" distL="114300" distR="114300" simplePos="0" relativeHeight="251662336" behindDoc="0" locked="0" layoutInCell="1" allowOverlap="1" wp14:anchorId="75E99A88" wp14:editId="1DDA4E97">
+                      <wp:simplePos x="0" y="0"/>
+                      <wp:positionH relativeFrom="column">
+                        <wp:posOffset>499110</wp:posOffset>
+                      </wp:positionH>
+                      <wp:positionV relativeFrom="paragraph">
+                        <wp:posOffset>662940</wp:posOffset>
+                      </wp:positionV>
+                      <wp:extent cx="1340700" cy="279310"/>
+                      <wp:effectExtent l="57150" t="57150" r="31115" b="45085"/>
+                      <wp:wrapNone/>
+                      <wp:docPr id="470" name="Input penna 470"/>
+                      <wp:cNvGraphicFramePr/>
+                      <a:graphic xmlns:a="http://schemas.openxmlformats.org/drawingml/2006/main">
+                        <a:graphicData uri="http://schemas.microsoft.com/office/word/2010/wordprocessingInk">
+                          <w14:contentPart bwMode="auto" r:id="rId23">
+                            <w14:nvContentPartPr>
+                              <w14:cNvContentPartPr/>
+                            </w14:nvContentPartPr>
+                            <w14:xfrm>
+                              <a:off x="0" y="0"/>
+                              <a:ext cx="1340700" cy="279310"/>
+                            </w14:xfrm>
+                          </w14:contentPart>
+                        </a:graphicData>
+                      </a:graphic>
+                    </wp:anchor>
+                  </w:drawing>
+                </mc:Choice>
+                <mc:Fallback>
+                  <w:pict>
+                    <v:shape w14:anchorId="47680DDB" id="Input penna 470" o:spid="_x0000_s1026" type="#_x0000_t75" style="position:absolute;margin-left:38.6pt;margin-top:51.5pt;width:106.95pt;height:23.45pt;z-index:251662336;visibility:visible;mso-wrap-style:square;mso-wrap-distance-left:9pt;mso-wrap-distance-top:0;mso-wrap-distance-right:9pt;mso-wrap-distance-bottom:0;mso-position-horizontal:absolute;mso-position-horizontal-relative:text;mso-position-vertical:absolute;mso-position-vertical-relative:text" o:gfxdata="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">
+                      <v:imagedata r:id="rId24" o:title=""/>
+                    </v:shape>
+                  </w:pict>
+                </mc:Fallback>
+              </mc:AlternateContent>
+            </w:r>
+            <w:r>
+              <w:t xml:space="preserve">Nodo </w:t>
+            </w:r>
+            <w:r>
+              <w:t>C</w:t>
+            </w:r>
+          </w:p>
+        </w:tc>
+        <w:tc>
+          <w:tcPr>
+            <w:tcW w:w="1052" w:type="dxa"/>
+          </w:tcPr>
+          <w:p>
+            <w:pPr>
+              <w:jc w:val="center"/>
+            </w:pPr>
+            <w:r>
+              <w:rPr>
+                <w:noProof/>
+              </w:rPr>
+              <mc:AlternateContent>
+                <mc:Choice Requires="wpi">
+                  <w:drawing>
+                    <wp:anchor distT="0" distB="0" distL="114300" distR="114300" simplePos="0" relativeHeight="251663360" behindDoc="0" locked="0" layoutInCell="1" allowOverlap="1" wp14:anchorId="5B05C202" wp14:editId="06F0A7B0">
+                      <wp:simplePos x="0" y="0"/>
+                      <wp:positionH relativeFrom="column">
+                        <wp:posOffset>-22860</wp:posOffset>
+                      </wp:positionH>
+                      <wp:positionV relativeFrom="paragraph">
+                        <wp:posOffset>822325</wp:posOffset>
+                      </wp:positionV>
+                      <wp:extent cx="741045" cy="264450"/>
+                      <wp:effectExtent l="57150" t="38100" r="40005" b="40640"/>
+                      <wp:wrapNone/>
+                      <wp:docPr id="473" name="Input penna 473"/>
+                      <wp:cNvGraphicFramePr/>
+                      <a:graphic xmlns:a="http://schemas.openxmlformats.org/drawingml/2006/main">
+                        <a:graphicData uri="http://schemas.microsoft.com/office/word/2010/wordprocessingInk">
+                          <w14:contentPart bwMode="auto" r:id="rId25">
+                            <w14:nvContentPartPr>
+                              <w14:cNvContentPartPr/>
+                            </w14:nvContentPartPr>
+                            <w14:xfrm>
+                              <a:off x="0" y="0"/>
+                              <a:ext cx="741045" cy="264450"/>
+                            </w14:xfrm>
+                          </w14:contentPart>
+                        </a:graphicData>
+                      </a:graphic>
+                    </wp:anchor>
+                  </w:drawing>
+                </mc:Choice>
+                <mc:Fallback>
+                  <w:pict>
+                    <v:shape w14:anchorId="4F532961" id="Input penna 473" o:spid="_x0000_s1026" type="#_x0000_t75" style="position:absolute;margin-left:-2.5pt;margin-top:64.05pt;width:59.75pt;height:22.2pt;z-index:251663360;visibility:visible;mso-wrap-style:square;mso-wrap-distance-left:9pt;mso-wrap-distance-top:0;mso-wrap-distance-right:9pt;mso-wrap-distance-bottom:0;mso-position-horizontal:absolute;mso-position-horizontal-relative:text;mso-position-vertical:absolute;mso-position-vertical-relative:text" o:gfxdata="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">
+                      <v:imagedata r:id="rId26" o:title=""/>
+                    </v:shape>
+                  </w:pict>
+                </mc:Fallback>
+              </mc:AlternateContent>
+            </w:r>
+            <w:r>
+              <w:t xml:space="preserve">Nodo </w:t>
+            </w:r>
+            <w:r>
+              <w:t>D</w:t>
+            </w:r>
+          </w:p>
+        </w:tc>
+        <w:tc>
+          <w:tcPr>
+            <w:tcW w:w="1054" w:type="dxa"/>
+          </w:tcPr>
+          <w:p>
+            <w:pPr>
+              <w:jc w:val="center"/>
+            </w:pPr>
+            <w:r>
+              <w:t xml:space="preserve">Nodo </w:t>
+            </w:r>
+            <w:r>
+              <w:t>E</w:t>
+            </w:r>
+          </w:p>
+        </w:tc>
+        <w:tc>
+          <w:tcPr>
+            <w:tcW w:w="1054" w:type="dxa"/>
+          </w:tcPr>
+          <w:p>
+            <w:pPr>
+              <w:jc w:val="center"/>
+            </w:pPr>
+            <w:r>
+              <w:t xml:space="preserve">Nodo </w:t>
+            </w:r>
+            <w:r>
+              <w:t>F</w:t>
+            </w:r>
+          </w:p>
+        </w:tc>
+        <w:tc>
+          <w:tcPr>
+            <w:tcW w:w="1863" w:type="dxa"/>
+          </w:tcPr>
+          <w:p>
+            <w:pPr>
+              <w:jc w:val="center"/>
+            </w:pPr>
+            <w:r>
+              <w:t>Aggiornamenti</w:t>
+            </w:r>
+          </w:p>
+        </w:tc>
+      </w:tr>
+      <w:tr>
+        <w:trPr>
+          <w:trHeight w:val="262"/>
+        </w:trPr>
+        <w:tc>
+          <w:tcPr>
+            <w:tcW w:w="1350" w:type="dxa"/>
+            <w:vAlign w:val="center"/>
+          </w:tcPr>
+          <w:p>
+            <w:pPr>
+              <w:jc w:val="center"/>
+            </w:pPr>
+            <m:oMathPara>
+              <m:oMath>
+                <m:r>
+                  <w:rPr>
+                    <w:rFonts w:ascii="Cambria Math" w:hAnsi="Cambria Math"/>
+                  </w:rPr>
+                  <m:t>Inizio</m:t>
+                </m:r>
+              </m:oMath>
+            </m:oMathPara>
+          </w:p>
+        </w:tc>
+        <w:tc>
+          <w:tcPr>
+            <w:tcW w:w="1062" w:type="dxa"/>
+            <w:vAlign w:val="center"/>
+          </w:tcPr>
+          <w:p>
+            <w:pPr>
+              <w:jc w:val="center"/>
+            </w:pPr>
+            <m:oMathPara>
+              <m:oMathParaPr>
+                <m:jc m:val="center"/>
+              </m:oMathParaPr>
+              <m:oMath>
+                <m:sSub>
+                  <m:sSubPr>
+                    <m:ctrlPr>
+                      <w:rPr>
+                        <w:rFonts w:ascii="Cambria Math" w:hAnsi="Cambria Math"/>
+                        <w:i/>
+                      </w:rPr>
+                    </m:ctrlPr>
+                  </m:sSubPr>
+                  <m:e>
+                    <m:r>
+                      <w:rPr>
+                        <w:rFonts w:ascii="Cambria Math" w:hAnsi="Cambria Math"/>
+                      </w:rPr>
+                      <m:t>0</m:t>
+                    </m:r>
+                  </m:e>
+                  <m:sub>
+                    <m:r>
+                      <w:rPr>
+                        <w:rFonts w:ascii="Cambria Math" w:hAnsi="Cambria Math"/>
+                      </w:rPr>
+                      <m:t>∧</m:t>
+                    </m:r>
+                  </m:sub>
+                </m:sSub>
+              </m:oMath>
+            </m:oMathPara>
+          </w:p>
+        </w:tc>
+        <w:tc>
+          <w:tcPr>
+            <w:tcW w:w="1052" w:type="dxa"/>
+            <w:vAlign w:val="center"/>
+          </w:tcPr>
+          <w:p>
+            <w:pPr>
+              <w:jc w:val="center"/>
+            </w:pPr>
+            <m:oMathPara>
+              <m:oMath>
+                <m:r>
+                  <w:rPr>
+                    <w:rFonts w:ascii="Cambria Math" w:hAnsi="Cambria Math"/>
+                  </w:rPr>
+                  <m:t>+</m:t>
+                </m:r>
+                <m:sSub>
+                  <m:sSubPr>
+                    <m:ctrlPr>
+                      <w:rPr>
+                        <w:rFonts w:ascii="Cambria Math" w:hAnsi="Cambria Math"/>
+                        <w:i/>
+                      </w:rPr>
+                    </m:ctrlPr>
+                  </m:sSubPr>
+                  <m:e>
+                    <m:r>
+                      <w:rPr>
+                        <w:rFonts w:ascii="Cambria Math" w:hAnsi="Cambria Math"/>
+                      </w:rPr>
+                      <m:t>∞</m:t>
+                    </m:r>
+                  </m:e>
+                  <m:sub>
+                    <m:r>
+                      <w:rPr>
+                        <w:rFonts w:ascii="Cambria Math" w:hAnsi="Cambria Math"/>
+                      </w:rPr>
+                      <m:t>∧</m:t>
+                    </m:r>
+                  </m:sub>
+                </m:sSub>
+              </m:oMath>
+            </m:oMathPara>
+          </w:p>
+        </w:tc>
+        <w:tc>
+          <w:tcPr>
+            <w:tcW w:w="1052" w:type="dxa"/>
+            <w:vAlign w:val="center"/>
+          </w:tcPr>
+          <w:p>
+            <w:pPr>
+              <w:jc w:val="center"/>
+            </w:pPr>
+            <m:oMathPara>
+              <m:oMath>
+                <m:r>
+                  <w:rPr>
+                    <w:rFonts w:ascii="Cambria Math" w:hAnsi="Cambria Math"/>
+                  </w:rPr>
+                  <m:t>+</m:t>
+                </m:r>
+                <m:sSub>
+                  <m:sSubPr>
+                    <m:ctrlPr>
+                      <w:rPr>
+                        <w:rFonts w:ascii="Cambria Math" w:hAnsi="Cambria Math"/>
+                        <w:i/>
+                      </w:rPr>
+                    </m:ctrlPr>
+                  </m:sSubPr>
+                  <m:e>
+                    <m:r>
+                      <w:rPr>
+                        <w:rFonts w:ascii="Cambria Math" w:hAnsi="Cambria Math"/>
+                      </w:rPr>
+                      <m:t>∞</m:t>
+                    </m:r>
+                  </m:e>
+                  <m:sub>
+                    <m:r>
+                      <w:rPr>
+                        <w:rFonts w:ascii="Cambria Math" w:hAnsi="Cambria Math"/>
+                      </w:rPr>
+                      <m:t>∧</m:t>
+                    </m:r>
+                  </m:sub>
+                </m:sSub>
+              </m:oMath>
+            </m:oMathPara>
+          </w:p>
+        </w:tc>
+        <w:tc>
+          <w:tcPr>
+            <w:tcW w:w="1052" w:type="dxa"/>
+            <w:vAlign w:val="center"/>
+          </w:tcPr>
+          <w:p>
+            <w:pPr>
+              <w:jc w:val="center"/>
+            </w:pPr>
+            <m:oMathPara>
+              <m:oMath>
+                <m:r>
+                  <w:rPr>
+                    <w:rFonts w:ascii="Cambria Math" w:hAnsi="Cambria Math"/>
+                  </w:rPr>
+                  <m:t>+</m:t>
+                </m:r>
+                <m:sSub>
+                  <m:sSubPr>
+                    <m:ctrlPr>
+                      <w:rPr>
+                        <w:rFonts w:ascii="Cambria Math" w:hAnsi="Cambria Math"/>
+                        <w:i/>
+                      </w:rPr>
+                    </m:ctrlPr>
+                  </m:sSubPr>
+                  <m:e>
+                    <m:r>
+                      <w:rPr>
+                        <w:rFonts w:ascii="Cambria Math" w:hAnsi="Cambria Math"/>
+                      </w:rPr>
+                      <m:t>∞</m:t>
+                    </m:r>
+                  </m:e>
+                  <m:sub>
+                    <m:r>
+                      <w:rPr>
+                        <w:rFonts w:ascii="Cambria Math" w:hAnsi="Cambria Math"/>
+                      </w:rPr>
+                      <m:t>∧</m:t>
+                    </m:r>
+                  </m:sub>
+                </m:sSub>
+              </m:oMath>
+            </m:oMathPara>
+          </w:p>
+        </w:tc>
+        <w:tc>
+          <w:tcPr>
+            <w:tcW w:w="1054" w:type="dxa"/>
+          </w:tcPr>
+          <w:p>
+            <w:pPr>
+              <w:jc w:val="center"/>
+            </w:pPr>
+            <m:oMathPara>
+              <m:oMath>
+                <m:r>
+                  <w:rPr>
+                    <w:rFonts w:ascii="Cambria Math" w:hAnsi="Cambria Math"/>
+                  </w:rPr>
+                  <m:t>+</m:t>
+                </m:r>
+                <m:sSub>
+                  <m:sSubPr>
+                    <m:ctrlPr>
+                      <w:rPr>
+                        <w:rFonts w:ascii="Cambria Math" w:hAnsi="Cambria Math"/>
+                        <w:i/>
+                      </w:rPr>
+                    </m:ctrlPr>
+                  </m:sSubPr>
+                  <m:e>
+                    <m:r>
+                      <w:rPr>
+                        <w:rFonts w:ascii="Cambria Math" w:hAnsi="Cambria Math"/>
+                      </w:rPr>
+                      <m:t>∞</m:t>
+                    </m:r>
+                  </m:e>
+                  <m:sub>
+                    <m:r>
+                      <w:rPr>
+                        <w:rFonts w:ascii="Cambria Math" w:hAnsi="Cambria Math"/>
+                      </w:rPr>
+                      <m:t>∧</m:t>
+                    </m:r>
+                  </m:sub>
+                </m:sSub>
+              </m:oMath>
+            </m:oMathPara>
+          </w:p>
+        </w:tc>
+        <w:tc>
+          <w:tcPr>
+            <w:tcW w:w="1054" w:type="dxa"/>
+          </w:tcPr>
+          <w:p>
+            <w:pPr>
+              <w:jc w:val="center"/>
+            </w:pPr>
+            <m:oMathPara>
+              <m:oMath>
+                <m:r>
+                  <w:rPr>
+                    <w:rFonts w:ascii="Cambria Math" w:hAnsi="Cambria Math"/>
+                  </w:rPr>
+                  <m:t>+</m:t>
+                </m:r>
+                <m:sSub>
+                  <m:sSubPr>
+                    <m:ctrlPr>
+                      <w:rPr>
+                        <w:rFonts w:ascii="Cambria Math" w:hAnsi="Cambria Math"/>
+                        <w:i/>
+                      </w:rPr>
+                    </m:ctrlPr>
+                  </m:sSubPr>
+                  <m:e>
+                    <m:r>
+                      <w:rPr>
+                        <w:rFonts w:ascii="Cambria Math" w:hAnsi="Cambria Math"/>
+                      </w:rPr>
+                      <m:t>∞</m:t>
+                    </m:r>
+                  </m:e>
+                  <m:sub>
+                    <m:r>
+                      <w:rPr>
+                        <w:rFonts w:ascii="Cambria Math" w:hAnsi="Cambria Math"/>
+                      </w:rPr>
+                      <m:t>∧</m:t>
+                    </m:r>
+                  </m:sub>
+                </m:sSub>
+              </m:oMath>
+            </m:oMathPara>
+          </w:p>
+        </w:tc>
+        <w:tc>
+          <w:tcPr>
+            <w:tcW w:w="1863" w:type="dxa"/>
+            <w:vAlign w:val="center"/>
+          </w:tcPr>
+          <w:p>
+            <w:pPr>
+              <w:jc w:val="center"/>
+            </w:pPr>
+            <m:oMathPara>
+              <m:oMath>
+                <m:r>
+                  <w:rPr>
+                    <w:rFonts w:ascii="Cambria Math" w:hAnsi="Cambria Math"/>
+                  </w:rPr>
+                  <m:t>1</m:t>
+                </m:r>
+              </m:oMath>
+            </m:oMathPara>
+          </w:p>
+        </w:tc>
+      </w:tr>
+      <w:tr>
+        <w:trPr>
+          <w:trHeight w:val="274"/>
+        </w:trPr>
+        <w:tc>
+          <w:tcPr>
+            <w:tcW w:w="1350" w:type="dxa"/>
+            <w:vAlign w:val="center"/>
+          </w:tcPr>
+          <w:p>
+            <m:oMathPara>
+              <m:oMath>
+                <m:r>
+                  <w:rPr>
+                    <w:rFonts w:ascii="Cambria Math" w:hAnsi="Cambria Math"/>
+                  </w:rPr>
+                  <m:t>h=1</m:t>
+                </m:r>
+              </m:oMath>
+            </m:oMathPara>
+          </w:p>
+        </w:tc>
+        <w:tc>
+          <w:tcPr>
+            <w:tcW w:w="1062" w:type="dxa"/>
+          </w:tcPr>
+          <w:p>
+            <w:pPr>
+              <w:jc w:val="center"/>
+            </w:pPr>
+            <m:oMathPara>
+              <m:oMath>
+                <m:sSub>
+                  <m:sSubPr>
+                    <m:ctrlPr>
+                      <w:rPr>
+                        <w:rFonts w:ascii="Cambria Math" w:hAnsi="Cambria Math"/>
+                        <w:i/>
+                      </w:rPr>
+                    </m:ctrlPr>
+                  </m:sSubPr>
+                  <m:e>
+                    <m:r>
+                      <w:rPr>
+                        <w:rFonts w:ascii="Cambria Math" w:hAnsi="Cambria Math"/>
+                      </w:rPr>
+                      <m:t>0</m:t>
+                    </m:r>
+                  </m:e>
+                  <m:sub>
+                    <m:r>
+                      <w:rPr>
+                        <w:rFonts w:ascii="Cambria Math" w:hAnsi="Cambria Math"/>
+                      </w:rPr>
+                      <m:t>∧</m:t>
+                    </m:r>
+                  </m:sub>
+                </m:sSub>
+              </m:oMath>
+            </m:oMathPara>
+          </w:p>
+        </w:tc>
+        <w:tc>
+          <w:tcPr>
+            <w:tcW w:w="1052" w:type="dxa"/>
+            <w:vAlign w:val="center"/>
+          </w:tcPr>
+          <w:p>
+            <w:pPr>
+              <w:jc w:val="center"/>
+            </w:pPr>
+            <m:oMathPara>
+              <m:oMath>
+                <m:sSub>
+                  <m:sSubPr>
+                    <m:ctrlPr>
+                      <w:rPr>
+                        <w:rFonts w:ascii="Cambria Math" w:hAnsi="Cambria Math"/>
+                        <w:i/>
+                      </w:rPr>
+                    </m:ctrlPr>
+                  </m:sSubPr>
+                  <m:e>
+                    <m:r>
+                      <w:rPr>
+                        <w:rFonts w:ascii="Cambria Math" w:hAnsi="Cambria Math"/>
+                      </w:rPr>
+                      <m:t>1</m:t>
+                    </m:r>
+                  </m:e>
+                  <m:sub>
+                    <m:r>
+                      <w:rPr>
+                        <w:rFonts w:ascii="Cambria Math" w:hAnsi="Cambria Math"/>
+                      </w:rPr>
+                      <m:t>A</m:t>
+                    </m:r>
+                  </m:sub>
+                </m:sSub>
+              </m:oMath>
+            </m:oMathPara>
+          </w:p>
+        </w:tc>
+        <w:tc>
+          <w:tcPr>
+            <w:tcW w:w="1052" w:type="dxa"/>
+            <w:vAlign w:val="center"/>
+          </w:tcPr>
+          <w:p>
+            <w:pPr>
+              <w:jc w:val="center"/>
+            </w:pPr>
+            <m:oMathPara>
+              <m:oMath>
+                <m:sSub>
+                  <m:sSubPr>
+                    <m:ctrlPr>
+                      <w:rPr>
+                        <w:rFonts w:ascii="Cambria Math" w:hAnsi="Cambria Math"/>
+                        <w:i/>
+                      </w:rPr>
+                    </m:ctrlPr>
+                  </m:sSubPr>
+                  <m:e>
+                    <m:r>
+                      <w:rPr>
+                        <w:rFonts w:ascii="Cambria Math" w:hAnsi="Cambria Math"/>
+                      </w:rPr>
+                      <m:t>1</m:t>
+                    </m:r>
+                  </m:e>
+                  <m:sub>
+                    <m:r>
+                      <w:rPr>
+                        <w:rFonts w:ascii="Cambria Math" w:hAnsi="Cambria Math"/>
+                      </w:rPr>
+                      <m:t>A</m:t>
+                    </m:r>
+                  </m:sub>
+                </m:sSub>
+              </m:oMath>
+            </m:oMathPara>
+          </w:p>
+        </w:tc>
+        <w:tc>
+          <w:tcPr>
+            <w:tcW w:w="1052" w:type="dxa"/>
+            <w:vAlign w:val="center"/>
+          </w:tcPr>
+          <w:p>
+            <w:pPr>
+              <w:jc w:val="center"/>
+            </w:pPr>
+            <m:oMathPara>
+              <m:oMath>
+                <m:r>
+                  <w:rPr>
+                    <w:rFonts w:ascii="Cambria Math" w:hAnsi="Cambria Math"/>
+                  </w:rPr>
+                  <m:t>+</m:t>
+                </m:r>
+                <m:sSub>
+                  <m:sSubPr>
+                    <m:ctrlPr>
+                      <w:rPr>
+                        <w:rFonts w:ascii="Cambria Math" w:hAnsi="Cambria Math"/>
+                        <w:i/>
+                      </w:rPr>
+                    </m:ctrlPr>
+                  </m:sSubPr>
+                  <m:e>
+                    <m:r>
+                      <w:rPr>
+                        <w:rFonts w:ascii="Cambria Math" w:hAnsi="Cambria Math"/>
+                      </w:rPr>
+                      <m:t>∞</m:t>
+                    </m:r>
+                  </m:e>
+                  <m:sub>
+                    <m:r>
+                      <w:rPr>
+                        <w:rFonts w:ascii="Cambria Math" w:hAnsi="Cambria Math"/>
+                      </w:rPr>
+                      <m:t>∧</m:t>
+                    </m:r>
+                  </m:sub>
+                </m:sSub>
+              </m:oMath>
+            </m:oMathPara>
+          </w:p>
+        </w:tc>
+        <w:tc>
+          <w:tcPr>
+            <w:tcW w:w="1054" w:type="dxa"/>
+          </w:tcPr>
+          <w:p>
+            <w:pPr>
+              <w:jc w:val="center"/>
+            </w:pPr>
+            <m:oMathPara>
+              <m:oMath>
+                <m:r>
+                  <w:rPr>
+                    <w:rFonts w:ascii="Cambria Math" w:hAnsi="Cambria Math"/>
+                  </w:rPr>
+                  <m:t>+</m:t>
+                </m:r>
+                <m:sSub>
+                  <m:sSubPr>
+                    <m:ctrlPr>
+                      <w:rPr>
+                        <w:rFonts w:ascii="Cambria Math" w:hAnsi="Cambria Math"/>
+                        <w:i/>
+                      </w:rPr>
+                    </m:ctrlPr>
+                  </m:sSubPr>
+                  <m:e>
+                    <m:r>
+                      <w:rPr>
+                        <w:rFonts w:ascii="Cambria Math" w:hAnsi="Cambria Math"/>
+                      </w:rPr>
+                      <m:t>∞</m:t>
+                    </m:r>
+                  </m:e>
+                  <m:sub>
+                    <m:r>
+                      <w:rPr>
+                        <w:rFonts w:ascii="Cambria Math" w:hAnsi="Cambria Math"/>
+                      </w:rPr>
+                      <m:t>∧</m:t>
+                    </m:r>
+                  </m:sub>
+                </m:sSub>
+              </m:oMath>
+            </m:oMathPara>
+          </w:p>
+        </w:tc>
+        <w:tc>
+          <w:tcPr>
+            <w:tcW w:w="1054" w:type="dxa"/>
+          </w:tcPr>
+          <w:p>
+            <w:pPr>
+              <w:jc w:val="center"/>
+            </w:pPr>
+            <m:oMathPara>
+              <m:oMath>
+                <m:r>
+                  <w:rPr>
+                    <w:rFonts w:ascii="Cambria Math" w:hAnsi="Cambria Math"/>
+                  </w:rPr>
+                  <m:t>+</m:t>
+                </m:r>
+                <m:sSub>
+                  <m:sSubPr>
+                    <m:ctrlPr>
+                      <w:rPr>
+                        <w:rFonts w:ascii="Cambria Math" w:hAnsi="Cambria Math"/>
+                        <w:i/>
+                      </w:rPr>
+                    </m:ctrlPr>
+                  </m:sSubPr>
+                  <m:e>
+                    <m:r>
+                      <w:rPr>
+                        <w:rFonts w:ascii="Cambria Math" w:hAnsi="Cambria Math"/>
+                      </w:rPr>
+                      <m:t>∞</m:t>
+                    </m:r>
+                  </m:e>
+                  <m:sub>
+                    <m:r>
+                      <w:rPr>
+                        <w:rFonts w:ascii="Cambria Math" w:hAnsi="Cambria Math"/>
+                      </w:rPr>
+                      <m:t>∧</m:t>
+                    </m:r>
+                  </m:sub>
+                </m:sSub>
+              </m:oMath>
+            </m:oMathPara>
+          </w:p>
+        </w:tc>
+        <w:tc>
+          <w:tcPr>
+            <w:tcW w:w="1863" w:type="dxa"/>
+            <w:vAlign w:val="center"/>
+          </w:tcPr>
+          <w:p>
+            <w:pPr>
+              <w:jc w:val="center"/>
+            </w:pPr>
+            <m:oMathPara>
+              <m:oMath>
+                <m:r>
+                  <w:rPr>
+                    <w:rFonts w:ascii="Cambria Math" w:hAnsi="Cambria Math"/>
+                  </w:rPr>
+                  <m:t>B, C</m:t>
+                </m:r>
+              </m:oMath>
+            </m:oMathPara>
+          </w:p>
+        </w:tc>
+      </w:tr>
+      <w:tr>
+        <w:trPr>
+          <w:trHeight w:val="262"/>
+        </w:trPr>
+        <w:tc>
+          <w:tcPr>
+            <w:tcW w:w="1350" w:type="dxa"/>
+            <w:vAlign w:val="center"/>
+          </w:tcPr>
+          <w:p>
+            <w:pPr>
+              <w:jc w:val="center"/>
+            </w:pPr>
+            <m:oMathPara>
+              <m:oMath>
+                <m:r>
+                  <w:rPr>
+                    <w:rFonts w:ascii="Cambria Math" w:hAnsi="Cambria Math"/>
+                  </w:rPr>
+                  <m:t>h=2</m:t>
+                </m:r>
+              </m:oMath>
+            </m:oMathPara>
+          </w:p>
+        </w:tc>
+        <w:tc>
+          <w:tcPr>
+            <w:tcW w:w="1062" w:type="dxa"/>
+          </w:tcPr>
+          <w:p>
+            <w:pPr>
+              <w:jc w:val="center"/>
+            </w:pPr>
+            <m:oMathPara>
+              <m:oMath>
+                <m:sSub>
+                  <m:sSubPr>
+                    <m:ctrlPr>
+                      <w:rPr>
+                        <w:rFonts w:ascii="Cambria Math" w:hAnsi="Cambria Math"/>
+                        <w:i/>
+                      </w:rPr>
+                    </m:ctrlPr>
+                  </m:sSubPr>
+                  <m:e>
+                    <m:r>
+                      <w:rPr>
+                        <w:rFonts w:ascii="Cambria Math" w:hAnsi="Cambria Math"/>
+                      </w:rPr>
+                      <m:t>0</m:t>
+                    </m:r>
+                  </m:e>
+                  <m:sub>
+                    <m:r>
+                      <w:rPr>
+                        <w:rFonts w:ascii="Cambria Math" w:hAnsi="Cambria Math"/>
+                      </w:rPr>
+                      <m:t>∧</m:t>
+                    </m:r>
+                  </m:sub>
+                </m:sSub>
+              </m:oMath>
+            </m:oMathPara>
+          </w:p>
+        </w:tc>
+        <w:tc>
+          <w:tcPr>
+            <w:tcW w:w="1052" w:type="dxa"/>
+            <w:vAlign w:val="center"/>
+          </w:tcPr>
+          <w:p>
+            <w:pPr>
+              <w:jc w:val="center"/>
+            </w:pPr>
+            <m:oMathPara>
+              <m:oMath>
+                <m:sSub>
+                  <m:sSubPr>
+                    <m:ctrlPr>
+                      <w:rPr>
+                        <w:rFonts w:ascii="Cambria Math" w:hAnsi="Cambria Math"/>
+                        <w:i/>
+                      </w:rPr>
+                    </m:ctrlPr>
+                  </m:sSubPr>
+                  <m:e>
+                    <m:r>
+                      <w:rPr>
+                        <w:rFonts w:ascii="Cambria Math" w:hAnsi="Cambria Math"/>
+                      </w:rPr>
+                      <m:t>1</m:t>
+                    </m:r>
+                  </m:e>
+                  <m:sub>
+                    <m:r>
+                      <w:rPr>
+                        <w:rFonts w:ascii="Cambria Math" w:hAnsi="Cambria Math"/>
+                      </w:rPr>
+                      <m:t>A</m:t>
+                    </m:r>
+                  </m:sub>
+                </m:sSub>
+              </m:oMath>
+            </m:oMathPara>
+          </w:p>
+        </w:tc>
+        <w:tc>
+          <w:tcPr>
+            <w:tcW w:w="1052" w:type="dxa"/>
+            <w:vAlign w:val="center"/>
+          </w:tcPr>
+          <w:p>
+            <w:pPr>
+              <w:jc w:val="center"/>
+            </w:pPr>
+            <m:oMathPara>
+              <m:oMath>
+                <m:r>
+                  <w:rPr>
+                    <w:rFonts w:ascii="Cambria Math" w:hAnsi="Cambria Math"/>
+                  </w:rPr>
+                  <m:t>-</m:t>
+                </m:r>
+                <m:sSub>
+                  <m:sSubPr>
+                    <m:ctrlPr>
+                      <w:rPr>
+                        <w:rFonts w:ascii="Cambria Math" w:hAnsi="Cambria Math"/>
+                        <w:i/>
+                      </w:rPr>
+                    </m:ctrlPr>
+                  </m:sSubPr>
+                  <m:e>
+                    <m:r>
+                      <w:rPr>
+                        <w:rFonts w:ascii="Cambria Math" w:hAnsi="Cambria Math"/>
+                      </w:rPr>
+                      <m:t>1</m:t>
+                    </m:r>
+                  </m:e>
+                  <m:sub>
+                    <m:r>
+                      <w:rPr>
+                        <w:rFonts w:ascii="Cambria Math" w:hAnsi="Cambria Math"/>
+                      </w:rPr>
+                      <m:t>B</m:t>
+                    </m:r>
+                  </m:sub>
+                </m:sSub>
+              </m:oMath>
+            </m:oMathPara>
+          </w:p>
+        </w:tc>
+        <w:tc>
+          <w:tcPr>
+            <w:tcW w:w="1052" w:type="dxa"/>
+          </w:tcPr>
+          <w:p>
+            <w:pPr>
+              <w:jc w:val="center"/>
+            </w:pPr>
+            <m:oMathPara>
+              <m:oMath>
+                <m:sSub>
+                  <m:sSubPr>
+                    <m:ctrlPr>
+                      <w:rPr>
+                        <w:rFonts w:ascii="Cambria Math" w:hAnsi="Cambria Math"/>
+                        <w:i/>
+                      </w:rPr>
+                    </m:ctrlPr>
+                  </m:sSubPr>
+                  <m:e>
+                    <m:r>
+                      <w:rPr>
+                        <w:rFonts w:ascii="Cambria Math" w:hAnsi="Cambria Math"/>
+                      </w:rPr>
+                      <m:t>2</m:t>
+                    </m:r>
+                  </m:e>
+                  <m:sub>
+                    <m:r>
+                      <w:rPr>
+                        <w:rFonts w:ascii="Cambria Math" w:hAnsi="Cambria Math"/>
+                      </w:rPr>
+                      <m:t>B</m:t>
+                    </m:r>
+                  </m:sub>
+                </m:sSub>
+              </m:oMath>
+            </m:oMathPara>
+          </w:p>
+        </w:tc>
+        <w:tc>
+          <w:tcPr>
+            <w:tcW w:w="1054" w:type="dxa"/>
+            <w:vAlign w:val="center"/>
+          </w:tcPr>
+          <w:p>
+            <w:pPr>
+              <w:jc w:val="center"/>
+            </w:pPr>
+            <m:oMathPara>
+              <m:oMath>
+                <m:sSub>
+                  <m:sSubPr>
+                    <m:ctrlPr>
+                      <w:rPr>
+                        <w:rFonts w:ascii="Cambria Math" w:hAnsi="Cambria Math"/>
+                        <w:i/>
+                      </w:rPr>
+                    </m:ctrlPr>
+                  </m:sSubPr>
+                  <m:e>
+                    <m:r>
+                      <w:rPr>
+                        <w:rFonts w:ascii="Cambria Math" w:hAnsi="Cambria Math"/>
+                      </w:rPr>
+                      <m:t>3</m:t>
+                    </m:r>
+                  </m:e>
+                  <m:sub>
+                    <m:r>
+                      <w:rPr>
+                        <w:rFonts w:ascii="Cambria Math" w:hAnsi="Cambria Math"/>
+                      </w:rPr>
+                      <m:t>C</m:t>
+                    </m:r>
+                  </m:sub>
+                </m:sSub>
+              </m:oMath>
+            </m:oMathPara>
+          </w:p>
+        </w:tc>
+        <w:tc>
+          <w:tcPr>
+            <w:tcW w:w="1054" w:type="dxa"/>
+            <w:vAlign w:val="center"/>
+          </w:tcPr>
+          <w:p>
+            <w:pPr>
+              <w:jc w:val="center"/>
+            </w:pPr>
+            <m:oMathPara>
+              <m:oMath>
+                <m:r>
+                  <w:rPr>
+                    <w:rFonts w:ascii="Cambria Math" w:hAnsi="Cambria Math"/>
+                  </w:rPr>
+                  <m:t>+</m:t>
+                </m:r>
+                <m:sSub>
+                  <m:sSubPr>
+                    <m:ctrlPr>
+                      <w:rPr>
+                        <w:rFonts w:ascii="Cambria Math" w:hAnsi="Cambria Math"/>
+                        <w:i/>
+                      </w:rPr>
+                    </m:ctrlPr>
+                  </m:sSubPr>
+                  <m:e>
+                    <m:r>
+                      <w:rPr>
+                        <w:rFonts w:ascii="Cambria Math" w:hAnsi="Cambria Math"/>
+                      </w:rPr>
+                      <m:t>∞</m:t>
+                    </m:r>
+                  </m:e>
+                  <m:sub>
+                    <m:r>
+                      <w:rPr>
+                        <w:rFonts w:ascii="Cambria Math" w:hAnsi="Cambria Math"/>
+                      </w:rPr>
+                      <m:t>∧</m:t>
+                    </m:r>
+                  </m:sub>
+                </m:sSub>
+              </m:oMath>
+            </m:oMathPara>
+          </w:p>
+        </w:tc>
+        <w:tc>
+          <w:tcPr>
+            <w:tcW w:w="1863" w:type="dxa"/>
+            <w:vAlign w:val="center"/>
+          </w:tcPr>
+          <w:p>
+            <w:pPr>
+              <w:jc w:val="center"/>
+            </w:pPr>
+            <m:oMathPara>
+              <m:oMath>
+                <m:r>
+                  <w:rPr>
+                    <w:rFonts w:ascii="Cambria Math" w:hAnsi="Cambria Math"/>
+                  </w:rPr>
+                  <m:t>C,D,E</m:t>
+                </m:r>
+              </m:oMath>
+            </m:oMathPara>
+          </w:p>
+        </w:tc>
+      </w:tr>
+      <w:tr>
+        <w:trPr>
+          <w:trHeight w:val="274"/>
+        </w:trPr>
+        <w:tc>
+          <w:tcPr>
+            <w:tcW w:w="1350" w:type="dxa"/>
+            <w:vAlign w:val="center"/>
+          </w:tcPr>
+          <w:p>
+            <w:pPr>
+              <w:jc w:val="center"/>
+            </w:pPr>
+            <m:oMathPara>
+              <m:oMath>
+                <m:r>
+                  <w:rPr>
+                    <w:rFonts w:ascii="Cambria Math" w:hAnsi="Cambria Math"/>
+                  </w:rPr>
+                  <m:t>h=3</m:t>
+                </m:r>
+              </m:oMath>
+            </m:oMathPara>
+          </w:p>
+        </w:tc>
+        <w:tc>
+          <w:tcPr>
+            <w:tcW w:w="1062" w:type="dxa"/>
+          </w:tcPr>
+          <w:p>
+            <w:pPr>
+              <w:jc w:val="center"/>
+            </w:pPr>
+            <m:oMathPara>
+              <m:oMath>
+                <m:sSub>
+                  <m:sSubPr>
+                    <m:ctrlPr>
+                      <w:rPr>
+                        <w:rFonts w:ascii="Cambria Math" w:hAnsi="Cambria Math"/>
+                        <w:i/>
+                      </w:rPr>
+                    </m:ctrlPr>
+                  </m:sSubPr>
+                  <m:e>
+                    <m:r>
+                      <w:rPr>
+                        <w:rFonts w:ascii="Cambria Math" w:hAnsi="Cambria Math"/>
+                      </w:rPr>
+                      <m:t>0</m:t>
+                    </m:r>
+                  </m:e>
+                  <m:sub>
+                    <m:r>
+                      <w:rPr>
+                        <w:rFonts w:ascii="Cambria Math" w:hAnsi="Cambria Math"/>
+                      </w:rPr>
+                      <m:t>∧</m:t>
+                    </m:r>
+                  </m:sub>
+                </m:sSub>
+              </m:oMath>
+            </m:oMathPara>
+          </w:p>
+        </w:tc>
+        <w:tc>
+          <w:tcPr>
+            <w:tcW w:w="1052" w:type="dxa"/>
+          </w:tcPr>
+          <w:p>
+            <w:pPr>
+              <w:jc w:val="center"/>
+            </w:pPr>
+            <m:oMathPara>
+              <m:oMath>
+                <m:sSub>
+                  <m:sSubPr>
+                    <m:ctrlPr>
+                      <w:rPr>
+                        <w:rFonts w:ascii="Cambria Math" w:hAnsi="Cambria Math"/>
+                        <w:i/>
+                      </w:rPr>
+                    </m:ctrlPr>
+                  </m:sSubPr>
+                  <m:e>
+                    <m:r>
+                      <w:rPr>
+                        <w:rFonts w:ascii="Cambria Math" w:hAnsi="Cambria Math"/>
+                      </w:rPr>
+                      <m:t>1</m:t>
+                    </m:r>
+                  </m:e>
+                  <m:sub>
+                    <m:r>
+                      <w:rPr>
+                        <w:rFonts w:ascii="Cambria Math" w:hAnsi="Cambria Math"/>
+                      </w:rPr>
+                      <m:t>A</m:t>
+                    </m:r>
+                  </m:sub>
+                </m:sSub>
+              </m:oMath>
+            </m:oMathPara>
+          </w:p>
+        </w:tc>
+        <w:tc>
+          <w:tcPr>
+            <w:tcW w:w="1052" w:type="dxa"/>
+            <w:vAlign w:val="center"/>
+          </w:tcPr>
+          <w:p>
+            <w:pPr>
+              <w:jc w:val="center"/>
+            </w:pPr>
+            <m:oMathPara>
+              <m:oMath>
+                <m:r>
+                  <w:rPr>
+                    <w:rFonts w:ascii="Cambria Math" w:hAnsi="Cambria Math"/>
+                  </w:rPr>
+                  <m:t>-</m:t>
+                </m:r>
+                <m:sSub>
+                  <m:sSubPr>
+                    <m:ctrlPr>
+                      <w:rPr>
+                        <w:rFonts w:ascii="Cambria Math" w:hAnsi="Cambria Math"/>
+                        <w:i/>
+                      </w:rPr>
+                    </m:ctrlPr>
+                  </m:sSubPr>
+                  <m:e>
+                    <m:r>
+                      <w:rPr>
+                        <w:rFonts w:ascii="Cambria Math" w:hAnsi="Cambria Math"/>
+                      </w:rPr>
+                      <m:t>1</m:t>
+                    </m:r>
+                  </m:e>
+                  <m:sub>
+                    <m:r>
+                      <w:rPr>
+                        <w:rFonts w:ascii="Cambria Math" w:hAnsi="Cambria Math"/>
+                      </w:rPr>
+                      <m:t>B</m:t>
+                    </m:r>
+                  </m:sub>
+                </m:sSub>
+              </m:oMath>
+            </m:oMathPara>
+          </w:p>
+        </w:tc>
+        <w:tc>
+          <w:tcPr>
+            <w:tcW w:w="1052" w:type="dxa"/>
+          </w:tcPr>
+          <w:p>
+            <w:pPr>
+              <w:jc w:val="center"/>
+            </w:pPr>
+            <m:oMathPara>
+              <m:oMath>
+                <m:sSub>
+                  <m:sSubPr>
+                    <m:ctrlPr>
+                      <w:rPr>
+                        <w:rFonts w:ascii="Cambria Math" w:hAnsi="Cambria Math"/>
+                        <w:i/>
+                      </w:rPr>
+                    </m:ctrlPr>
+                  </m:sSubPr>
+                  <m:e>
+                    <m:r>
+                      <w:rPr>
+                        <w:rFonts w:ascii="Cambria Math" w:hAnsi="Cambria Math"/>
+                      </w:rPr>
+                      <m:t>1</m:t>
+                    </m:r>
+                  </m:e>
+                  <m:sub>
+                    <m:r>
+                      <w:rPr>
+                        <w:rFonts w:ascii="Cambria Math" w:hAnsi="Cambria Math"/>
+                      </w:rPr>
+                      <m:t>E</m:t>
+                    </m:r>
+                  </m:sub>
+                </m:sSub>
+              </m:oMath>
+            </m:oMathPara>
+          </w:p>
+        </w:tc>
+        <w:tc>
+          <w:tcPr>
+            <w:tcW w:w="1054" w:type="dxa"/>
+            <w:vAlign w:val="center"/>
+          </w:tcPr>
+          <w:p>
+            <w:pPr>
+              <w:jc w:val="center"/>
+            </w:pPr>
+            <m:oMathPara>
+              <m:oMath>
+                <m:sSub>
+                  <m:sSubPr>
+                    <m:ctrlPr>
+                      <w:rPr>
+                        <w:rFonts w:ascii="Cambria Math" w:hAnsi="Cambria Math"/>
+                        <w:i/>
+                      </w:rPr>
+                    </m:ctrlPr>
+                  </m:sSubPr>
+                  <m:e>
+                    <m:r>
+                      <w:rPr>
+                        <w:rFonts w:ascii="Cambria Math" w:hAnsi="Cambria Math"/>
+                      </w:rPr>
+                      <m:t>1</m:t>
+                    </m:r>
+                  </m:e>
+                  <m:sub>
+                    <m:r>
+                      <w:rPr>
+                        <w:rFonts w:ascii="Cambria Math" w:hAnsi="Cambria Math"/>
+                      </w:rPr>
+                      <m:t>C</m:t>
+                    </m:r>
+                  </m:sub>
+                </m:sSub>
+              </m:oMath>
+            </m:oMathPara>
+          </w:p>
+        </w:tc>
+        <w:tc>
+          <w:tcPr>
+            <w:tcW w:w="1054" w:type="dxa"/>
+            <w:vAlign w:val="center"/>
+          </w:tcPr>
+          <w:p>
+            <w:pPr>
+              <w:jc w:val="center"/>
+            </w:pPr>
+            <m:oMathPara>
+              <m:oMath>
+                <m:sSub>
+                  <m:sSubPr>
+                    <m:ctrlPr>
+                      <w:rPr>
+                        <w:rFonts w:ascii="Cambria Math" w:hAnsi="Cambria Math"/>
+                        <w:i/>
+                      </w:rPr>
+                    </m:ctrlPr>
+                  </m:sSubPr>
+                  <m:e>
+                    <m:r>
+                      <w:rPr>
+                        <w:rFonts w:ascii="Cambria Math" w:hAnsi="Cambria Math"/>
+                      </w:rPr>
+                      <m:t>4</m:t>
+                    </m:r>
+                  </m:e>
+                  <m:sub>
+                    <m:r>
+                      <w:rPr>
+                        <w:rFonts w:ascii="Cambria Math" w:hAnsi="Cambria Math"/>
+                      </w:rPr>
+                      <m:t>E</m:t>
+                    </m:r>
+                  </m:sub>
+                </m:sSub>
+              </m:oMath>
+            </m:oMathPara>
+          </w:p>
+        </w:tc>
+        <w:tc>
+          <w:tcPr>
+            <w:tcW w:w="1863" w:type="dxa"/>
+            <w:vAlign w:val="center"/>
+          </w:tcPr>
+          <w:p>
+            <w:pPr>
+              <w:jc w:val="center"/>
+            </w:pPr>
+            <m:oMathPara>
+              <m:oMath>
+                <m:r>
+                  <w:rPr>
+                    <w:rFonts w:ascii="Cambria Math" w:hAnsi="Cambria Math"/>
+                  </w:rPr>
+                  <m:t>D, E, F</m:t>
+                </m:r>
+              </m:oMath>
+            </m:oMathPara>
+          </w:p>
+        </w:tc>
+      </w:tr>
+      <w:tr>
+        <w:trPr>
+          <w:trHeight w:val="262"/>
+        </w:trPr>
+        <w:tc>
+          <w:tcPr>
+            <w:tcW w:w="1350" w:type="dxa"/>
+            <w:vAlign w:val="center"/>
+          </w:tcPr>
+          <w:p>
+            <w:pPr>
+              <w:jc w:val="center"/>
+            </w:pPr>
+            <m:oMathPara>
+              <m:oMath>
+                <m:r>
+                  <w:rPr>
+                    <w:rFonts w:ascii="Cambria Math" w:hAnsi="Cambria Math"/>
+                  </w:rPr>
+                  <m:t>h=4</m:t>
+                </m:r>
+              </m:oMath>
+            </m:oMathPara>
+          </w:p>
+        </w:tc>
+        <w:tc>
+          <w:tcPr>
+            <w:tcW w:w="1062" w:type="dxa"/>
+          </w:tcPr>
+          <w:p>
+            <w:pPr>
+              <w:jc w:val="center"/>
+            </w:pPr>
+            <m:oMathPara>
+              <m:oMath>
+                <m:sSub>
+                  <m:sSubPr>
+                    <m:ctrlPr>
+                      <w:rPr>
+                        <w:rFonts w:ascii="Cambria Math" w:hAnsi="Cambria Math"/>
+                        <w:i/>
+                      </w:rPr>
+                    </m:ctrlPr>
+                  </m:sSubPr>
+                  <m:e>
+                    <m:r>
+                      <w:rPr>
+                        <w:rFonts w:ascii="Cambria Math" w:hAnsi="Cambria Math"/>
+                      </w:rPr>
+                      <m:t>0</m:t>
+                    </m:r>
+                  </m:e>
+                  <m:sub>
+                    <m:r>
+                      <w:rPr>
+                        <w:rFonts w:ascii="Cambria Math" w:hAnsi="Cambria Math"/>
+                      </w:rPr>
+                      <m:t>∧</m:t>
+                    </m:r>
+                  </m:sub>
+                </m:sSub>
+              </m:oMath>
+            </m:oMathPara>
+          </w:p>
+        </w:tc>
+        <w:tc>
+          <w:tcPr>
+            <w:tcW w:w="1052" w:type="dxa"/>
+          </w:tcPr>
+          <w:p>
+            <w:pPr>
+              <w:jc w:val="center"/>
+            </w:pPr>
+            <m:oMathPara>
+              <m:oMath>
+                <m:sSub>
+                  <m:sSubPr>
+                    <m:ctrlPr>
+                      <w:rPr>
+                        <w:rFonts w:ascii="Cambria Math" w:hAnsi="Cambria Math"/>
+                        <w:i/>
+                      </w:rPr>
+                    </m:ctrlPr>
+                  </m:sSubPr>
+                  <m:e>
+                    <m:r>
+                      <w:rPr>
+                        <w:rFonts w:ascii="Cambria Math" w:hAnsi="Cambria Math"/>
+                      </w:rPr>
+                      <m:t>1</m:t>
+                    </m:r>
+                  </m:e>
+                  <m:sub>
+                    <m:r>
+                      <w:rPr>
+                        <w:rFonts w:ascii="Cambria Math" w:hAnsi="Cambria Math"/>
+                      </w:rPr>
+                      <m:t>A</m:t>
+                    </m:r>
+                  </m:sub>
+                </m:sSub>
+              </m:oMath>
+            </m:oMathPara>
+          </w:p>
+        </w:tc>
+        <w:tc>
+          <w:tcPr>
+            <w:tcW w:w="1052" w:type="dxa"/>
+          </w:tcPr>
+          <w:p>
+            <w:pPr>
+              <w:jc w:val="center"/>
+            </w:pPr>
+            <m:oMathPara>
+              <m:oMath>
+                <m:r>
+                  <w:rPr>
+                    <w:rFonts w:ascii="Cambria Math" w:hAnsi="Cambria Math"/>
+                  </w:rPr>
+                  <m:t>-</m:t>
+                </m:r>
+                <m:sSub>
+                  <m:sSubPr>
+                    <m:ctrlPr>
+                      <w:rPr>
+                        <w:rFonts w:ascii="Cambria Math" w:hAnsi="Cambria Math"/>
+                        <w:i/>
+                      </w:rPr>
+                    </m:ctrlPr>
+                  </m:sSubPr>
+                  <m:e>
+                    <m:r>
+                      <w:rPr>
+                        <w:rFonts w:ascii="Cambria Math" w:hAnsi="Cambria Math"/>
+                      </w:rPr>
+                      <m:t>1</m:t>
+                    </m:r>
+                  </m:e>
+                  <m:sub>
+                    <m:r>
+                      <w:rPr>
+                        <w:rFonts w:ascii="Cambria Math" w:hAnsi="Cambria Math"/>
+                      </w:rPr>
+                      <m:t>B</m:t>
+                    </m:r>
+                  </m:sub>
+                </m:sSub>
+              </m:oMath>
+            </m:oMathPara>
+          </w:p>
+        </w:tc>
+        <w:tc>
+          <w:tcPr>
+            <w:tcW w:w="1052" w:type="dxa"/>
+          </w:tcPr>
+          <w:p>
+            <w:pPr>
+              <w:jc w:val="center"/>
+            </w:pPr>
+            <m:oMathPara>
+              <m:oMath>
+                <m:r>
+                  <w:rPr>
+                    <w:rFonts w:ascii="Cambria Math" w:hAnsi="Cambria Math"/>
+                  </w:rPr>
+                  <m:t>-</m:t>
+                </m:r>
+                <m:sSub>
+                  <m:sSubPr>
+                    <m:ctrlPr>
+                      <w:rPr>
+                        <w:rFonts w:ascii="Cambria Math" w:hAnsi="Cambria Math"/>
+                        <w:i/>
+                      </w:rPr>
+                    </m:ctrlPr>
+                  </m:sSubPr>
+                  <m:e>
+                    <m:r>
+                      <w:rPr>
+                        <w:rFonts w:ascii="Cambria Math" w:hAnsi="Cambria Math"/>
+                      </w:rPr>
+                      <m:t>1</m:t>
+                    </m:r>
+                  </m:e>
+                  <m:sub>
+                    <m:r>
+                      <w:rPr>
+                        <w:rFonts w:ascii="Cambria Math" w:hAnsi="Cambria Math"/>
+                      </w:rPr>
+                      <m:t>E</m:t>
+                    </m:r>
+                  </m:sub>
+                </m:sSub>
+              </m:oMath>
+            </m:oMathPara>
+          </w:p>
+        </w:tc>
+        <w:tc>
+          <w:tcPr>
+            <w:tcW w:w="1054" w:type="dxa"/>
+          </w:tcPr>
+          <w:p>
+            <w:pPr>
+              <w:jc w:val="center"/>
+            </w:pPr>
+            <m:oMathPara>
+              <m:oMath>
+                <m:sSub>
+                  <m:sSubPr>
+                    <m:ctrlPr>
+                      <w:rPr>
+                        <w:rFonts w:ascii="Cambria Math" w:hAnsi="Cambria Math"/>
+                        <w:i/>
+                      </w:rPr>
+                    </m:ctrlPr>
+                  </m:sSubPr>
+                  <m:e>
+                    <m:r>
+                      <w:rPr>
+                        <w:rFonts w:ascii="Cambria Math" w:hAnsi="Cambria Math"/>
+                      </w:rPr>
+                      <m:t>1</m:t>
+                    </m:r>
+                  </m:e>
+                  <m:sub>
+                    <m:r>
+                      <w:rPr>
+                        <w:rFonts w:ascii="Cambria Math" w:hAnsi="Cambria Math"/>
+                      </w:rPr>
+                      <m:t>C</m:t>
+                    </m:r>
+                  </m:sub>
+                </m:sSub>
+              </m:oMath>
+            </m:oMathPara>
+          </w:p>
+        </w:tc>
+        <w:tc>
+          <w:tcPr>
+            <w:tcW w:w="1054" w:type="dxa"/>
+            <w:vAlign w:val="center"/>
+          </w:tcPr>
+          <w:p>
+            <w:pPr>
+              <w:jc w:val="center"/>
+            </w:pPr>
+            <m:oMathPara>
+              <m:oMath>
+                <m:sSub>
+                  <m:sSubPr>
+                    <m:ctrlPr>
+                      <w:rPr>
+                        <w:rFonts w:ascii="Cambria Math" w:hAnsi="Cambria Math"/>
+                        <w:i/>
+                      </w:rPr>
+                    </m:ctrlPr>
+                  </m:sSubPr>
+                  <m:e>
+                    <m:r>
+                      <w:rPr>
+                        <w:rFonts w:ascii="Cambria Math" w:hAnsi="Cambria Math"/>
+                      </w:rPr>
+                      <m:t>2</m:t>
+                    </m:r>
+                  </m:e>
+                  <m:sub>
+                    <m:r>
+                      <w:rPr>
+                        <w:rFonts w:ascii="Cambria Math" w:hAnsi="Cambria Math"/>
+                      </w:rPr>
+                      <m:t>E</m:t>
+                    </m:r>
+                  </m:sub>
+                </m:sSub>
+              </m:oMath>
+            </m:oMathPara>
+          </w:p>
+        </w:tc>
+        <w:tc>
+          <w:tcPr>
+            <w:tcW w:w="1863" w:type="dxa"/>
+            <w:vAlign w:val="center"/>
+          </w:tcPr>
+          <w:p>
+            <w:pPr>
+              <w:jc w:val="center"/>
+            </w:pPr>
+            <m:oMathPara>
+              <m:oMath>
+                <m:r>
+                  <w:rPr>
+                    <w:rFonts w:ascii="Cambria Math" w:hAnsi="Cambria Math"/>
+                  </w:rPr>
+                  <m:t>D,F</m:t>
+                </m:r>
+              </m:oMath>
+            </m:oMathPara>
+          </w:p>
+        </w:tc>
+      </w:tr>
+      <w:tr>
+        <w:trPr>
+          <w:trHeight w:val="262"/>
+        </w:trPr>
+        <w:tc>
+          <w:tcPr>
+            <w:tcW w:w="1350" w:type="dxa"/>
+            <w:vAlign w:val="center"/>
+          </w:tcPr>
+          <w:p>
+            <w:pPr>
+              <w:jc w:val="center"/>
+              <w:rPr>
+                <w:rFonts w:ascii="Calibri" w:eastAsia="Calibri" w:hAnsi="Calibri" w:cs="Times New Roman"/>
+              </w:rPr>
+            </w:pPr>
+            <m:oMathPara>
+              <m:oMath>
+                <m:r>
+                  <w:rPr>
+                    <w:rFonts w:ascii="Cambria Math" w:hAnsi="Cambria Math"/>
+                  </w:rPr>
+                  <m:t>h=5</m:t>
+                </m:r>
+              </m:oMath>
+            </m:oMathPara>
+          </w:p>
+        </w:tc>
+        <w:tc>
+          <w:tcPr>
+            <w:tcW w:w="1062" w:type="dxa"/>
+          </w:tcPr>
+          <w:p>
+            <w:pPr>
+              <w:jc w:val="center"/>
+              <w:rPr>
+                <w:rFonts w:ascii="Calibri" w:eastAsia="Calibri" w:hAnsi="Calibri" w:cs="Times New Roman"/>
+              </w:rPr>
+            </w:pPr>
+            <m:oMathPara>
+              <m:oMath>
+                <m:sSub>
+                  <m:sSubPr>
+                    <m:ctrlPr>
+                      <w:rPr>
+                        <w:rFonts w:ascii="Cambria Math" w:hAnsi="Cambria Math"/>
+                        <w:i/>
+                      </w:rPr>
+                    </m:ctrlPr>
+                  </m:sSubPr>
+                  <m:e>
+                    <m:r>
+                      <w:rPr>
+                        <w:rFonts w:ascii="Cambria Math" w:hAnsi="Cambria Math"/>
+                      </w:rPr>
+                      <m:t>0</m:t>
+                    </m:r>
+                  </m:e>
+                  <m:sub>
+                    <m:r>
+                      <w:rPr>
+                        <w:rFonts w:ascii="Cambria Math" w:hAnsi="Cambria Math"/>
+                      </w:rPr>
+                      <m:t>∧</m:t>
+                    </m:r>
+                  </m:sub>
+                </m:sSub>
+              </m:oMath>
+            </m:oMathPara>
+          </w:p>
+        </w:tc>
+        <w:tc>
+          <w:tcPr>
+            <w:tcW w:w="1052" w:type="dxa"/>
+          </w:tcPr>
+          <w:p>
+            <w:pPr>
+              <w:jc w:val="center"/>
+              <w:rPr>
+                <w:rFonts w:ascii="Calibri" w:eastAsia="Calibri" w:hAnsi="Calibri" w:cs="Times New Roman"/>
+              </w:rPr>
+            </w:pPr>
+            <m:oMathPara>
+              <m:oMath>
+                <m:sSub>
+                  <m:sSubPr>
+                    <m:ctrlPr>
+                      <w:rPr>
+                        <w:rFonts w:ascii="Cambria Math" w:hAnsi="Cambria Math"/>
+                        <w:i/>
+                      </w:rPr>
+                    </m:ctrlPr>
+                  </m:sSubPr>
+                  <m:e>
+                    <m:r>
+                      <w:rPr>
+                        <w:rFonts w:ascii="Cambria Math" w:hAnsi="Cambria Math"/>
+                      </w:rPr>
+                      <m:t>1</m:t>
+                    </m:r>
+                  </m:e>
+                  <m:sub>
+                    <m:r>
+                      <w:rPr>
+                        <w:rFonts w:ascii="Cambria Math" w:hAnsi="Cambria Math"/>
+                      </w:rPr>
+                      <m:t>A</m:t>
+                    </m:r>
+                  </m:sub>
+                </m:sSub>
+              </m:oMath>
+            </m:oMathPara>
+          </w:p>
+        </w:tc>
+        <w:tc>
+          <w:tcPr>
+            <w:tcW w:w="1052" w:type="dxa"/>
+          </w:tcPr>
+          <w:p>
+            <w:pPr>
+              <w:jc w:val="center"/>
+              <w:rPr>
+                <w:rFonts w:ascii="Calibri" w:eastAsia="Calibri" w:hAnsi="Calibri" w:cs="Times New Roman"/>
+              </w:rPr>
+            </w:pPr>
+            <m:oMathPara>
+              <m:oMath>
+                <m:r>
+                  <w:rPr>
+                    <w:rFonts w:ascii="Cambria Math" w:hAnsi="Cambria Math"/>
+                  </w:rPr>
+                  <m:t>-</m:t>
+                </m:r>
+                <m:sSub>
+                  <m:sSubPr>
+                    <m:ctrlPr>
+                      <w:rPr>
+                        <w:rFonts w:ascii="Cambria Math" w:hAnsi="Cambria Math"/>
+                        <w:i/>
+                      </w:rPr>
+                    </m:ctrlPr>
+                  </m:sSubPr>
+                  <m:e>
+                    <m:r>
+                      <w:rPr>
+                        <w:rFonts w:ascii="Cambria Math" w:hAnsi="Cambria Math"/>
+                      </w:rPr>
+                      <m:t>3</m:t>
+                    </m:r>
+                  </m:e>
+                  <m:sub>
+                    <m:r>
+                      <w:rPr>
+                        <w:rFonts w:ascii="Cambria Math" w:hAnsi="Cambria Math"/>
+                      </w:rPr>
+                      <m:t>D</m:t>
+                    </m:r>
+                  </m:sub>
+                </m:sSub>
+              </m:oMath>
+            </m:oMathPara>
+          </w:p>
+        </w:tc>
+        <w:tc>
+          <w:tcPr>
+            <w:tcW w:w="1052" w:type="dxa"/>
+          </w:tcPr>
+          <w:p>
+            <w:pPr>
+              <w:jc w:val="center"/>
+              <w:rPr>
+                <w:rFonts w:ascii="Calibri" w:eastAsia="Calibri" w:hAnsi="Calibri" w:cs="Times New Roman"/>
+              </w:rPr>
+            </w:pPr>
+            <m:oMathPara>
+              <m:oMath>
+                <m:r>
+                  <w:rPr>
+                    <w:rFonts w:ascii="Cambria Math" w:hAnsi="Cambria Math"/>
+                  </w:rPr>
+                  <m:t>-</m:t>
+                </m:r>
+                <m:sSub>
+                  <m:sSubPr>
+                    <m:ctrlPr>
+                      <w:rPr>
+                        <w:rFonts w:ascii="Cambria Math" w:hAnsi="Cambria Math"/>
+                        <w:i/>
+                      </w:rPr>
+                    </m:ctrlPr>
+                  </m:sSubPr>
+                  <m:e>
+                    <m:r>
+                      <w:rPr>
+                        <w:rFonts w:ascii="Cambria Math" w:hAnsi="Cambria Math"/>
+                      </w:rPr>
+                      <m:t>1</m:t>
+                    </m:r>
+                  </m:e>
+                  <m:sub>
+                    <m:r>
+                      <w:rPr>
+                        <w:rFonts w:ascii="Cambria Math" w:hAnsi="Cambria Math"/>
+                      </w:rPr>
+                      <m:t>E</m:t>
+                    </m:r>
+                  </m:sub>
+                </m:sSub>
+              </m:oMath>
+            </m:oMathPara>
+          </w:p>
+        </w:tc>
+        <w:tc>
+          <w:tcPr>
+            <w:tcW w:w="1054" w:type="dxa"/>
+          </w:tcPr>
+          <w:p>
+            <w:pPr>
+              <w:jc w:val="center"/>
+              <w:rPr>
+                <w:rFonts w:ascii="Calibri" w:eastAsia="Calibri" w:hAnsi="Calibri" w:cs="Times New Roman"/>
+              </w:rPr>
+            </w:pPr>
+            <m:oMathPara>
+              <m:oMath>
+                <m:sSub>
+                  <m:sSubPr>
+                    <m:ctrlPr>
+                      <w:rPr>
+                        <w:rFonts w:ascii="Cambria Math" w:hAnsi="Cambria Math"/>
+                        <w:i/>
+                      </w:rPr>
+                    </m:ctrlPr>
+                  </m:sSubPr>
+                  <m:e>
+                    <m:r>
+                      <w:rPr>
+                        <w:rFonts w:ascii="Cambria Math" w:hAnsi="Cambria Math"/>
+                      </w:rPr>
+                      <m:t>1</m:t>
+                    </m:r>
+                  </m:e>
+                  <m:sub>
+                    <m:r>
+                      <w:rPr>
+                        <w:rFonts w:ascii="Cambria Math" w:hAnsi="Cambria Math"/>
+                      </w:rPr>
+                      <m:t>C</m:t>
+                    </m:r>
+                  </m:sub>
+                </m:sSub>
+              </m:oMath>
+            </m:oMathPara>
+          </w:p>
+        </w:tc>
+        <w:tc>
+          <w:tcPr>
+            <w:tcW w:w="1054" w:type="dxa"/>
+            <w:vAlign w:val="center"/>
+          </w:tcPr>
+          <w:p>
+            <w:pPr>
+              <w:jc w:val="center"/>
+              <w:rPr>
+                <w:rFonts w:ascii="Calibri" w:eastAsia="Calibri" w:hAnsi="Calibri" w:cs="Times New Roman"/>
+              </w:rPr>
+            </w:pPr>
+            <m:oMathPara>
+              <m:oMath>
+                <m:sSub>
+                  <m:sSubPr>
+                    <m:ctrlPr>
+                      <w:rPr>
+                        <w:rFonts w:ascii="Cambria Math" w:hAnsi="Cambria Math"/>
+                        <w:i/>
+                      </w:rPr>
+                    </m:ctrlPr>
+                  </m:sSubPr>
+                  <m:e>
+                    <m:r>
+                      <w:rPr>
+                        <w:rFonts w:ascii="Cambria Math" w:hAnsi="Cambria Math"/>
+                      </w:rPr>
+                      <m:t>2</m:t>
+                    </m:r>
+                  </m:e>
+                  <m:sub>
+                    <m:r>
+                      <w:rPr>
+                        <w:rFonts w:ascii="Cambria Math" w:hAnsi="Cambria Math"/>
+                      </w:rPr>
+                      <m:t>E</m:t>
+                    </m:r>
+                  </m:sub>
+                </m:sSub>
+              </m:oMath>
+            </m:oMathPara>
+          </w:p>
+        </w:tc>
+        <w:tc>
+          <w:tcPr>
+            <w:tcW w:w="1863" w:type="dxa"/>
+            <w:vAlign w:val="center"/>
+          </w:tcPr>
+          <w:p>
+            <w:pPr>
+              <w:jc w:val="center"/>
+              <w:rPr>
+                <w:rFonts w:ascii="Calibri" w:eastAsia="Calibri" w:hAnsi="Calibri" w:cs="Times New Roman"/>
+              </w:rPr>
+            </w:pPr>
+            <m:oMathPara>
+              <m:oMath>
+                <m:r>
+                  <w:rPr>
+                    <w:rFonts w:ascii="Cambria Math" w:eastAsia="Calibri" w:hAnsi="Cambria Math" w:cs="Times New Roman"/>
+                  </w:rPr>
+                  <m:t>D</m:t>
+                </m:r>
+              </m:oMath>
+            </m:oMathPara>
+          </w:p>
+        </w:tc>
+      </w:tr>
+    </w:tbl>
+    <w:p>
+      <w:pPr>
+        <w:rPr>
+          <w:rFonts w:eastAsiaTheme="minorEastAsia"/>
+        </w:rPr>
+      </w:pPr>
+      <w:r>
+        <w:rPr>
+          <w:rFonts w:eastAsiaTheme="minorEastAsia"/>
+        </w:rPr>
+        <w:t>c) Un cammino minimo (con al più 5 archi) può essere individuato seguendo la catena dei predecessori</w:t>
+      </w:r>
+    </w:p>
+    <w:p>
+      <w:pPr>
+        <w:rPr>
+          <w:rFonts w:eastAsiaTheme="minorEastAsia"/>
+        </w:rPr>
+      </w:pPr>
+      <m:oMath>
+        <m:r>
+          <w:rPr>
+            <w:rFonts w:ascii="Cambria Math" w:eastAsiaTheme="minorEastAsia" w:hAnsi="Cambria Math"/>
+          </w:rPr>
+          <m:t>F⇒E⇒C ⇒B⇒A</m:t>
+        </m:r>
+      </m:oMath>
+      <w:r>
+        <w:rPr>
+          <w:rFonts w:eastAsiaTheme="minorEastAsia"/>
+        </w:rPr>
+        <w:t xml:space="preserve"> che equ</w:t>
+      </w:r>
+      <w:proofErr w:type="spellStart"/>
+      <w:r>
+        <w:rPr>
+          <w:rFonts w:eastAsiaTheme="minorEastAsia"/>
+        </w:rPr>
+        <w:t>ivale</w:t>
+      </w:r>
+      <w:proofErr w:type="spellEnd"/>
+      <w:r>
+        <w:rPr>
+          <w:rFonts w:eastAsiaTheme="minorEastAsia"/>
+        </w:rPr>
+        <w:t xml:space="preserve"> al percorso con costo </w:t>
+      </w:r>
+      <m:oMath>
+        <m:r>
+          <w:rPr>
+            <w:rFonts w:ascii="Cambria Math" w:eastAsiaTheme="minorEastAsia" w:hAnsi="Cambria Math"/>
+          </w:rPr>
+          <m:t>1+</m:t>
+        </m:r>
+        <m:d>
+          <m:dPr>
+            <m:ctrlPr>
+              <w:rPr>
+                <w:rFonts w:ascii="Cambria Math" w:eastAsiaTheme="minorEastAsia" w:hAnsi="Cambria Math"/>
+                <w:i/>
+              </w:rPr>
+            </m:ctrlPr>
+          </m:dPr>
+          <m:e>
+            <m:r>
+              <w:rPr>
+                <w:rFonts w:ascii="Cambria Math" w:eastAsiaTheme="minorEastAsia" w:hAnsi="Cambria Math"/>
+              </w:rPr>
+              <m:t>-2</m:t>
+            </m:r>
+          </m:e>
+        </m:d>
+        <m:r>
+          <w:rPr>
+            <w:rFonts w:ascii="Cambria Math" w:eastAsiaTheme="minorEastAsia" w:hAnsi="Cambria Math"/>
+          </w:rPr>
+          <m:t>+2+1=2</m:t>
+        </m:r>
+      </m:oMath>
+    </w:p>
+    <w:p>
+      <w:pPr>
+        <w:rPr>
+          <w:rFonts w:eastAsiaTheme="minorEastAsia"/>
+        </w:rPr>
+      </w:pPr>
+      <w:r>
+        <w:rPr>
+          <w:rFonts w:eastAsiaTheme="minorEastAsia"/>
+        </w:rPr>
+        <w:t xml:space="preserve">A livello di algoritmo, si termina con </w:t>
+      </w:r>
+      <w:r>
+        <w:rPr>
+          <w:rFonts w:eastAsiaTheme="minorEastAsia"/>
+          <w:i/>
+          <w:iCs/>
+        </w:rPr>
+        <w:t>flag_aggiornato=true</w:t>
+      </w:r>
+      <w:r>
+        <w:rPr>
+          <w:rFonts w:eastAsiaTheme="minorEastAsia"/>
+        </w:rPr>
+        <w:t>, pertanto esiste un ciclo negativo, in quanto ad ogni iterazione è stata aggiornata almeno un’etichetta.</w:t>
+      </w:r>
+    </w:p>
+    <w:p>
+      <w:pPr>
+        <w:rPr>
+          <w:rFonts w:eastAsiaTheme="minorEastAsia"/>
+        </w:rPr>
+      </w:pPr>
+      <w:r>
+        <w:rPr>
+          <w:rFonts w:eastAsiaTheme="minorEastAsia"/>
+          <w:noProof/>
+        </w:rPr>
+        <mc:AlternateContent>
+          <mc:Choice Requires="wpi">
+            <w:drawing>
+              <wp:anchor distT="0" distB="0" distL="114300" distR="114300" simplePos="0" relativeHeight="251665408" behindDoc="0" locked="0" layoutInCell="1" allowOverlap="1" wp14:anchorId="595DC00F" wp14:editId="7C9DF755">
+                <wp:simplePos x="0" y="0"/>
+                <wp:positionH relativeFrom="column">
+                  <wp:posOffset>2092503</wp:posOffset>
+                </wp:positionH>
+                <wp:positionV relativeFrom="paragraph">
+                  <wp:posOffset>294896</wp:posOffset>
+                </wp:positionV>
+                <wp:extent cx="360" cy="360"/>
+                <wp:effectExtent l="38100" t="38100" r="57150" b="57150"/>
+                <wp:wrapNone/>
+                <wp:docPr id="477" name="Input penna 477"/>
+                <wp:cNvGraphicFramePr/>
+                <a:graphic xmlns:a="http://schemas.openxmlformats.org/drawingml/2006/main">
+                  <a:graphicData uri="http://schemas.microsoft.com/office/word/2010/wordprocessingInk">
+                    <w14:contentPart bwMode="auto" r:id="rId27">
+                      <w14:nvContentPartPr>
+                        <w14:cNvContentPartPr/>
+                      </w14:nvContentPartPr>
+                      <w14:xfrm>
+                        <a:off x="0" y="0"/>
+                        <a:ext cx="360" cy="360"/>
+                      </w14:xfrm>
+                    </w14:contentPart>
+                  </a:graphicData>
+                </a:graphic>
+              </wp:anchor>
+            </w:drawing>
+          </mc:Choice>
+          <mc:Fallback>
+            <w:pict>
+              <v:shape w14:anchorId="45A28AF5" id="Input penna 477" o:spid="_x0000_s1026" type="#_x0000_t75" style="position:absolute;margin-left:164.05pt;margin-top:22.5pt;width:1.45pt;height:1.45pt;z-index:251665408;visibility:visible;mso-wrap-style:square;mso-wrap-distance-left:9pt;mso-wrap-distance-top:0;mso-wrap-distance-right:9pt;mso-wrap-distance-bottom:0;mso-position-horizontal:absolute;mso-position-horizontal-relative:text;mso-position-vertical:absolute;mso-position-vertical-relative:text" o:gfxdata="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">
+                <v:imagedata r:id="rId28" o:title=""/>
+              </v:shape>
+            </w:pict>
+          </mc:Fallback>
+        </mc:AlternateContent>
+      </w:r>
+      <w:r>
+        <w:rPr>
+          <w:rFonts w:eastAsiaTheme="minorEastAsia"/>
+        </w:rPr>
+        <w:t>d) Basandosi solo sulla tabella e senza ulteriori calcoli, è possibile determinare il ciclo negativo perché siamo arrivati “fino in fondo” con i calcoli.</w:t>
+      </w:r>
+    </w:p>
+    <w:p>
+      <w:pPr>
+        <w:rPr>
+          <w:rFonts w:eastAsiaTheme="minorEastAsia"/>
+        </w:rPr>
+      </w:pPr>
+      <w:r>
+        <w:rPr>
+          <w:rFonts w:eastAsiaTheme="minorEastAsia"/>
+        </w:rPr>
+        <w:t xml:space="preserve">e) È possibile disegnare albero e grafo dei cammini minimi? No, in quanto abbiamo etichette instabili (no soluzione ammissibile duale e quindi no cammini minimi). </w:t>
+      </w:r>
+    </w:p>
+    <w:p>
+      <w:pPr>
+        <w:rPr>
+          <w:rFonts w:eastAsiaTheme="minorEastAsia"/>
+        </w:rPr>
+      </w:pPr>
+      <w:r>
+        <w:rPr>
+          <w:rFonts w:eastAsiaTheme="minorEastAsia"/>
+        </w:rPr>
+        <w:t xml:space="preserve">Dimostriamo ad esempio esiste il ciclo </w:t>
+      </w:r>
+      <m:oMath>
+        <m:r>
+          <w:rPr>
+            <w:rFonts w:ascii="Cambria Math" w:eastAsiaTheme="minorEastAsia" w:hAnsi="Cambria Math"/>
+          </w:rPr>
+          <m:t>[C,D,E,F]</m:t>
+        </m:r>
+      </m:oMath>
+      <w:r>
+        <w:rPr>
+          <w:rFonts w:eastAsiaTheme="minorEastAsia"/>
+        </w:rPr>
+        <w:t xml:space="preserve">; come tale, partiamo dal nodo iniziale e seguiamo per i primi nodi quelli dettati dal percorso dei predecessori e poi seguiamo il percorso che vogliamo fare noi, in questo caso ciclo; come si vede, esiste un vertice che era già presente nel cammino e che, idealmente, lo migliora ad </w:t>
+      </w:r>
+      <m:oMath>
+        <m:r>
+          <w:rPr>
+            <w:rFonts w:ascii="Cambria Math" w:eastAsiaTheme="minorEastAsia" w:hAnsi="Cambria Math"/>
+          </w:rPr>
+          <m:t>n</m:t>
+        </m:r>
+      </m:oMath>
+      <w:r>
+        <w:rPr>
+          <w:rFonts w:eastAsiaTheme="minorEastAsia"/>
+        </w:rPr>
+        <w:t xml:space="preserve"> iterazioni. </w:t>
+      </w:r>
+    </w:p>
+    <w:p>
+      <w:pPr>
+        <w:rPr>
+          <w:rFonts w:eastAsiaTheme="minorEastAsia"/>
+        </w:rPr>
+      </w:pPr>
+      <w:r>
+        <w:rPr>
+          <w:rFonts w:eastAsiaTheme="minorEastAsia"/>
+        </w:rPr>
+        <w:lastRenderedPageBreak/>
+        <w:t xml:space="preserve">Risposte </w:t>
+      </w:r>
+      <w:r>
+        <w:rPr>
+          <w:rFonts w:eastAsiaTheme="minorEastAsia"/>
+          <w:u w:val="single"/>
+        </w:rPr>
+        <w:t>con</w:t>
+      </w:r>
+      <w:r>
+        <w:rPr>
+          <w:rFonts w:eastAsiaTheme="minorEastAsia"/>
+        </w:rPr>
+        <w:t xml:space="preserve"> limiti di archi (al più 5 archi)</w:t>
+      </w:r>
+    </w:p>
+    <w:p>
+      <w:pPr>
+        <w:rPr>
+          <w:rFonts w:eastAsiaTheme="minorEastAsia"/>
+        </w:rPr>
+      </w:pPr>
+      <w:r>
+        <w:rPr>
+          <w:rFonts w:eastAsiaTheme="minorEastAsia"/>
+        </w:rPr>
+        <w:t xml:space="preserve">e) È possibile disegnare albero e grafo dei cammini minimi? No, in quanto abbiamo etichette instabili (no soluzione ammissibile duale e quindi no cammini minimi). Fermandosi all’iterazione 5, vedo che </w:t>
+      </w:r>
+      <m:oMath>
+        <m:r>
+          <w:rPr>
+            <w:rFonts w:ascii="Cambria Math" w:eastAsiaTheme="minorEastAsia" w:hAnsi="Cambria Math"/>
+          </w:rPr>
+          <m:t>c</m:t>
+        </m:r>
+      </m:oMath>
+      <w:r>
+        <w:rPr>
+          <w:rFonts w:eastAsiaTheme="minorEastAsia"/>
+        </w:rPr>
+        <w:t xml:space="preserve"> è stato aggiornato e, </w:t>
+      </w:r>
+      <w:r>
+        <w:t>seguendo</w:t>
+      </w:r>
+      <w:r>
+        <w:rPr>
+          <w:rFonts w:eastAsiaTheme="minorEastAsia"/>
+        </w:rPr>
+        <w:t xml:space="preserve"> da questo la catena dei predecessori, arrivo a costruire l’albero dei cammini minimi.</w:t>
+      </w:r>
+    </w:p>
+    <w:p>
+      <w:pPr>
+        <w:rPr>
+          <w:rFonts w:eastAsiaTheme="minorEastAsia"/>
+        </w:rPr>
+      </w:pPr>
+      <w:r>
+        <w:rPr>
+          <w:rFonts w:eastAsiaTheme="minorEastAsia"/>
+        </w:rPr>
+        <w:t>Senza fare calcoli, non posso sapere se le etichette si stabilizzeranno e quindi dato che non faccio l’iterazione 6, non riesco a fare il grafo con cammini minimi.</w:t>
+      </w:r>
     </w:p>
     <w:sectPr>
       <w:pgSz w:w="11906" w:h="16838"/>
@@ -6128,6 +8723,95 @@
 <file path=word/numbering.xml><?xml version="1.0" encoding="utf-8"?>
 <w:numbering xmlns:wpc="http://schemas.microsoft.com/office/word/2010/wordprocessingCanvas" xmlns:cx="http://schemas.microsoft.com/office/drawing/2014/chartex" xmlns:cx1="http://schemas.microsoft.com/office/drawing/2015/9/8/chartex" xmlns:cx2="http://schemas.microsoft.com/office/drawing/2015/10/21/chartex" xmlns:cx3="http://schemas.microsoft.com/office/drawing/2016/5/9/chartex" xmlns:cx4="http://schemas.microsoft.com/office/drawing/2016/5/10/chartex" xmlns:cx5="http://schemas.microsoft.com/office/drawing/2016/5/11/chartex" xmlns:cx6="http://schemas.microsoft.com/office/drawing/2016/5/12/chartex" xmlns:cx7="http://schemas.microsoft.com/office/drawing/2016/5/13/chartex" xmlns:cx8="http://schemas.microsoft.com/office/drawing/2016/5/14/chartex" xmlns:mc="http://schemas.openxmlformats.org/markup-compatibility/2006" xmlns:aink="http://schemas.microsoft.com/office/drawing/2016/ink" xmlns:am3d="http://schemas.microsoft.com/office/drawing/2017/model3d" xmlns:o="urn:schemas-microsoft-com:office:office" xmlns:oel="http://schemas.microsoft.com/office/2019/extlst" xmlns:r="http://schemas.openxmlformats.org/officeDocument/2006/relationships" xmlns:m="http://schemas.openxmlformats.org/officeDocument/2006/math" xmlns:v="urn:schemas-microsoft-com:vml" xmlns:wp14="http://schemas.microsoft.com/office/word/2010/wordprocessingDrawing" xmlns:wp="http://schemas.openxmlformats.org/drawingml/2006/wordprocessingDrawing" xmlns:w10="urn:schemas-microsoft-com:office:word" xmlns:w="http://schemas.openxmlformats.org/wordprocessingml/2006/main" xmlns:w14="http://schemas.microsoft.com/office/word/2010/wordml" xmlns:w15="http://schemas.microsoft.com/office/word/2012/wordml" xmlns:w16cex="http://schemas.microsoft.com/office/word/2018/wordml/cex" xmlns:w16cid="http://schemas.microsoft.com/office/word/2016/wordml/cid" xmlns:w16="http://schemas.microsoft.com/office/word/2018/wordml" xmlns:w16sdtdh="http://schemas.microsoft.com/office/word/2020/wordml/sdtdatahash" xmlns:w16se="http://schemas.microsoft.com/office/word/2015/wordml/symex" xmlns:wpg="http://schemas.microsoft.com/office/word/2010/wordprocessingGroup" xmlns:wpi="http://schemas.microsoft.com/office/word/2010/wordprocessingInk" xmlns:wne="http://schemas.microsoft.com/office/word/2006/wordml" xmlns:wps="http://schemas.microsoft.com/office/word/2010/wordprocessingShape" mc:Ignorable="w14 w15 w16se w16cid w16 w16cex w16sdtdh wp14">
   <w:abstractNum w:abstractNumId="0" w15:restartNumberingAfterBreak="0">
+    <w:nsid w:val="17E31F47"/>
+    <w:multiLevelType w:val="hybridMultilevel"/>
+    <w:tmpl w:val="471C8C80"/>
+    <w:lvl w:ilvl="0" w:tplc="0916F332">
+      <w:start w:val="1"/>
+      <w:numFmt w:val="lowerLetter"/>
+      <w:lvlText w:val="%1)"/>
+      <w:lvlJc w:val="left"/>
+      <w:pPr>
+        <w:ind w:left="720" w:hanging="360"/>
+      </w:pPr>
+      <w:rPr>
+        <w:rFonts w:eastAsiaTheme="minorHAnsi" w:hint="default"/>
+      </w:rPr>
+    </w:lvl>
+    <w:lvl w:ilvl="1" w:tplc="04100019" w:tentative="1">
+      <w:start w:val="1"/>
+      <w:numFmt w:val="lowerLetter"/>
+      <w:lvlText w:val="%2."/>
+      <w:lvlJc w:val="left"/>
+      <w:pPr>
+        <w:ind w:left="1440" w:hanging="360"/>
+      </w:pPr>
+    </w:lvl>
+    <w:lvl w:ilvl="2" w:tplc="0410001B" w:tentative="1">
+      <w:start w:val="1"/>
+      <w:numFmt w:val="lowerRoman"/>
+      <w:lvlText w:val="%3."/>
+      <w:lvlJc w:val="right"/>
+      <w:pPr>
+        <w:ind w:left="2160" w:hanging="180"/>
+      </w:pPr>
+    </w:lvl>
+    <w:lvl w:ilvl="3" w:tplc="0410000F" w:tentative="1">
+      <w:start w:val="1"/>
+      <w:numFmt w:val="decimal"/>
+      <w:lvlText w:val="%4."/>
+      <w:lvlJc w:val="left"/>
+      <w:pPr>
+        <w:ind w:left="2880" w:hanging="360"/>
+      </w:pPr>
+    </w:lvl>
+    <w:lvl w:ilvl="4" w:tplc="04100019" w:tentative="1">
+      <w:start w:val="1"/>
+      <w:numFmt w:val="lowerLetter"/>
+      <w:lvlText w:val="%5."/>
+      <w:lvlJc w:val="left"/>
+      <w:pPr>
+        <w:ind w:left="3600" w:hanging="360"/>
+      </w:pPr>
+    </w:lvl>
+    <w:lvl w:ilvl="5" w:tplc="0410001B" w:tentative="1">
+      <w:start w:val="1"/>
+      <w:numFmt w:val="lowerRoman"/>
+      <w:lvlText w:val="%6."/>
+      <w:lvlJc w:val="right"/>
+      <w:pPr>
+        <w:ind w:left="4320" w:hanging="180"/>
+      </w:pPr>
+    </w:lvl>
+    <w:lvl w:ilvl="6" w:tplc="0410000F" w:tentative="1">
+      <w:start w:val="1"/>
+      <w:numFmt w:val="decimal"/>
+      <w:lvlText w:val="%7."/>
+      <w:lvlJc w:val="left"/>
+      <w:pPr>
+        <w:ind w:left="5040" w:hanging="360"/>
+      </w:pPr>
+    </w:lvl>
+    <w:lvl w:ilvl="7" w:tplc="04100019" w:tentative="1">
+      <w:start w:val="1"/>
+      <w:numFmt w:val="lowerLetter"/>
+      <w:lvlText w:val="%8."/>
+      <w:lvlJc w:val="left"/>
+      <w:pPr>
+        <w:ind w:left="5760" w:hanging="360"/>
+      </w:pPr>
+    </w:lvl>
+    <w:lvl w:ilvl="8" w:tplc="0410001B" w:tentative="1">
+      <w:start w:val="1"/>
+      <w:numFmt w:val="lowerRoman"/>
+      <w:lvlText w:val="%9."/>
+      <w:lvlJc w:val="right"/>
+      <w:pPr>
+        <w:ind w:left="6480" w:hanging="180"/>
+      </w:pPr>
+    </w:lvl>
+  </w:abstractNum>
+  <w:abstractNum w:abstractNumId="1" w15:restartNumberingAfterBreak="0">
     <w:nsid w:val="5224017F"/>
     <w:multiLevelType w:val="hybridMultilevel"/>
     <w:tmpl w:val="C0F05392"/>
@@ -6216,7 +8900,7 @@
       </w:pPr>
     </w:lvl>
   </w:abstractNum>
-  <w:abstractNum w:abstractNumId="1" w15:restartNumberingAfterBreak="0">
+  <w:abstractNum w:abstractNumId="2" w15:restartNumberingAfterBreak="0">
     <w:nsid w:val="61333680"/>
     <w:multiLevelType w:val="hybridMultilevel"/>
     <w:tmpl w:val="3E385630"/>
@@ -6305,7 +8989,7 @@
       </w:pPr>
     </w:lvl>
   </w:abstractNum>
-  <w:abstractNum w:abstractNumId="2" w15:restartNumberingAfterBreak="0">
+  <w:abstractNum w:abstractNumId="3" w15:restartNumberingAfterBreak="0">
     <w:nsid w:val="61A4177F"/>
     <w:multiLevelType w:val="hybridMultilevel"/>
     <w:tmpl w:val="C5BEC234"/>
@@ -6418,13 +9102,16 @@
     </w:lvl>
   </w:abstractNum>
   <w:num w:numId="1" w16cid:durableId="538978677">
+    <w:abstractNumId w:val="3"/>
+  </w:num>
+  <w:num w:numId="2" w16cid:durableId="1066681574">
+    <w:abstractNumId w:val="1"/>
+  </w:num>
+  <w:num w:numId="3" w16cid:durableId="1599949539">
     <w:abstractNumId w:val="2"/>
   </w:num>
-  <w:num w:numId="2" w16cid:durableId="1066681574">
+  <w:num w:numId="4" w16cid:durableId="901676236">
     <w:abstractNumId w:val="0"/>
-  </w:num>
-  <w:num w:numId="3" w16cid:durableId="1599949539">
-    <w:abstractNumId w:val="1"/>
   </w:num>
 </w:numbering>
 </file>
@@ -6922,6 +9609,208 @@
 </w:styles>
 </file>
 
+<file path=word/ink/ink1.xml><?xml version="1.0" encoding="utf-8"?>
+<inkml:ink xmlns:inkml="http://www.w3.org/2003/InkML">
+  <inkml:definitions>
+    <inkml:context xml:id="ctx0">
+      <inkml:inkSource xml:id="inkSrc0">
+        <inkml:traceFormat>
+          <inkml:channel name="X" type="integer" min="-2.14748E9" max="2.14748E9" units="cm"/>
+          <inkml:channel name="Y" type="integer" min="-2.14748E9" max="2.14748E9" units="cm"/>
+          <inkml:channel name="F" type="integer" max="32767" units="dev"/>
+        </inkml:traceFormat>
+        <inkml:channelProperties>
+          <inkml:channelProperty channel="X" name="resolution" value="1000" units="1/cm"/>
+          <inkml:channelProperty channel="Y" name="resolution" value="1000" units="1/cm"/>
+          <inkml:channelProperty channel="F" name="resolution" value="0" units="1/dev"/>
+        </inkml:channelProperties>
+      </inkml:inkSource>
+      <inkml:timestamp xml:id="ts0" timeString="2022-11-25T14:24:53.065"/>
+    </inkml:context>
+    <inkml:brush xml:id="br0">
+      <inkml:brushProperty name="width" value="0.05" units="cm"/>
+      <inkml:brushProperty name="height" value="0.05" units="cm"/>
+      <inkml:brushProperty name="color" value="#E71224"/>
+    </inkml:brush>
+  </inkml:definitions>
+  <inkml:trace contextRef="#ctx0" brushRef="#br0">3004 118 24575,'-178'93'0,"-28"20"0,-677 334-4294,277-167 4504,581-269-38,-298 145 831,296-139-558,1 2 0,0 0 0,2 1 0,0 2 0,1 0 1,-36 47-1,-100 166-848,125-181 599,-69 113-196,-65 102 0,156-251 0,0-1 0,-1-1 0,-26 26 0,38-41 0,-1 1 0,0 1 0,1-1 0,0 0 0,0 0 0,-1 0 0,1 1 0,0-1 0,1 1 0,-1-1 0,0 1 0,1-1 0,-1 1 0,1 2 0,0 42 0,1-19 0,-11 54 0,6-61 0,1 1 0,2-1 0,0 1 0,3 35 0,-2-56 0,0 0 0,0 1 0,1-1 0,-1 0 0,1 0 0,-1 1 0,1-1 0,-1 0 0,1 0 0,0 0 0,0 0 0,0 0 0,-1 0 0,1 0 0,0 0 0,0 0 0,0 0 0,0 0 0,0 0 0,1-1 0,-1 1 0,0-1 0,0 1 0,0-1 0,1 1 0,-1-1 0,0 1 0,1-1 0,-1 0 0,3 0 0,4 1 0,1-1 0,-1-1 0,0 1 0,10-3 0,-13 2 0,330-73-22,-195 38-258,854-186-1022,-703 171 877,432-20 1,-643 69 798,0 3 0,0 3 0,0 4 1,82 20-1,221 58 208,-322-67-582,0 2 0,-2 2 0,0 4 0,66 40 0,-101-53 0,193 119 0,-212-130 0,-1 0 0,1-1 0,0 1 0,0-1 0,0 0 0,0-1 0,0 1 0,1-1 0,-1 0 0,0 0 0,1-1 0,-1 0 0,1 1 0,-1-2 0,0 1 0,1-1 0,-1 0 0,0 0 0,1 0 0,-1-1 0,8-3 0,7-4 0,-1-1 0,1-1 0,33-26 0,-46 32 0,98-76 0,162-163 0,70-121 0,-313 338 0,82-103 0,-90 107 0,-2-1 0,0 0 0,20-51 0,-27 55 0,39-114 0,-41 112 0,0 1 0,-1-1 0,-1-1 0,0-28 0,-3 43 0,-1-1 0,-1 1 0,1 0 0,-2 0 0,1 0 0,-1 0 0,0 1 0,0-1 0,-1 1 0,0-1 0,-1 1 0,0 0 0,0 1 0,0-1 0,0 1 0,-1 0 0,-13-9 0,-6-5 0,-1 2 0,-1 1 0,-38-19 0,-396-162 0,75 37 0,282 112 0,2-5 0,3-4 0,-96-74 0,172 114 0,-136-112 0,111 86 0,24 20 0,-50-37 0,64 55 0,0 0 0,0 0 0,0 1 0,0 0 0,-1 1 0,0 0 0,0 1 0,0 0 0,-16-2 0,11 4 0,0 0 0,0 2 0,0 0 0,0 0 0,1 1 0,-1 1 0,1 1 0,-18 6 0,-12 8 0,-57 30 0,63-29 0,37-18-35,-24 12-630,-38 13 0,41-19-6161</inkml:trace>
+</inkml:ink>
+</file>
+
+<file path=word/ink/ink2.xml><?xml version="1.0" encoding="utf-8"?>
+<inkml:ink xmlns:inkml="http://www.w3.org/2003/InkML">
+  <inkml:definitions>
+    <inkml:context xml:id="ctx0">
+      <inkml:inkSource xml:id="inkSrc0">
+        <inkml:traceFormat>
+          <inkml:channel name="X" type="integer" min="-2.14748E9" max="2.14748E9" units="cm"/>
+          <inkml:channel name="Y" type="integer" min="-2.14748E9" max="2.14748E9" units="cm"/>
+          <inkml:channel name="F" type="integer" max="32767" units="dev"/>
+        </inkml:traceFormat>
+        <inkml:channelProperties>
+          <inkml:channelProperty channel="X" name="resolution" value="1000" units="1/cm"/>
+          <inkml:channelProperty channel="Y" name="resolution" value="1000" units="1/cm"/>
+          <inkml:channelProperty channel="F" name="resolution" value="0" units="1/dev"/>
+        </inkml:channelProperties>
+      </inkml:inkSource>
+      <inkml:timestamp xml:id="ts0" timeString="2022-11-25T14:25:18.457"/>
+    </inkml:context>
+    <inkml:brush xml:id="br0">
+      <inkml:brushProperty name="width" value="0.05" units="cm"/>
+      <inkml:brushProperty name="height" value="0.05" units="cm"/>
+      <inkml:brushProperty name="color" value="#E71224"/>
+    </inkml:brush>
+  </inkml:definitions>
+  <inkml:trace contextRef="#ctx0" brushRef="#br0">0 0 24575,'72'4'0,"-1"2"0,74 18 0,-1-1 0,-102-15 0,67 21 0,6 1 0,-66-23 0,-40-7 0,0 1 0,0 0 0,0 0 0,-1 1 0,1 0 0,0 1 0,-1 0 0,1 0 0,-1 1 0,0 0 0,0 0 0,0 1 0,14 11 0,56 59-1365,-68-67-5461</inkml:trace>
+  <inkml:trace contextRef="#ctx0" brushRef="#br0" timeOffset="1853.54">1116 231 24575,'-33'2'0,"-1"2"0,1 1 0,-1 2 0,-42 14 0,30-8 0,-232 54 0,267-65 0,0 1 0,0 1 0,0-1 0,0 2 0,-14 7 0,22-10 0,0 0 0,0 0 0,0 0 0,1 1 0,-1-1 0,1 1 0,-1-1 0,1 1 0,0 0 0,0 0 0,0 0 0,0 0 0,1 1 0,-1-1 0,1 0 0,0 1 0,0-1 0,0 1 0,0-1 0,0 7 0,0-2 0,1 0 0,0 0 0,0 0 0,1 0 0,0-1 0,0 1 0,1 0 0,0 0 0,0-1 0,0 1 0,1-1 0,1 0 0,-1 0 0,1 0 0,6 8 0,-4-8 0,0-1 0,0 0 0,1 0 0,0-1 0,0 0 0,0 0 0,1 0 0,-1-1 0,1 0 0,0-1 0,0 0 0,1 0 0,14 3 0,184 32 0,-111-22 0,-21-7 0,1-3 0,103-5 0,-98-2 0,-62 0 0,0 0 0,0-2 0,34-8 0,-41 8 0,-1 0 0,-1-1 0,1 0 0,0-1 0,-1-1 0,0 1 0,15-12 0,-18 9 0,-1 1 0,1-1 0,-1-1 0,9-16 0,-1 3 0,3-8 0,-16 26 0,1 0 0,0 0 0,0 0 0,0 0 0,1 0 0,-1 0 0,1 1 0,0-1 0,0 1 0,0 0 0,1 0 0,-1 0 0,1 0 0,0 1 0,5-4 0,-7 6 0,0-1 0,-1 0 0,1 1 0,0-1 0,-1 0 0,1 1 0,-1-1 0,1 0 0,-1 0 0,1 0 0,-1-1 0,0 1 0,1 0 0,-1 0 0,0-1 0,0 1 0,0-1 0,0 1 0,0-1 0,0 1 0,-1-1 0,1 0 0,-1 1 0,2-4 0,-3 3 0,1 0 0,0-1 0,-1 1 0,0 0 0,1 0 0,-1 0 0,0 0 0,0 0 0,0 0 0,-1 0 0,1 0 0,0 0 0,-1 1 0,1-1 0,-1 1 0,-2-3 0,-8-6 0,-1 0 0,0 1 0,0 1 0,-18-8 0,-32-15 0,-2 4 0,-1 2 0,-1 3 0,-119-23 0,42 9-1365,127 33-5461</inkml:trace>
+  <inkml:trace contextRef="#ctx0" brushRef="#br0" timeOffset="4542.05">1520 524 24575,'275'16'0,"-127"-4"0,-62-7 0,568 49 0,-627-49 0,0 1 0,35 12 0,-28-7 0,3-3-1365,-21-6-5461</inkml:trace>
+  <inkml:trace contextRef="#ctx0" brushRef="#br0" timeOffset="6065.33">3024 700 24575,'-50'3'0,"-1"2"0,2 2 0,-67 19 0,-32 5 0,134-29 0,0 0 0,1 1 0,0 1 0,-18 7 0,25-9 0,1 1 0,0 1 0,-1-1 0,2 1 0,-1 0 0,0 0 0,1 0 0,0 1 0,0 0 0,0-1 0,0 1 0,-3 7 0,-1 4 0,-1 0 0,2 1 0,1 0 0,0 1 0,1 0 0,0-1 0,2 2 0,0-1 0,1 0 0,1 1 0,1-1 0,0 0 0,4 25 0,-1-35 0,0 1 0,0-1 0,1 0 0,0 0 0,0-1 0,1 1 0,0-1 0,0 0 0,1 0 0,0-1 0,0 1 0,0-1 0,1-1 0,0 1 0,0-1 0,14 8 0,2-1 0,0 0 0,1-1 0,0-2 0,38 11 0,2-6 0,0-2 0,1-3 0,66 0 0,197-13 0,-292 2 0,-1-2 0,-1-2 0,50-13 0,95-44 0,-149 51 0,-11 5 0,0 0 0,-1-2 0,30-17 0,-43 22 0,1 0 0,-1-1 0,0 1 0,-1-1 0,1 0 0,-1 0 0,0-1 0,0 1 0,0-1 0,-1 0 0,0 0 0,0 0 0,-1 0 0,1 0 0,1-9 0,9-36 0,-5 22 0,8-59 0,-15 85 0,-1 0 0,0 0 0,-1 0 0,1 0 0,0 0 0,-1 0 0,0 0 0,0 0 0,0 1 0,0-1 0,0 0 0,0 1 0,-1-1 0,1 0 0,-1 1 0,0 0 0,1-1 0,-1 1 0,0 0 0,-1 0 0,1 0 0,0 0 0,-1 0 0,1 1 0,-1-1 0,-4-1 0,-7-3 0,0 0 0,0 2 0,0-1 0,-18-1 0,11 1 0,-36-5 0,0 3 0,-1 2 0,-106 6 0,-23-2 0,171-1 23,1 0 0,0-1-1,-29-10 1,-3-1-1479,34 11-5370</inkml:trace>
+</inkml:ink>
+</file>
+
+<file path=word/ink/ink3.xml><?xml version="1.0" encoding="utf-8"?>
+<inkml:ink xmlns:inkml="http://www.w3.org/2003/InkML">
+  <inkml:definitions>
+    <inkml:context xml:id="ctx0">
+      <inkml:inkSource xml:id="inkSrc0">
+        <inkml:traceFormat>
+          <inkml:channel name="X" type="integer" min="-2.14748E9" max="2.14748E9" units="cm"/>
+          <inkml:channel name="Y" type="integer" min="-2.14748E9" max="2.14748E9" units="cm"/>
+          <inkml:channel name="F" type="integer" max="32767" units="dev"/>
+        </inkml:traceFormat>
+        <inkml:channelProperties>
+          <inkml:channelProperty channel="X" name="resolution" value="1000" units="1/cm"/>
+          <inkml:channelProperty channel="Y" name="resolution" value="1000" units="1/cm"/>
+          <inkml:channelProperty channel="F" name="resolution" value="0" units="1/dev"/>
+        </inkml:channelProperties>
+      </inkml:inkSource>
+      <inkml:timestamp xml:id="ts0" timeString="2022-11-25T14:25:05.762"/>
+    </inkml:context>
+    <inkml:brush xml:id="br0">
+      <inkml:brushProperty name="width" value="0.05" units="cm"/>
+      <inkml:brushProperty name="height" value="0.05" units="cm"/>
+      <inkml:brushProperty name="color" value="#E71224"/>
+    </inkml:brush>
+  </inkml:definitions>
+  <inkml:trace contextRef="#ctx0" brushRef="#br0">593 2 24575,'-145'-2'0,"-153"5"0,293-3 0,1 1 0,-1 0 0,1 0 0,0 0 0,-1 0 0,1 1 0,0-1 0,0 1 0,0 0 0,0 1 0,0-1 0,0 1 0,1-1 0,-1 1 0,1 0 0,0 0 0,0 1 0,0-1 0,-4 7 0,-2 5 0,1 0 0,0 0 0,-10 32 0,1-2 0,16-42 0,-1-1 0,1 1 0,0 0 0,1-1 0,-1 1 0,0 0 0,1 0 0,-1 0 0,1 0 0,0 0 0,0 0 0,0 0 0,0-1 0,1 1 0,-1 0 0,1 0 0,0 0 0,-1 0 0,1-1 0,2 5 0,0-3 0,0 0 0,0 0 0,1-1 0,-1 1 0,1-1 0,0 1 0,0-1 0,0 0 0,0-1 0,0 1 0,7 2 0,9 4 0,0-1 0,0-1 0,1-1 0,23 4 0,88 10 0,-119-18 0,146 9 0,166-8 0,-169-4 0,-130 0 0,0 0 0,36-7 0,-51 5 0,0 1 0,0-1 0,-1-1 0,1 0 0,-1 0 0,0-1 0,0 0 0,10-7 0,-17 9 0,0-1 0,-1 1 0,1 0 0,0-1 0,-1 1 0,0-1 0,0 0 0,0 0 0,0 0 0,-1 0 0,0 0 0,0 0 0,0 0 0,0 0 0,0-1 0,-1 1 0,0 0 0,0 0 0,0-1 0,0 1 0,-2-5 0,2 3 0,-1 0 0,0 0 0,0 0 0,-1 1 0,0-1 0,0 1 0,0-1 0,-1 1 0,1 0 0,-1 0 0,0 0 0,-1 0 0,1 1 0,-1-1 0,-5-4 0,-4 0 0,-1 1 0,0 0 0,-1 1 0,0 1 0,0 0 0,0 1 0,-1 0 0,1 1 0,-20-1 0,-24-3 0,-63 2 0,114 6 0,-72 1 0,53 0 0,0 0 0,0-2 0,0-1 0,-29-6 0,36 2-1365,6-2-5461</inkml:trace>
+</inkml:ink>
+</file>
+
+<file path=word/ink/ink4.xml><?xml version="1.0" encoding="utf-8"?>
+<inkml:ink xmlns:inkml="http://www.w3.org/2003/InkML">
+  <inkml:definitions>
+    <inkml:context xml:id="ctx0">
+      <inkml:inkSource xml:id="inkSrc0">
+        <inkml:traceFormat>
+          <inkml:channel name="X" type="integer" min="-2.14748E9" max="2.14748E9" units="cm"/>
+          <inkml:channel name="Y" type="integer" min="-2.14748E9" max="2.14748E9" units="cm"/>
+          <inkml:channel name="F" type="integer" max="32767" units="dev"/>
+        </inkml:traceFormat>
+        <inkml:channelProperties>
+          <inkml:channelProperty channel="X" name="resolution" value="1000" units="1/cm"/>
+          <inkml:channelProperty channel="Y" name="resolution" value="1000" units="1/cm"/>
+          <inkml:channelProperty channel="F" name="resolution" value="0" units="1/dev"/>
+        </inkml:channelProperties>
+      </inkml:inkSource>
+      <inkml:timestamp xml:id="ts0" timeString="2022-11-25T14:25:59.505"/>
+    </inkml:context>
+    <inkml:brush xml:id="br0">
+      <inkml:brushProperty name="width" value="0.05" units="cm"/>
+      <inkml:brushProperty name="height" value="0.05" units="cm"/>
+      <inkml:brushProperty name="color" value="#E71224"/>
+    </inkml:brush>
+  </inkml:definitions>
+  <inkml:trace contextRef="#ctx0" brushRef="#br0">1983 0 24575,'-17'1'0,"0"1"0,0 0 0,1 1 0,-27 9 0,18-5 0,-253 74 0,-130 32 0,378-107-273,-1-2 0,1-1 0,-1-2 0,-49-4 0,65 2-6553</inkml:trace>
+  <inkml:trace contextRef="#ctx0" brushRef="#br0" timeOffset="1761.19">597 193 24575,'-7'0'0,"-240"4"0,180 1 0,-111 21 0,172-25 0,-1 1 0,0 0 0,1 0 0,-1 0 0,1 1 0,-1 0 0,1 0 0,0 1 0,0-1 0,-9 9 0,13-10 0,0 1 0,0-1 0,1 1 0,-1-1 0,1 1 0,-1-1 0,1 1 0,0 0 0,0-1 0,0 1 0,0 0 0,1 0 0,-1 0 0,1 0 0,-1 0 0,1 0 0,0 0 0,0 0 0,1 0 0,-1 0 0,1 0 0,-1 0 0,1-1 0,0 1 0,0 0 0,0 0 0,2 2 0,-1 0 0,1 0 0,0-1 0,0 0 0,0 1 0,0-1 0,1 0 0,-1-1 0,1 1 0,0-1 0,0 1 0,1-1 0,-1 0 0,1-1 0,-1 1 0,1-1 0,7 2 0,9 4 0,0-2 0,36 6 0,-30-7 0,33 6 0,113 4 0,65-15 0,-99-2 0,-67-1 0,75-14 0,55-2 0,-195 19 0,1 0 0,-1-1 0,0 1 0,0-1 0,1-1 0,8-2 0,-14 3 0,0 0 0,0 0 0,0-1 0,0 1 0,0 0 0,0-1 0,-1 0 0,1 1 0,0-1 0,-1 0 0,1 0 0,-1 0 0,0 0 0,0 0 0,1 0 0,-1 0 0,-1 0 0,1 0 0,0-1 0,0 1 0,-1 0 0,0-1 0,1-2 0,0 1 0,-1 0 0,0-1 0,1 1 0,-2 0 0,1-1 0,0 1 0,-1 0 0,0 0 0,0-1 0,0 1 0,0 0 0,-1 0 0,0 0 0,0 0 0,-3-5 0,1 4 0,0 0 0,-1-1 0,0 2 0,0-1 0,0 0 0,0 1 0,-1 0 0,-11-6 0,-2 1 0,0 1 0,0 1 0,-1 0 0,0 2 0,-32-5 0,-35 1-3,0 4 1,-109 7-1,51 1-1354,127-3-5469</inkml:trace>
+</inkml:ink>
+</file>
+
+<file path=word/ink/ink5.xml><?xml version="1.0" encoding="utf-8"?>
+<inkml:ink xmlns:inkml="http://www.w3.org/2003/InkML">
+  <inkml:definitions>
+    <inkml:context xml:id="ctx0">
+      <inkml:inkSource xml:id="inkSrc0">
+        <inkml:traceFormat>
+          <inkml:channel name="X" type="integer" min="-2.14748E9" max="2.14748E9" units="cm"/>
+          <inkml:channel name="Y" type="integer" min="-2.14748E9" max="2.14748E9" units="cm"/>
+          <inkml:channel name="F" type="integer" max="32767" units="dev"/>
+        </inkml:traceFormat>
+        <inkml:channelProperties>
+          <inkml:channelProperty channel="X" name="resolution" value="1000" units="1/cm"/>
+          <inkml:channelProperty channel="Y" name="resolution" value="1000" units="1/cm"/>
+          <inkml:channelProperty channel="F" name="resolution" value="0" units="1/dev"/>
+        </inkml:channelProperties>
+      </inkml:inkSource>
+      <inkml:timestamp xml:id="ts0" timeString="2022-11-25T14:25:30.052"/>
+    </inkml:context>
+    <inkml:brush xml:id="br0">
+      <inkml:brushProperty name="width" value="0.05" units="cm"/>
+      <inkml:brushProperty name="height" value="0.05" units="cm"/>
+      <inkml:brushProperty name="color" value="#E71224"/>
+    </inkml:brush>
+  </inkml:definitions>
+  <inkml:trace contextRef="#ctx0" brushRef="#br0">1 97 24575,'13'0'0,"0"-2"0,0 0 0,-1 0 0,14-5 0,16-3 0,154-20 0,234-5 0,205 27 0,-491 8 0,-114 1 0,1 2 0,-1 1 0,0 1 0,34 10 0,116 46 0,-114-37 0,322 82 0,-343-96 0,-29-5-183,0 0 1,0 2-1,-1 0 0,23 13 0,-32-16-268,5 1-6375</inkml:trace>
+  <inkml:trace contextRef="#ctx0" brushRef="#br0" timeOffset="1728.67">3004 175 24575,'-128'-2'0,"-142"4"0,253 0 0,1 0 0,0 1 0,1 1 0,-29 11 0,-61 31 0,79-33 0,22-12 0,1 1 0,-1 0 0,1 0 0,-1 0 0,1 0 0,0 1 0,0-1 0,0 1 0,0 0 0,0 0 0,1 0 0,-1 0 0,1 1 0,0-1 0,0 0 0,-3 8 0,3-3 0,0 0 0,1 0 0,0 0 0,0 0 0,1 0 0,0 0 0,1 12 0,0-12 0,1 0 0,0 0 0,0 0 0,0 0 0,1-1 0,0 1 0,1-1 0,0 0 0,0 0 0,0 0 0,1-1 0,0 1 0,0-1 0,10 9 0,9 6 0,0-2 0,39 25 0,-41-29 0,13 7 0,1-1 0,1-2 0,1-2 0,0-1 0,1-2 0,71 16 0,-44-18 0,1-3 0,0-2 0,94-5 0,-67-1 0,-38 0 0,81-8 0,-115 3 0,-1-1 0,1 0 0,27-11 0,-40 12 0,1 0 0,-1-1 0,0 1 0,0-2 0,0 1 0,-1-1 0,0-1 0,0 1 0,9-11 0,-13 11 0,0 0 0,-1-1 0,1 0 0,-2 0 0,1 0 0,-1 0 0,0 0 0,0-1 0,-1 1 0,0 0 0,0-1 0,0 1 0,-2-10 0,1 5 0,-1 1 0,0 0 0,-1 0 0,0-1 0,-1 1 0,0 1 0,-1-1 0,-5-11 0,2 10 0,-1 0 0,0 1 0,-1 0 0,-1 0 0,1 1 0,-2 1 0,1-1 0,-1 2 0,-1-1 0,0 2 0,-22-12 0,2 3 0,-2 2 0,0 1 0,-48-11 0,-228-35-1365,290 56-5461</inkml:trace>
+</inkml:ink>
+</file>
+
+<file path=word/ink/ink6.xml><?xml version="1.0" encoding="utf-8"?>
+<inkml:ink xmlns:inkml="http://www.w3.org/2003/InkML">
+  <inkml:definitions>
+    <inkml:context xml:id="ctx0">
+      <inkml:inkSource xml:id="inkSrc0">
+        <inkml:traceFormat>
+          <inkml:channel name="X" type="integer" min="-2.14748E9" max="2.14748E9" units="cm"/>
+          <inkml:channel name="Y" type="integer" min="-2.14748E9" max="2.14748E9" units="cm"/>
+          <inkml:channel name="F" type="integer" max="32767" units="dev"/>
+        </inkml:traceFormat>
+        <inkml:channelProperties>
+          <inkml:channelProperty channel="X" name="resolution" value="1000" units="1/cm"/>
+          <inkml:channelProperty channel="Y" name="resolution" value="1000" units="1/cm"/>
+          <inkml:channelProperty channel="F" name="resolution" value="0" units="1/dev"/>
+        </inkml:channelProperties>
+      </inkml:inkSource>
+      <inkml:timestamp xml:id="ts0" timeString="2022-11-25T14:25:35.132"/>
+    </inkml:context>
+    <inkml:brush xml:id="br0">
+      <inkml:brushProperty name="width" value="0.05" units="cm"/>
+      <inkml:brushProperty name="height" value="0.05" units="cm"/>
+      <inkml:brushProperty name="color" value="#E71224"/>
+    </inkml:brush>
+  </inkml:definitions>
+  <inkml:trace contextRef="#ctx0" brushRef="#br0">2059 1 24575,'-197'15'0,"87"-3"0,-119 10 0,-68 6 0,2-26 68,152-4-1501,127 2-5393</inkml:trace>
+  <inkml:trace contextRef="#ctx0" brushRef="#br0" timeOffset="2700.77">559 213 24575,'-102'-2'0,"28"0"0,-92 9 0,156-6 0,0 0 0,0 1 0,0 0 0,0 1 0,1 0 0,-1 1 0,1 0 0,0 0 0,0 1 0,0 0 0,0 0 0,1 1 0,0 0 0,0 1 0,1 0 0,0 0 0,0 0 0,0 1 0,-9 16 0,11-17 0,1 0 0,0 1 0,0 0 0,1 0 0,0 0 0,0 0 0,1 0 0,0 0 0,0 1 0,0 11 0,2-15 0,0 1 0,1 0 0,-1 0 0,1-1 0,1 1 0,-1-1 0,1 1 0,0-1 0,0 0 0,1 1 0,-1-1 0,1 0 0,0-1 0,1 1 0,-1 0 0,7 5 0,4 4 0,2 0 0,0-1 0,0-1 0,1 0 0,1-2 0,19 10 0,119 45 0,-118-51 0,-10-5 0,1-1 0,0-1 0,1-1 0,55 3 0,125-9 0,-96-2 0,-98 2 0,0-1 0,1 0 0,-1-1 0,0-1 0,-1 0 0,1-1 0,0-1 0,27-13 0,-9 2 0,53-28 0,-57 29 0,-27 14 0,1 0 0,-1 0 0,1-1 0,-1 1 0,0-1 0,0 0 0,0 0 0,0 0 0,0 0 0,0-1 0,0 1 0,-1-1 0,1 1 0,-1-1 0,0 0 0,0 0 0,0 0 0,2-5 0,0-1 0,0-1 0,-1-1 0,-1 1 0,1 0 0,-2 0 0,1-1 0,-1 1 0,-1-1 0,-1-14 0,0 16 0,-1 1 0,0 0 0,0 0 0,-1 0 0,0 0 0,-1 0 0,0 0 0,0 1 0,0 0 0,-1 0 0,0 0 0,-7-7 0,-6-5 0,0 1 0,-1 1 0,-1 1 0,0 1 0,-1 0 0,-1 2 0,0 0 0,-1 1 0,0 2 0,-38-13 0,-102-13-1365,147 32-5461</inkml:trace>
+</inkml:ink>
+</file>
+
+<file path=word/ink/ink7.xml><?xml version="1.0" encoding="utf-8"?>
+<inkml:ink xmlns:inkml="http://www.w3.org/2003/InkML">
+  <inkml:definitions>
+    <inkml:context xml:id="ctx0">
+      <inkml:inkSource xml:id="inkSrc0">
+        <inkml:traceFormat>
+          <inkml:channel name="X" type="integer" min="-2.14748E9" max="2.14748E9" units="cm"/>
+          <inkml:channel name="Y" type="integer" min="-2.14748E9" max="2.14748E9" units="cm"/>
+          <inkml:channel name="F" type="integer" max="32767" units="dev"/>
+        </inkml:traceFormat>
+        <inkml:channelProperties>
+          <inkml:channelProperty channel="X" name="resolution" value="1000" units="1/cm"/>
+          <inkml:channelProperty channel="Y" name="resolution" value="1000" units="1/cm"/>
+          <inkml:channelProperty channel="F" name="resolution" value="0" units="1/dev"/>
+        </inkml:channelProperties>
+      </inkml:inkSource>
+      <inkml:timestamp xml:id="ts0" timeString="2022-11-25T14:26:08.719"/>
+    </inkml:context>
+    <inkml:brush xml:id="br0">
+      <inkml:brushProperty name="width" value="0.05" units="cm"/>
+      <inkml:brushProperty name="height" value="0.05" units="cm"/>
+      <inkml:brushProperty name="color" value="#E71224"/>
+    </inkml:brush>
+  </inkml:definitions>
+  <inkml:trace contextRef="#ctx0" brushRef="#br0">0 1 24575,'0'0'-8191</inkml:trace>
+</inkml:ink>
+</file>
+
 <file path=word/theme/theme1.xml><?xml version="1.0" encoding="utf-8"?>
 <a:theme xmlns:a="http://schemas.openxmlformats.org/drawingml/2006/main" name="Tema di Office">
   <a:themeElements>

</xml_diff>

<commit_message>
Aggiunta ultima lezione + aggiunte ad esercizi
</commit_message>
<xml_diff>
--- a/Esercizi/Cammini Minimi (D e BF)/Esercizi Risolti Algoritmi e Cammini Minimi.docx
+++ b/Esercizi/Cammini Minimi (D e BF)/Esercizi Risolti Algoritmi e Cammini Minimi.docx
@@ -6809,13 +6809,7 @@
                   <w:rPr>
                     <w:rFonts w:ascii="Cambria Math" w:hAnsi="Cambria Math"/>
                   </w:rPr>
-                  <m:t>h=</m:t>
-                </m:r>
-                <m:r>
-                  <w:rPr>
-                    <w:rFonts w:ascii="Cambria Math" w:hAnsi="Cambria Math"/>
-                  </w:rPr>
-                  <m:t>5</m:t>
+                  <m:t>h=5</m:t>
                 </m:r>
               </m:oMath>
             </m:oMathPara>
@@ -7110,13 +7104,7 @@
                   <w:rPr>
                     <w:rFonts w:ascii="Cambria Math" w:hAnsi="Cambria Math"/>
                   </w:rPr>
-                  <m:t>h=</m:t>
-                </m:r>
-                <m:r>
-                  <w:rPr>
-                    <w:rFonts w:ascii="Cambria Math" w:hAnsi="Cambria Math"/>
-                  </w:rPr>
-                  <m:t>6</m:t>
+                  <m:t>h=6</m:t>
                 </m:r>
               </m:oMath>
             </m:oMathPara>
@@ -8464,6 +8452,7 @@
       <w:r>
         <w:rPr>
           <w:rFonts w:eastAsiaTheme="minorEastAsia"/>
+          <w:noProof/>
         </w:rPr>
         <w:drawing>
           <wp:inline distT="0" distB="0" distL="0" distR="0" wp14:anchorId="11038B17" wp14:editId="08C6991B">
@@ -8668,19 +8657,7 @@
         <w:rPr>
           <w:rFonts w:eastAsiaTheme="minorEastAsia"/>
         </w:rPr>
-        <w:t xml:space="preserve"> </w:t>
-      </w:r>
-      <w:r>
-        <w:rPr>
-          <w:rFonts w:eastAsiaTheme="minorEastAsia"/>
-        </w:rPr>
-        <w:t>rappresenta</w:t>
-      </w:r>
-      <w:r>
-        <w:rPr>
-          <w:rFonts w:eastAsiaTheme="minorEastAsia"/>
-        </w:rPr>
-        <w:t>no le etichette ancora da fissare</w:t>
+        <w:t xml:space="preserve"> rappresentano le etichette ancora da fissare</w:t>
       </w:r>
     </w:p>
     <w:p>
@@ -10249,13 +10226,7 @@
                   <w:rPr>
                     <w:rFonts w:ascii="Cambria Math" w:hAnsi="Cambria Math"/>
                   </w:rPr>
-                  <m:t>h=</m:t>
-                </m:r>
-                <m:r>
-                  <w:rPr>
-                    <w:rFonts w:ascii="Cambria Math" w:hAnsi="Cambria Math"/>
-                  </w:rPr>
-                  <m:t>5</m:t>
+                  <m:t>h=5</m:t>
                 </m:r>
               </m:oMath>
             </m:oMathPara>
@@ -10391,13 +10362,7 @@
                   <w:rPr>
                     <w:rFonts w:ascii="Cambria Math" w:hAnsi="Cambria Math"/>
                   </w:rPr>
-                  <m:t>h=</m:t>
-                </m:r>
-                <m:r>
-                  <w:rPr>
-                    <w:rFonts w:ascii="Cambria Math" w:hAnsi="Cambria Math"/>
-                  </w:rPr>
-                  <m:t>6</m:t>
+                  <m:t>h=6</m:t>
                 </m:r>
               </m:oMath>
             </m:oMathPara>
@@ -10530,10 +10495,7 @@
         <w:t xml:space="preserve">Ad ogni iterazione, percorriamo il grafo e scegliamo il percorso con costo minore. Ad ogni iterazioni, scegliamo e fissiamo un’etichetta che ha costo minore, scremando ad ogni iterazione quelle da controllare e avere sempre in mano il costo minimo. </w:t>
       </w:r>
       <w:r>
-        <w:t>Anche in questo caso, come per gli algoritmi label correcting in caso di convergenza alla soluzione ottima, le etichette calcolate e i relativi puntatori rappresentano, rispettivamente, una soluzione duale ammissibile e i predecessori su dei cammini dall’origine ai diversi nodi.</w:t>
-      </w:r>
-      <w:r>
-        <w:t xml:space="preserve"> Questo funziona non avendo costi negativi.</w:t>
+        <w:t>Anche in questo caso, come per gli algoritmi label correcting in caso di convergenza alla soluzione ottima, le etichette calcolate e i relativi puntatori rappresentano, rispettivamente, una soluzione duale ammissibile e i predecessori su dei cammini dall’origine ai diversi nodi. Questo funziona non avendo costi negativi.</w:t>
       </w:r>
     </w:p>
     <w:p>
@@ -10551,13 +10513,7 @@
     </w:p>
     <w:p>
       <w:r>
-        <w:t xml:space="preserve">Pertanto, come abbiamo visto per gli algoritmi label correcting in caso di convergenza, </w:t>
-      </w:r>
-      <w:r>
-        <w:t>è</w:t>
-      </w:r>
-      <w:r>
-        <w:t xml:space="preserve"> possibile derivare l’albero (risp. il grafo) dei cammini minimi attraverso i puntatori ai predecessori (risp. la verifica della saturazione dei vincoli duali sugli archi). </w:t>
+        <w:t xml:space="preserve">Pertanto, come abbiamo visto per gli algoritmi label correcting in caso di convergenza, è possibile derivare l’albero (risp. il grafo) dei cammini minimi attraverso i puntatori ai predecessori (risp. la verifica della saturazione dei vincoli duali sugli archi). </w:t>
       </w:r>
     </w:p>
     <w:p/>
@@ -10914,6 +10870,9 @@
         </mc:AlternateContent>
       </w:r>
       <w:r>
+        <w:rPr>
+          <w:noProof/>
+        </w:rPr>
         <w:drawing>
           <wp:inline distT="0" distB="0" distL="0" distR="0" wp14:anchorId="26DD8C42" wp14:editId="1C5A7F12">
             <wp:extent cx="2880610" cy="1364098"/>
@@ -13757,8 +13716,8 @@
         <w:gridCol w:w="834"/>
         <w:gridCol w:w="834"/>
         <w:gridCol w:w="871"/>
-        <w:gridCol w:w="922"/>
-        <w:gridCol w:w="1984"/>
+        <w:gridCol w:w="784"/>
+        <w:gridCol w:w="2122"/>
         <w:gridCol w:w="711"/>
       </w:tblGrid>
       <w:tr>
@@ -13936,7 +13895,7 @@
         </w:tc>
         <w:tc>
           <w:tcPr>
-            <w:tcW w:w="922" w:type="dxa"/>
+            <w:tcW w:w="784" w:type="dxa"/>
           </w:tcPr>
           <w:p>
             <w:pPr>
@@ -13963,7 +13922,7 @@
         </w:tc>
         <w:tc>
           <w:tcPr>
-            <w:tcW w:w="1984" w:type="dxa"/>
+            <w:tcW w:w="2122" w:type="dxa"/>
           </w:tcPr>
           <w:p>
             <w:pPr>
@@ -14069,86 +14028,19 @@
                 <m:jc m:val="center"/>
               </m:oMathParaPr>
               <m:oMath>
-                <m:sSub>
-                  <m:sSubPr>
-                    <m:ctrlPr>
-                      <w:rPr>
-                        <w:rFonts w:ascii="Cambria Math" w:hAnsi="Cambria Math"/>
-                        <w:i/>
-                      </w:rPr>
-                    </m:ctrlPr>
-                  </m:sSubPr>
-                  <m:e>
-                    <m:r>
-                      <w:rPr>
-                        <w:rFonts w:ascii="Cambria Math" w:hAnsi="Cambria Math"/>
-                      </w:rPr>
-                      <m:t>0</m:t>
-                    </m:r>
-                  </m:e>
-                  <m:sub>
-                    <m:r>
-                      <w:rPr>
-                        <w:rFonts w:ascii="Cambria Math" w:hAnsi="Cambria Math"/>
-                      </w:rPr>
-                      <m:t>∧</m:t>
-                    </m:r>
-                  </m:sub>
-                </m:sSub>
-              </m:oMath>
-            </m:oMathPara>
-          </w:p>
-        </w:tc>
-        <w:tc>
-          <w:tcPr>
-            <w:tcW w:w="835" w:type="dxa"/>
-            <w:vAlign w:val="center"/>
-          </w:tcPr>
-          <w:p>
-            <w:pPr>
-              <w:jc w:val="center"/>
-            </w:pPr>
-            <m:oMathPara>
-              <m:oMath>
                 <m:r>
                   <w:rPr>
                     <w:rFonts w:ascii="Cambria Math" w:hAnsi="Cambria Math"/>
                   </w:rPr>
-                  <m:t>+</m:t>
+                  <m:t>0</m:t>
                 </m:r>
-                <m:sSub>
-                  <m:sSubPr>
-                    <m:ctrlPr>
-                      <w:rPr>
-                        <w:rFonts w:ascii="Cambria Math" w:hAnsi="Cambria Math"/>
-                        <w:i/>
-                      </w:rPr>
-                    </m:ctrlPr>
-                  </m:sSubPr>
-                  <m:e>
-                    <m:r>
-                      <w:rPr>
-                        <w:rFonts w:ascii="Cambria Math" w:hAnsi="Cambria Math"/>
-                      </w:rPr>
-                      <m:t>∞</m:t>
-                    </m:r>
-                  </m:e>
-                  <m:sub>
-                    <m:r>
-                      <w:rPr>
-                        <w:rFonts w:ascii="Cambria Math" w:hAnsi="Cambria Math"/>
-                      </w:rPr>
-                      <m:t>∧</m:t>
-                    </m:r>
-                  </m:sub>
-                </m:sSub>
-              </m:oMath>
-            </m:oMathPara>
-          </w:p>
-        </w:tc>
-        <w:tc>
-          <w:tcPr>
-            <w:tcW w:w="834" w:type="dxa"/>
+              </m:oMath>
+            </m:oMathPara>
+          </w:p>
+        </w:tc>
+        <w:tc>
+          <w:tcPr>
+            <w:tcW w:w="835" w:type="dxa"/>
             <w:vAlign w:val="center"/>
           </w:tcPr>
           <w:p>
@@ -14161,34 +14053,8 @@
                   <w:rPr>
                     <w:rFonts w:ascii="Cambria Math" w:hAnsi="Cambria Math"/>
                   </w:rPr>
-                  <m:t>+</m:t>
+                  <m:t>+∞</m:t>
                 </m:r>
-                <m:sSub>
-                  <m:sSubPr>
-                    <m:ctrlPr>
-                      <w:rPr>
-                        <w:rFonts w:ascii="Cambria Math" w:hAnsi="Cambria Math"/>
-                        <w:i/>
-                      </w:rPr>
-                    </m:ctrlPr>
-                  </m:sSubPr>
-                  <m:e>
-                    <m:r>
-                      <w:rPr>
-                        <w:rFonts w:ascii="Cambria Math" w:hAnsi="Cambria Math"/>
-                      </w:rPr>
-                      <m:t>∞</m:t>
-                    </m:r>
-                  </m:e>
-                  <m:sub>
-                    <m:r>
-                      <w:rPr>
-                        <w:rFonts w:ascii="Cambria Math" w:hAnsi="Cambria Math"/>
-                      </w:rPr>
-                      <m:t>∧</m:t>
-                    </m:r>
-                  </m:sub>
-                </m:sSub>
               </m:oMath>
             </m:oMathPara>
           </w:p>
@@ -14196,7 +14062,6 @@
         <w:tc>
           <w:tcPr>
             <w:tcW w:w="834" w:type="dxa"/>
-            <w:vAlign w:val="center"/>
           </w:tcPr>
           <w:p>
             <w:pPr>
@@ -14208,34 +14073,8 @@
                   <w:rPr>
                     <w:rFonts w:ascii="Cambria Math" w:hAnsi="Cambria Math"/>
                   </w:rPr>
-                  <m:t>+</m:t>
+                  <m:t>+∞</m:t>
                 </m:r>
-                <m:sSub>
-                  <m:sSubPr>
-                    <m:ctrlPr>
-                      <w:rPr>
-                        <w:rFonts w:ascii="Cambria Math" w:hAnsi="Cambria Math"/>
-                        <w:i/>
-                      </w:rPr>
-                    </m:ctrlPr>
-                  </m:sSubPr>
-                  <m:e>
-                    <m:r>
-                      <w:rPr>
-                        <w:rFonts w:ascii="Cambria Math" w:hAnsi="Cambria Math"/>
-                      </w:rPr>
-                      <m:t>∞</m:t>
-                    </m:r>
-                  </m:e>
-                  <m:sub>
-                    <m:r>
-                      <w:rPr>
-                        <w:rFonts w:ascii="Cambria Math" w:hAnsi="Cambria Math"/>
-                      </w:rPr>
-                      <m:t>∧</m:t>
-                    </m:r>
-                  </m:sub>
-                </m:sSub>
               </m:oMath>
             </m:oMathPara>
           </w:p>
@@ -14254,34 +14093,8 @@
                   <w:rPr>
                     <w:rFonts w:ascii="Cambria Math" w:hAnsi="Cambria Math"/>
                   </w:rPr>
-                  <m:t>+</m:t>
+                  <m:t>+∞</m:t>
                 </m:r>
-                <m:sSub>
-                  <m:sSubPr>
-                    <m:ctrlPr>
-                      <w:rPr>
-                        <w:rFonts w:ascii="Cambria Math" w:hAnsi="Cambria Math"/>
-                        <w:i/>
-                      </w:rPr>
-                    </m:ctrlPr>
-                  </m:sSubPr>
-                  <m:e>
-                    <m:r>
-                      <w:rPr>
-                        <w:rFonts w:ascii="Cambria Math" w:hAnsi="Cambria Math"/>
-                      </w:rPr>
-                      <m:t>∞</m:t>
-                    </m:r>
-                  </m:e>
-                  <m:sub>
-                    <m:r>
-                      <w:rPr>
-                        <w:rFonts w:ascii="Cambria Math" w:hAnsi="Cambria Math"/>
-                      </w:rPr>
-                      <m:t>∧</m:t>
-                    </m:r>
-                  </m:sub>
-                </m:sSub>
               </m:oMath>
             </m:oMathPara>
           </w:p>
@@ -14300,48 +14113,19 @@
                   <w:rPr>
                     <w:rFonts w:ascii="Cambria Math" w:hAnsi="Cambria Math"/>
                   </w:rPr>
-                  <m:t>+</m:t>
+                  <m:t>+∞</m:t>
                 </m:r>
-                <m:sSub>
-                  <m:sSubPr>
-                    <m:ctrlPr>
-                      <w:rPr>
-                        <w:rFonts w:ascii="Cambria Math" w:hAnsi="Cambria Math"/>
-                        <w:i/>
-                      </w:rPr>
-                    </m:ctrlPr>
-                  </m:sSubPr>
-                  <m:e>
-                    <m:r>
-                      <w:rPr>
-                        <w:rFonts w:ascii="Cambria Math" w:hAnsi="Cambria Math"/>
-                      </w:rPr>
-                      <m:t>∞</m:t>
-                    </m:r>
-                  </m:e>
-                  <m:sub>
-                    <m:r>
-                      <w:rPr>
-                        <w:rFonts w:ascii="Cambria Math" w:hAnsi="Cambria Math"/>
-                      </w:rPr>
-                      <m:t>∧</m:t>
-                    </m:r>
-                  </m:sub>
-                </m:sSub>
-              </m:oMath>
-            </m:oMathPara>
-          </w:p>
-        </w:tc>
-        <w:tc>
-          <w:tcPr>
-            <w:tcW w:w="871" w:type="dxa"/>
-          </w:tcPr>
-          <w:p>
-            <w:pPr>
-              <w:jc w:val="center"/>
-              <w:rPr>
-                <w:rFonts w:ascii="Calibri" w:eastAsia="Calibri" w:hAnsi="Calibri" w:cs="Times New Roman"/>
-              </w:rPr>
+              </m:oMath>
+            </m:oMathPara>
+          </w:p>
+        </w:tc>
+        <w:tc>
+          <w:tcPr>
+            <w:tcW w:w="834" w:type="dxa"/>
+          </w:tcPr>
+          <w:p>
+            <w:pPr>
+              <w:jc w:val="center"/>
             </w:pPr>
             <m:oMathPara>
               <m:oMath>
@@ -14349,47 +14133,21 @@
                   <w:rPr>
                     <w:rFonts w:ascii="Cambria Math" w:hAnsi="Cambria Math"/>
                   </w:rPr>
-                  <m:t>+</m:t>
+                  <m:t>+∞</m:t>
                 </m:r>
-                <m:sSub>
-                  <m:sSubPr>
-                    <m:ctrlPr>
-                      <w:rPr>
-                        <w:rFonts w:ascii="Cambria Math" w:hAnsi="Cambria Math"/>
-                        <w:i/>
-                      </w:rPr>
-                    </m:ctrlPr>
-                  </m:sSubPr>
-                  <m:e>
-                    <m:r>
-                      <w:rPr>
-                        <w:rFonts w:ascii="Cambria Math" w:hAnsi="Cambria Math"/>
-                      </w:rPr>
-                      <m:t>∞</m:t>
-                    </m:r>
-                  </m:e>
-                  <m:sub>
-                    <m:r>
-                      <w:rPr>
-                        <w:rFonts w:ascii="Cambria Math" w:hAnsi="Cambria Math"/>
-                      </w:rPr>
-                      <m:t>∧</m:t>
-                    </m:r>
-                  </m:sub>
-                </m:sSub>
-              </m:oMath>
-            </m:oMathPara>
-          </w:p>
-        </w:tc>
-        <w:tc>
-          <w:tcPr>
-            <w:tcW w:w="922" w:type="dxa"/>
+              </m:oMath>
+            </m:oMathPara>
+          </w:p>
+        </w:tc>
+        <w:tc>
+          <w:tcPr>
+            <w:tcW w:w="871" w:type="dxa"/>
           </w:tcPr>
           <w:p>
             <w:pPr>
               <w:jc w:val="center"/>
               <w:rPr>
-                <w:rFonts w:ascii="Calibri" w:eastAsia="Times New Roman" w:hAnsi="Calibri" w:cs="Times New Roman"/>
+                <w:rFonts w:ascii="Calibri" w:eastAsia="Calibri" w:hAnsi="Calibri" w:cs="Times New Roman"/>
               </w:rPr>
             </w:pPr>
             <m:oMathPara>
@@ -14398,45 +14156,22 @@
                   <w:rPr>
                     <w:rFonts w:ascii="Cambria Math" w:hAnsi="Cambria Math"/>
                   </w:rPr>
-                  <m:t>+</m:t>
+                  <m:t>+∞</m:t>
                 </m:r>
-                <m:sSub>
-                  <m:sSubPr>
-                    <m:ctrlPr>
-                      <w:rPr>
-                        <w:rFonts w:ascii="Cambria Math" w:hAnsi="Cambria Math"/>
-                        <w:i/>
-                      </w:rPr>
-                    </m:ctrlPr>
-                  </m:sSubPr>
-                  <m:e>
-                    <m:r>
-                      <w:rPr>
-                        <w:rFonts w:ascii="Cambria Math" w:hAnsi="Cambria Math"/>
-                      </w:rPr>
-                      <m:t>∞</m:t>
-                    </m:r>
-                  </m:e>
-                  <m:sub>
-                    <m:r>
-                      <w:rPr>
-                        <w:rFonts w:ascii="Cambria Math" w:hAnsi="Cambria Math"/>
-                      </w:rPr>
-                      <m:t>∧</m:t>
-                    </m:r>
-                  </m:sub>
-                </m:sSub>
-              </m:oMath>
-            </m:oMathPara>
-          </w:p>
-        </w:tc>
-        <w:tc>
-          <w:tcPr>
-            <w:tcW w:w="1984" w:type="dxa"/>
-          </w:tcPr>
-          <w:p>
-            <w:pPr>
-              <w:jc w:val="center"/>
+              </m:oMath>
+            </m:oMathPara>
+          </w:p>
+        </w:tc>
+        <w:tc>
+          <w:tcPr>
+            <w:tcW w:w="784" w:type="dxa"/>
+          </w:tcPr>
+          <w:p>
+            <w:pPr>
+              <w:jc w:val="center"/>
+              <w:rPr>
+                <w:rFonts w:ascii="Calibri" w:eastAsia="Times New Roman" w:hAnsi="Calibri" w:cs="Times New Roman"/>
+              </w:rPr>
             </w:pPr>
             <m:oMathPara>
               <m:oMath>
@@ -14444,8 +14179,251 @@
                   <w:rPr>
                     <w:rFonts w:ascii="Cambria Math" w:hAnsi="Cambria Math"/>
                   </w:rPr>
-                  <m:t>A,</m:t>
+                  <m:t>+∞</m:t>
                 </m:r>
+              </m:oMath>
+            </m:oMathPara>
+          </w:p>
+        </w:tc>
+        <w:tc>
+          <w:tcPr>
+            <w:tcW w:w="2122" w:type="dxa"/>
+          </w:tcPr>
+          <w:p>
+            <w:pPr>
+              <w:jc w:val="center"/>
+            </w:pPr>
+            <m:oMathPara>
+              <m:oMath>
+                <m:r>
+                  <w:rPr>
+                    <w:rFonts w:ascii="Cambria Math" w:hAnsi="Cambria Math"/>
+                  </w:rPr>
+                  <m:t>A,B,C,D,E,F,G,H</m:t>
+                </m:r>
+              </m:oMath>
+            </m:oMathPara>
+          </w:p>
+        </w:tc>
+        <w:tc>
+          <w:tcPr>
+            <w:tcW w:w="711" w:type="dxa"/>
+          </w:tcPr>
+          <w:p>
+            <w:pPr>
+              <w:jc w:val="center"/>
+            </w:pPr>
+          </w:p>
+        </w:tc>
+      </w:tr>
+      <w:tr>
+        <w:trPr>
+          <w:trHeight w:val="224"/>
+        </w:trPr>
+        <w:tc>
+          <w:tcPr>
+            <w:tcW w:w="1269" w:type="dxa"/>
+            <w:vAlign w:val="center"/>
+          </w:tcPr>
+          <w:p>
+            <m:oMathPara>
+              <m:oMath>
+                <m:r>
+                  <w:rPr>
+                    <w:rFonts w:ascii="Cambria Math" w:hAnsi="Cambria Math"/>
+                  </w:rPr>
+                  <m:t>h=1</m:t>
+                </m:r>
+              </m:oMath>
+            </m:oMathPara>
+          </w:p>
+        </w:tc>
+        <w:tc>
+          <w:tcPr>
+            <w:tcW w:w="839" w:type="dxa"/>
+          </w:tcPr>
+          <w:p>
+            <w:pPr>
+              <w:jc w:val="center"/>
+            </w:pPr>
+            <w:r>
+              <w:t>*</w:t>
+            </w:r>
+          </w:p>
+        </w:tc>
+        <w:tc>
+          <w:tcPr>
+            <w:tcW w:w="835" w:type="dxa"/>
+            <w:vAlign w:val="center"/>
+          </w:tcPr>
+          <w:p>
+            <w:pPr>
+              <w:jc w:val="center"/>
+            </w:pPr>
+            <m:oMathPara>
+              <m:oMath>
+                <m:sSub>
+                  <m:sSubPr>
+                    <m:ctrlPr>
+                      <w:rPr>
+                        <w:rFonts w:ascii="Cambria Math" w:hAnsi="Cambria Math"/>
+                        <w:i/>
+                      </w:rPr>
+                    </m:ctrlPr>
+                  </m:sSubPr>
+                  <m:e>
+                    <m:r>
+                      <w:rPr>
+                        <w:rFonts w:ascii="Cambria Math" w:hAnsi="Cambria Math"/>
+                      </w:rPr>
+                      <m:t>1</m:t>
+                    </m:r>
+                  </m:e>
+                  <m:sub>
+                    <m:r>
+                      <w:rPr>
+                        <w:rFonts w:ascii="Cambria Math" w:hAnsi="Cambria Math"/>
+                      </w:rPr>
+                      <m:t>A</m:t>
+                    </m:r>
+                  </m:sub>
+                </m:sSub>
+              </m:oMath>
+            </m:oMathPara>
+          </w:p>
+        </w:tc>
+        <w:tc>
+          <w:tcPr>
+            <w:tcW w:w="834" w:type="dxa"/>
+            <w:vAlign w:val="center"/>
+          </w:tcPr>
+          <w:p>
+            <w:pPr>
+              <w:jc w:val="center"/>
+            </w:pPr>
+            <m:oMathPara>
+              <m:oMath>
+                <m:sSub>
+                  <m:sSubPr>
+                    <m:ctrlPr>
+                      <w:rPr>
+                        <w:rFonts w:ascii="Cambria Math" w:hAnsi="Cambria Math"/>
+                        <w:i/>
+                      </w:rPr>
+                    </m:ctrlPr>
+                  </m:sSubPr>
+                  <m:e>
+                    <m:r>
+                      <w:rPr>
+                        <w:rFonts w:ascii="Cambria Math" w:hAnsi="Cambria Math"/>
+                      </w:rPr>
+                      <m:t>3</m:t>
+                    </m:r>
+                  </m:e>
+                  <m:sub>
+                    <m:r>
+                      <w:rPr>
+                        <w:rFonts w:ascii="Cambria Math" w:hAnsi="Cambria Math"/>
+                      </w:rPr>
+                      <m:t>A</m:t>
+                    </m:r>
+                  </m:sub>
+                </m:sSub>
+              </m:oMath>
+            </m:oMathPara>
+          </w:p>
+        </w:tc>
+        <w:tc>
+          <w:tcPr>
+            <w:tcW w:w="834" w:type="dxa"/>
+            <w:vAlign w:val="center"/>
+          </w:tcPr>
+          <w:p>
+            <w:pPr>
+              <w:jc w:val="center"/>
+            </w:pPr>
+            <m:oMathPara>
+              <m:oMath>
+                <m:sSub>
+                  <m:sSubPr>
+                    <m:ctrlPr>
+                      <w:rPr>
+                        <w:rFonts w:ascii="Cambria Math" w:hAnsi="Cambria Math"/>
+                        <w:i/>
+                      </w:rPr>
+                    </m:ctrlPr>
+                  </m:sSubPr>
+                  <m:e>
+                    <m:r>
+                      <w:rPr>
+                        <w:rFonts w:ascii="Cambria Math" w:hAnsi="Cambria Math"/>
+                      </w:rPr>
+                      <m:t>4</m:t>
+                    </m:r>
+                  </m:e>
+                  <m:sub>
+                    <m:r>
+                      <w:rPr>
+                        <w:rFonts w:ascii="Cambria Math" w:hAnsi="Cambria Math"/>
+                      </w:rPr>
+                      <m:t>A</m:t>
+                    </m:r>
+                  </m:sub>
+                </m:sSub>
+              </m:oMath>
+            </m:oMathPara>
+          </w:p>
+        </w:tc>
+        <w:tc>
+          <w:tcPr>
+            <w:tcW w:w="834" w:type="dxa"/>
+          </w:tcPr>
+          <w:p>
+            <w:pPr>
+              <w:jc w:val="center"/>
+            </w:pPr>
+          </w:p>
+        </w:tc>
+        <w:tc>
+          <w:tcPr>
+            <w:tcW w:w="834" w:type="dxa"/>
+          </w:tcPr>
+          <w:p>
+            <w:pPr>
+              <w:jc w:val="center"/>
+            </w:pPr>
+          </w:p>
+        </w:tc>
+        <w:tc>
+          <w:tcPr>
+            <w:tcW w:w="871" w:type="dxa"/>
+          </w:tcPr>
+          <w:p>
+            <w:pPr>
+              <w:jc w:val="center"/>
+            </w:pPr>
+          </w:p>
+        </w:tc>
+        <w:tc>
+          <w:tcPr>
+            <w:tcW w:w="784" w:type="dxa"/>
+          </w:tcPr>
+          <w:p>
+            <w:pPr>
+              <w:jc w:val="center"/>
+            </w:pPr>
+          </w:p>
+        </w:tc>
+        <w:tc>
+          <w:tcPr>
+            <w:tcW w:w="2122" w:type="dxa"/>
+          </w:tcPr>
+          <w:p>
+            <w:pPr>
+              <w:jc w:val="center"/>
+            </w:pPr>
+            <m:oMathPara>
+              <m:oMath>
                 <m:r>
                   <w:rPr>
                     <w:rFonts w:ascii="Cambria Math" w:hAnsi="Cambria Math"/>
@@ -14464,424 +14442,6 @@
             <w:pPr>
               <w:jc w:val="center"/>
             </w:pPr>
-          </w:p>
-        </w:tc>
-      </w:tr>
-      <w:tr>
-        <w:trPr>
-          <w:trHeight w:val="224"/>
-        </w:trPr>
-        <w:tc>
-          <w:tcPr>
-            <w:tcW w:w="1269" w:type="dxa"/>
-            <w:vAlign w:val="center"/>
-          </w:tcPr>
-          <w:p>
-            <m:oMathPara>
-              <m:oMath>
-                <m:r>
-                  <w:rPr>
-                    <w:rFonts w:ascii="Cambria Math" w:hAnsi="Cambria Math"/>
-                  </w:rPr>
-                  <m:t>h=1</m:t>
-                </m:r>
-              </m:oMath>
-            </m:oMathPara>
-          </w:p>
-        </w:tc>
-        <w:tc>
-          <w:tcPr>
-            <w:tcW w:w="839" w:type="dxa"/>
-          </w:tcPr>
-          <w:p>
-            <w:pPr>
-              <w:jc w:val="center"/>
-            </w:pPr>
-            <w:r>
-              <w:rPr>
-                <w:noProof/>
-              </w:rPr>
-              <mc:AlternateContent>
-                <mc:Choice Requires="wpi">
-                  <w:drawing>
-                    <wp:anchor distT="0" distB="0" distL="114300" distR="114300" simplePos="0" relativeHeight="251702272" behindDoc="0" locked="0" layoutInCell="1" allowOverlap="1" wp14:anchorId="710F263D" wp14:editId="09836925">
-                      <wp:simplePos x="0" y="0"/>
-                      <wp:positionH relativeFrom="column">
-                        <wp:posOffset>96340</wp:posOffset>
-                      </wp:positionH>
-                      <wp:positionV relativeFrom="paragraph">
-                        <wp:posOffset>145570</wp:posOffset>
-                      </wp:positionV>
-                      <wp:extent cx="161640" cy="8640"/>
-                      <wp:effectExtent l="57150" t="57150" r="48260" b="48895"/>
-                      <wp:wrapNone/>
-                      <wp:docPr id="490" name="Input penna 490"/>
-                      <wp:cNvGraphicFramePr/>
-                      <a:graphic xmlns:a="http://schemas.openxmlformats.org/drawingml/2006/main">
-                        <a:graphicData uri="http://schemas.microsoft.com/office/word/2010/wordprocessingInk">
-                          <w14:contentPart bwMode="auto" r:id="rId55">
-                            <w14:nvContentPartPr>
-                              <w14:cNvContentPartPr/>
-                            </w14:nvContentPartPr>
-                            <w14:xfrm>
-                              <a:off x="0" y="0"/>
-                              <a:ext cx="161640" cy="8640"/>
-                            </w14:xfrm>
-                          </w14:contentPart>
-                        </a:graphicData>
-                      </a:graphic>
-                    </wp:anchor>
-                  </w:drawing>
-                </mc:Choice>
-                <mc:Fallback>
-                  <w:pict>
-                    <v:shape w14:anchorId="44967E95" id="Input penna 490" o:spid="_x0000_s1026" type="#_x0000_t75" style="position:absolute;margin-left:6.9pt;margin-top:10.75pt;width:14.15pt;height:2.1pt;z-index:251702272;visibility:visible;mso-wrap-style:square;mso-wrap-distance-left:9pt;mso-wrap-distance-top:0;mso-wrap-distance-right:9pt;mso-wrap-distance-bottom:0;mso-position-horizontal:absolute;mso-position-horizontal-relative:text;mso-position-vertical:absolute;mso-position-vertical-relative:text" o:gfxdata="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">
-                      <v:imagedata r:id="rId56" o:title=""/>
-                    </v:shape>
-                  </w:pict>
-                </mc:Fallback>
-              </mc:AlternateContent>
-            </w:r>
-            <w:r>
-              <w:t>*</w:t>
-            </w:r>
-          </w:p>
-        </w:tc>
-        <w:tc>
-          <w:tcPr>
-            <w:tcW w:w="835" w:type="dxa"/>
-            <w:vAlign w:val="center"/>
-          </w:tcPr>
-          <w:p>
-            <w:pPr>
-              <w:jc w:val="center"/>
-            </w:pPr>
-            <m:oMathPara>
-              <m:oMath>
-                <m:sSub>
-                  <m:sSubPr>
-                    <m:ctrlPr>
-                      <w:rPr>
-                        <w:rFonts w:ascii="Cambria Math" w:hAnsi="Cambria Math"/>
-                        <w:i/>
-                      </w:rPr>
-                    </m:ctrlPr>
-                  </m:sSubPr>
-                  <m:e>
-                    <m:r>
-                      <w:rPr>
-                        <w:rFonts w:ascii="Cambria Math" w:hAnsi="Cambria Math"/>
-                      </w:rPr>
-                      <m:t>1</m:t>
-                    </m:r>
-                  </m:e>
-                  <m:sub>
-                    <m:r>
-                      <w:rPr>
-                        <w:rFonts w:ascii="Cambria Math" w:hAnsi="Cambria Math"/>
-                      </w:rPr>
-                      <m:t>A</m:t>
-                    </m:r>
-                  </m:sub>
-                </m:sSub>
-              </m:oMath>
-            </m:oMathPara>
-          </w:p>
-        </w:tc>
-        <w:tc>
-          <w:tcPr>
-            <w:tcW w:w="834" w:type="dxa"/>
-            <w:vAlign w:val="center"/>
-          </w:tcPr>
-          <w:p>
-            <w:pPr>
-              <w:jc w:val="center"/>
-            </w:pPr>
-            <m:oMathPara>
-              <m:oMath>
-                <m:sSub>
-                  <m:sSubPr>
-                    <m:ctrlPr>
-                      <w:rPr>
-                        <w:rFonts w:ascii="Cambria Math" w:hAnsi="Cambria Math"/>
-                        <w:i/>
-                      </w:rPr>
-                    </m:ctrlPr>
-                  </m:sSubPr>
-                  <m:e>
-                    <m:r>
-                      <w:rPr>
-                        <w:rFonts w:ascii="Cambria Math" w:hAnsi="Cambria Math"/>
-                      </w:rPr>
-                      <m:t>4</m:t>
-                    </m:r>
-                  </m:e>
-                  <m:sub>
-                    <m:r>
-                      <w:rPr>
-                        <w:rFonts w:ascii="Cambria Math" w:hAnsi="Cambria Math"/>
-                      </w:rPr>
-                      <m:t>A</m:t>
-                    </m:r>
-                  </m:sub>
-                </m:sSub>
-              </m:oMath>
-            </m:oMathPara>
-          </w:p>
-        </w:tc>
-        <w:tc>
-          <w:tcPr>
-            <w:tcW w:w="834" w:type="dxa"/>
-            <w:vAlign w:val="center"/>
-          </w:tcPr>
-          <w:p>
-            <w:pPr>
-              <w:jc w:val="center"/>
-            </w:pPr>
-            <m:oMathPara>
-              <m:oMath>
-                <m:sSub>
-                  <m:sSubPr>
-                    <m:ctrlPr>
-                      <w:rPr>
-                        <w:rFonts w:ascii="Cambria Math" w:hAnsi="Cambria Math"/>
-                        <w:i/>
-                      </w:rPr>
-                    </m:ctrlPr>
-                  </m:sSubPr>
-                  <m:e>
-                    <m:r>
-                      <w:rPr>
-                        <w:rFonts w:ascii="Cambria Math" w:hAnsi="Cambria Math"/>
-                      </w:rPr>
-                      <m:t>3</m:t>
-                    </m:r>
-                  </m:e>
-                  <m:sub>
-                    <m:r>
-                      <w:rPr>
-                        <w:rFonts w:ascii="Cambria Math" w:hAnsi="Cambria Math"/>
-                      </w:rPr>
-                      <m:t>A</m:t>
-                    </m:r>
-                  </m:sub>
-                </m:sSub>
-              </m:oMath>
-            </m:oMathPara>
-          </w:p>
-        </w:tc>
-        <w:tc>
-          <w:tcPr>
-            <w:tcW w:w="834" w:type="dxa"/>
-          </w:tcPr>
-          <w:p>
-            <w:pPr>
-              <w:jc w:val="center"/>
-            </w:pPr>
-            <m:oMathPara>
-              <m:oMath>
-                <m:r>
-                  <w:rPr>
-                    <w:rFonts w:ascii="Cambria Math" w:hAnsi="Cambria Math"/>
-                  </w:rPr>
-                  <m:t>+</m:t>
-                </m:r>
-                <m:sSub>
-                  <m:sSubPr>
-                    <m:ctrlPr>
-                      <w:rPr>
-                        <w:rFonts w:ascii="Cambria Math" w:hAnsi="Cambria Math"/>
-                        <w:i/>
-                      </w:rPr>
-                    </m:ctrlPr>
-                  </m:sSubPr>
-                  <m:e>
-                    <m:r>
-                      <w:rPr>
-                        <w:rFonts w:ascii="Cambria Math" w:hAnsi="Cambria Math"/>
-                      </w:rPr>
-                      <m:t>∞</m:t>
-                    </m:r>
-                  </m:e>
-                  <m:sub>
-                    <m:r>
-                      <w:rPr>
-                        <w:rFonts w:ascii="Cambria Math" w:hAnsi="Cambria Math"/>
-                      </w:rPr>
-                      <m:t>∧</m:t>
-                    </m:r>
-                  </m:sub>
-                </m:sSub>
-              </m:oMath>
-            </m:oMathPara>
-          </w:p>
-        </w:tc>
-        <w:tc>
-          <w:tcPr>
-            <w:tcW w:w="834" w:type="dxa"/>
-          </w:tcPr>
-          <w:p>
-            <w:pPr>
-              <w:jc w:val="center"/>
-            </w:pPr>
-            <m:oMathPara>
-              <m:oMath>
-                <m:r>
-                  <w:rPr>
-                    <w:rFonts w:ascii="Cambria Math" w:hAnsi="Cambria Math"/>
-                  </w:rPr>
-                  <m:t>+</m:t>
-                </m:r>
-                <m:sSub>
-                  <m:sSubPr>
-                    <m:ctrlPr>
-                      <w:rPr>
-                        <w:rFonts w:ascii="Cambria Math" w:hAnsi="Cambria Math"/>
-                        <w:i/>
-                      </w:rPr>
-                    </m:ctrlPr>
-                  </m:sSubPr>
-                  <m:e>
-                    <m:r>
-                      <w:rPr>
-                        <w:rFonts w:ascii="Cambria Math" w:hAnsi="Cambria Math"/>
-                      </w:rPr>
-                      <m:t>∞</m:t>
-                    </m:r>
-                  </m:e>
-                  <m:sub>
-                    <m:r>
-                      <w:rPr>
-                        <w:rFonts w:ascii="Cambria Math" w:hAnsi="Cambria Math"/>
-                      </w:rPr>
-                      <m:t>∧</m:t>
-                    </m:r>
-                  </m:sub>
-                </m:sSub>
-              </m:oMath>
-            </m:oMathPara>
-          </w:p>
-        </w:tc>
-        <w:tc>
-          <w:tcPr>
-            <w:tcW w:w="871" w:type="dxa"/>
-          </w:tcPr>
-          <w:p>
-            <w:pPr>
-              <w:jc w:val="center"/>
-            </w:pPr>
-            <m:oMathPara>
-              <m:oMath>
-                <m:r>
-                  <w:rPr>
-                    <w:rFonts w:ascii="Cambria Math" w:hAnsi="Cambria Math"/>
-                  </w:rPr>
-                  <m:t>+</m:t>
-                </m:r>
-                <m:sSub>
-                  <m:sSubPr>
-                    <m:ctrlPr>
-                      <w:rPr>
-                        <w:rFonts w:ascii="Cambria Math" w:hAnsi="Cambria Math"/>
-                        <w:i/>
-                      </w:rPr>
-                    </m:ctrlPr>
-                  </m:sSubPr>
-                  <m:e>
-                    <m:r>
-                      <w:rPr>
-                        <w:rFonts w:ascii="Cambria Math" w:hAnsi="Cambria Math"/>
-                      </w:rPr>
-                      <m:t>∞</m:t>
-                    </m:r>
-                  </m:e>
-                  <m:sub>
-                    <m:r>
-                      <w:rPr>
-                        <w:rFonts w:ascii="Cambria Math" w:hAnsi="Cambria Math"/>
-                      </w:rPr>
-                      <m:t>∧</m:t>
-                    </m:r>
-                  </m:sub>
-                </m:sSub>
-              </m:oMath>
-            </m:oMathPara>
-          </w:p>
-        </w:tc>
-        <w:tc>
-          <w:tcPr>
-            <w:tcW w:w="922" w:type="dxa"/>
-          </w:tcPr>
-          <w:p>
-            <w:pPr>
-              <w:jc w:val="center"/>
-            </w:pPr>
-            <m:oMathPara>
-              <m:oMath>
-                <m:r>
-                  <w:rPr>
-                    <w:rFonts w:ascii="Cambria Math" w:hAnsi="Cambria Math"/>
-                  </w:rPr>
-                  <m:t>+</m:t>
-                </m:r>
-                <m:sSub>
-                  <m:sSubPr>
-                    <m:ctrlPr>
-                      <w:rPr>
-                        <w:rFonts w:ascii="Cambria Math" w:hAnsi="Cambria Math"/>
-                        <w:i/>
-                      </w:rPr>
-                    </m:ctrlPr>
-                  </m:sSubPr>
-                  <m:e>
-                    <m:r>
-                      <w:rPr>
-                        <w:rFonts w:ascii="Cambria Math" w:hAnsi="Cambria Math"/>
-                      </w:rPr>
-                      <m:t>∞</m:t>
-                    </m:r>
-                  </m:e>
-                  <m:sub>
-                    <m:r>
-                      <w:rPr>
-                        <w:rFonts w:ascii="Cambria Math" w:hAnsi="Cambria Math"/>
-                      </w:rPr>
-                      <m:t>∧</m:t>
-                    </m:r>
-                  </m:sub>
-                </m:sSub>
-              </m:oMath>
-            </m:oMathPara>
-          </w:p>
-        </w:tc>
-        <w:tc>
-          <w:tcPr>
-            <w:tcW w:w="1984" w:type="dxa"/>
-          </w:tcPr>
-          <w:p>
-            <w:pPr>
-              <w:jc w:val="center"/>
-            </w:pPr>
-            <m:oMathPara>
-              <m:oMath>
-                <m:r>
-                  <w:rPr>
-                    <w:rFonts w:ascii="Cambria Math" w:hAnsi="Cambria Math"/>
-                  </w:rPr>
-                  <m:t>B,C,D,E,F,G,H</m:t>
-                </m:r>
-              </m:oMath>
-            </m:oMathPara>
-          </w:p>
-        </w:tc>
-        <w:tc>
-          <w:tcPr>
-            <w:tcW w:w="711" w:type="dxa"/>
-          </w:tcPr>
-          <w:p>
-            <w:pPr>
-              <w:jc w:val="center"/>
-            </w:pPr>
             <m:oMathPara>
               <m:oMath>
                 <m:r>
@@ -14939,51 +14499,6 @@
               <w:jc w:val="center"/>
             </w:pPr>
             <w:r>
-              <w:rPr>
-                <w:noProof/>
-              </w:rPr>
-              <mc:AlternateContent>
-                <mc:Choice Requires="wpi">
-                  <w:drawing>
-                    <wp:anchor distT="0" distB="0" distL="114300" distR="114300" simplePos="0" relativeHeight="251703296" behindDoc="0" locked="0" layoutInCell="1" allowOverlap="1" wp14:anchorId="1A09C534" wp14:editId="0DEB0D7D">
-                      <wp:simplePos x="0" y="0"/>
-                      <wp:positionH relativeFrom="column">
-                        <wp:posOffset>66495</wp:posOffset>
-                      </wp:positionH>
-                      <wp:positionV relativeFrom="paragraph">
-                        <wp:posOffset>128965</wp:posOffset>
-                      </wp:positionV>
-                      <wp:extent cx="216000" cy="360"/>
-                      <wp:effectExtent l="38100" t="38100" r="50800" b="57150"/>
-                      <wp:wrapNone/>
-                      <wp:docPr id="491" name="Input penna 491"/>
-                      <wp:cNvGraphicFramePr/>
-                      <a:graphic xmlns:a="http://schemas.openxmlformats.org/drawingml/2006/main">
-                        <a:graphicData uri="http://schemas.microsoft.com/office/word/2010/wordprocessingInk">
-                          <w14:contentPart bwMode="auto" r:id="rId57">
-                            <w14:nvContentPartPr>
-                              <w14:cNvContentPartPr/>
-                            </w14:nvContentPartPr>
-                            <w14:xfrm>
-                              <a:off x="0" y="0"/>
-                              <a:ext cx="216000" cy="360"/>
-                            </w14:xfrm>
-                          </w14:contentPart>
-                        </a:graphicData>
-                      </a:graphic>
-                    </wp:anchor>
-                  </w:drawing>
-                </mc:Choice>
-                <mc:Fallback>
-                  <w:pict>
-                    <v:shape w14:anchorId="33CDDFC3" id="Input penna 491" o:spid="_x0000_s1026" type="#_x0000_t75" style="position:absolute;margin-left:4.55pt;margin-top:9.45pt;width:18.4pt;height:1.45pt;z-index:251703296;visibility:visible;mso-wrap-style:square;mso-wrap-distance-left:9pt;mso-wrap-distance-top:0;mso-wrap-distance-right:9pt;mso-wrap-distance-bottom:0;mso-position-horizontal:absolute;mso-position-horizontal-relative:text;mso-position-vertical:absolute;mso-position-vertical-relative:text" o:gfxdata="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">
-                      <v:imagedata r:id="rId58" o:title=""/>
-                    </v:shape>
-                  </w:pict>
-                </mc:Fallback>
-              </mc:AlternateContent>
-            </w:r>
-            <w:r>
               <w:t>*</w:t>
             </w:r>
           </w:p>
@@ -14997,54 +14512,6 @@
             <w:pPr>
               <w:jc w:val="center"/>
             </w:pPr>
-            <w:r>
-              <w:rPr>
-                <w:noProof/>
-              </w:rPr>
-              <mc:AlternateContent>
-                <mc:Choice Requires="wpi">
-                  <w:drawing>
-                    <wp:anchor distT="0" distB="0" distL="114300" distR="114300" simplePos="0" relativeHeight="251704320" behindDoc="0" locked="0" layoutInCell="1" allowOverlap="1" wp14:anchorId="368D6016" wp14:editId="3BB20C0F">
-                      <wp:simplePos x="0" y="0"/>
-                      <wp:positionH relativeFrom="column">
-                        <wp:posOffset>-29570</wp:posOffset>
-                      </wp:positionH>
-                      <wp:positionV relativeFrom="paragraph">
-                        <wp:posOffset>37525</wp:posOffset>
-                      </wp:positionV>
-                      <wp:extent cx="360" cy="360"/>
-                      <wp:effectExtent l="38100" t="38100" r="57150" b="57150"/>
-                      <wp:wrapNone/>
-                      <wp:docPr id="492" name="Input penna 492"/>
-                      <wp:cNvGraphicFramePr/>
-                      <a:graphic xmlns:a="http://schemas.openxmlformats.org/drawingml/2006/main">
-                        <a:graphicData uri="http://schemas.microsoft.com/office/word/2010/wordprocessingInk">
-                          <w14:contentPart bwMode="auto" r:id="rId59">
-                            <w14:nvContentPartPr>
-                              <w14:cNvContentPartPr/>
-                            </w14:nvContentPartPr>
-                            <w14:xfrm>
-                              <a:off x="0" y="0"/>
-                              <a:ext cx="360" cy="360"/>
-                            </w14:xfrm>
-                          </w14:contentPart>
-                        </a:graphicData>
-                      </a:graphic>
-                    </wp:anchor>
-                  </w:drawing>
-                </mc:Choice>
-                <mc:Fallback>
-                  <w:pict>
-                    <v:shape w14:anchorId="3112D7DA" id="Input penna 492" o:spid="_x0000_s1026" type="#_x0000_t75" style="position:absolute;margin-left:-3.05pt;margin-top:2.25pt;width:1.45pt;height:1.45pt;z-index:251704320;visibility:visible;mso-wrap-style:square;mso-wrap-distance-left:9pt;mso-wrap-distance-top:0;mso-wrap-distance-right:9pt;mso-wrap-distance-bottom:0;mso-position-horizontal:absolute;mso-position-horizontal-relative:text;mso-position-vertical:absolute;mso-position-vertical-relative:text" o:gfxdata="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">
-                      <v:imagedata r:id="rId60" o:title=""/>
-                    </v:shape>
-                  </w:pict>
-                </mc:Fallback>
-              </mc:AlternateContent>
-            </w:r>
-            <w:r>
-              <w:t>-</w:t>
-            </w:r>
           </w:p>
         </w:tc>
         <w:tc>
@@ -15055,15 +14522,33 @@
             <w:pPr>
               <w:jc w:val="center"/>
             </w:pPr>
-            <w:r>
-              <w:t>-</w:t>
-            </w:r>
           </w:p>
         </w:tc>
         <w:tc>
           <w:tcPr>
             <w:tcW w:w="834" w:type="dxa"/>
             <w:vAlign w:val="center"/>
+          </w:tcPr>
+          <w:p>
+            <w:pPr>
+              <w:jc w:val="center"/>
+            </w:pPr>
+          </w:p>
+        </w:tc>
+        <w:tc>
+          <w:tcPr>
+            <w:tcW w:w="834" w:type="dxa"/>
+            <w:vAlign w:val="center"/>
+          </w:tcPr>
+          <w:p>
+            <w:pPr>
+              <w:jc w:val="center"/>
+            </w:pPr>
+          </w:p>
+        </w:tc>
+        <w:tc>
+          <w:tcPr>
+            <w:tcW w:w="871" w:type="dxa"/>
           </w:tcPr>
           <w:p>
             <w:pPr>
@@ -15085,7 +14570,7 @@
                       <w:rPr>
                         <w:rFonts w:ascii="Cambria Math" w:hAnsi="Cambria Math"/>
                       </w:rPr>
-                      <m:t>6</m:t>
+                      <m:t>3</m:t>
                     </m:r>
                   </m:e>
                   <m:sub>
@@ -15093,7 +14578,7 @@
                       <w:rPr>
                         <w:rFonts w:ascii="Cambria Math" w:hAnsi="Cambria Math"/>
                       </w:rPr>
-                      <m:t>C</m:t>
+                      <m:t>B</m:t>
                     </m:r>
                   </m:sub>
                 </m:sSub>
@@ -15103,128 +14588,17 @@
         </w:tc>
         <w:tc>
           <w:tcPr>
-            <w:tcW w:w="834" w:type="dxa"/>
-            <w:vAlign w:val="center"/>
-          </w:tcPr>
-          <w:p>
-            <w:pPr>
-              <w:jc w:val="center"/>
-            </w:pPr>
-            <m:oMathPara>
-              <m:oMath>
-                <m:sSub>
-                  <m:sSubPr>
-                    <m:ctrlPr>
-                      <w:rPr>
-                        <w:rFonts w:ascii="Cambria Math" w:hAnsi="Cambria Math"/>
-                        <w:i/>
-                      </w:rPr>
-                    </m:ctrlPr>
-                  </m:sSubPr>
-                  <m:e>
-                    <m:r>
-                      <w:rPr>
-                        <w:rFonts w:ascii="Cambria Math" w:hAnsi="Cambria Math"/>
-                      </w:rPr>
-                      <m:t>6</m:t>
-                    </m:r>
-                  </m:e>
-                  <m:sub>
-                    <m:r>
-                      <w:rPr>
-                        <w:rFonts w:ascii="Cambria Math" w:hAnsi="Cambria Math"/>
-                      </w:rPr>
-                      <m:t>D</m:t>
-                    </m:r>
-                  </m:sub>
-                </m:sSub>
-              </m:oMath>
-            </m:oMathPara>
-          </w:p>
-        </w:tc>
-        <w:tc>
-          <w:tcPr>
-            <w:tcW w:w="871" w:type="dxa"/>
-          </w:tcPr>
-          <w:p>
-            <w:pPr>
-              <w:jc w:val="center"/>
-            </w:pPr>
-            <m:oMathPara>
-              <m:oMath>
-                <m:sSub>
-                  <m:sSubPr>
-                    <m:ctrlPr>
-                      <w:rPr>
-                        <w:rFonts w:ascii="Cambria Math" w:hAnsi="Cambria Math"/>
-                        <w:i/>
-                      </w:rPr>
-                    </m:ctrlPr>
-                  </m:sSubPr>
-                  <m:e>
-                    <m:r>
-                      <w:rPr>
-                        <w:rFonts w:ascii="Cambria Math" w:hAnsi="Cambria Math"/>
-                      </w:rPr>
-                      <m:t>3</m:t>
-                    </m:r>
-                  </m:e>
-                  <m:sub>
-                    <m:r>
-                      <w:rPr>
-                        <w:rFonts w:ascii="Cambria Math" w:hAnsi="Cambria Math"/>
-                      </w:rPr>
-                      <m:t>B</m:t>
-                    </m:r>
-                  </m:sub>
-                </m:sSub>
-              </m:oMath>
-            </m:oMathPara>
-          </w:p>
-        </w:tc>
-        <w:tc>
-          <w:tcPr>
-            <w:tcW w:w="922" w:type="dxa"/>
-          </w:tcPr>
-          <w:p>
-            <w:pPr>
-              <w:jc w:val="center"/>
-            </w:pPr>
-            <m:oMathPara>
-              <m:oMath>
-                <m:sSub>
-                  <m:sSubPr>
-                    <m:ctrlPr>
-                      <w:rPr>
-                        <w:rFonts w:ascii="Cambria Math" w:hAnsi="Cambria Math"/>
-                        <w:i/>
-                      </w:rPr>
-                    </m:ctrlPr>
-                  </m:sSubPr>
-                  <m:e>
-                    <m:r>
-                      <w:rPr>
-                        <w:rFonts w:ascii="Cambria Math" w:hAnsi="Cambria Math"/>
-                      </w:rPr>
-                      <m:t>5</m:t>
-                    </m:r>
-                  </m:e>
-                  <m:sub>
-                    <m:r>
-                      <w:rPr>
-                        <w:rFonts w:ascii="Cambria Math" w:hAnsi="Cambria Math"/>
-                      </w:rPr>
-                      <m:t>C</m:t>
-                    </m:r>
-                  </m:sub>
-                </m:sSub>
-              </m:oMath>
-            </m:oMathPara>
-          </w:p>
-        </w:tc>
-        <w:tc>
-          <w:tcPr>
-            <w:tcW w:w="1984" w:type="dxa"/>
+            <w:tcW w:w="784" w:type="dxa"/>
+          </w:tcPr>
+          <w:p>
+            <w:pPr>
+              <w:jc w:val="center"/>
+            </w:pPr>
+          </w:p>
+        </w:tc>
+        <w:tc>
+          <w:tcPr>
+            <w:tcW w:w="2122" w:type="dxa"/>
           </w:tcPr>
           <w:p>
             <w:pPr>
@@ -15318,21 +14692,18 @@
               <w:jc w:val="center"/>
             </w:pPr>
             <w:r>
-              <w:t>-</w:t>
-            </w:r>
-          </w:p>
-        </w:tc>
-        <w:tc>
-          <w:tcPr>
-            <w:tcW w:w="834" w:type="dxa"/>
-          </w:tcPr>
-          <w:p>
-            <w:pPr>
-              <w:jc w:val="center"/>
-            </w:pPr>
-            <w:r>
               <w:t>*</w:t>
             </w:r>
+          </w:p>
+        </w:tc>
+        <w:tc>
+          <w:tcPr>
+            <w:tcW w:w="834" w:type="dxa"/>
+          </w:tcPr>
+          <w:p>
+            <w:pPr>
+              <w:jc w:val="center"/>
+            </w:pPr>
           </w:p>
         </w:tc>
         <w:tc>
@@ -15360,7 +14731,7 @@
                       <w:rPr>
                         <w:rFonts w:ascii="Cambria Math" w:hAnsi="Cambria Math"/>
                       </w:rPr>
-                      <m:t>4</m:t>
+                      <m:t>6</m:t>
                     </m:r>
                   </m:e>
                   <m:sub>
@@ -15368,7 +14739,7 @@
                       <w:rPr>
                         <w:rFonts w:ascii="Cambria Math" w:hAnsi="Cambria Math"/>
                       </w:rPr>
-                      <m:t>H</m:t>
+                      <m:t>C</m:t>
                     </m:r>
                   </m:sub>
                 </m:sSub>
@@ -15380,6 +14751,26 @@
           <w:tcPr>
             <w:tcW w:w="834" w:type="dxa"/>
             <w:vAlign w:val="center"/>
+          </w:tcPr>
+          <w:p>
+            <w:pPr>
+              <w:jc w:val="center"/>
+            </w:pPr>
+          </w:p>
+        </w:tc>
+        <w:tc>
+          <w:tcPr>
+            <w:tcW w:w="871" w:type="dxa"/>
+          </w:tcPr>
+          <w:p>
+            <w:pPr>
+              <w:jc w:val="center"/>
+            </w:pPr>
+          </w:p>
+        </w:tc>
+        <w:tc>
+          <w:tcPr>
+            <w:tcW w:w="784" w:type="dxa"/>
           </w:tcPr>
           <w:p>
             <w:pPr>
@@ -15409,7 +14800,7 @@
                       <w:rPr>
                         <w:rFonts w:ascii="Cambria Math" w:hAnsi="Cambria Math"/>
                       </w:rPr>
-                      <m:t>G</m:t>
+                      <m:t>C</m:t>
                     </m:r>
                   </m:sub>
                 </m:sSub>
@@ -15419,33 +14810,7 @@
         </w:tc>
         <w:tc>
           <w:tcPr>
-            <w:tcW w:w="871" w:type="dxa"/>
-          </w:tcPr>
-          <w:p>
-            <w:pPr>
-              <w:jc w:val="center"/>
-            </w:pPr>
-            <w:r>
-              <w:t>-</w:t>
-            </w:r>
-          </w:p>
-        </w:tc>
-        <w:tc>
-          <w:tcPr>
-            <w:tcW w:w="922" w:type="dxa"/>
-          </w:tcPr>
-          <w:p>
-            <w:pPr>
-              <w:jc w:val="center"/>
-            </w:pPr>
-            <w:r>
-              <w:t>-</w:t>
-            </w:r>
-          </w:p>
-        </w:tc>
-        <w:tc>
-          <w:tcPr>
-            <w:tcW w:w="1984" w:type="dxa"/>
+            <w:tcW w:w="2122" w:type="dxa"/>
           </w:tcPr>
           <w:p>
             <w:pPr>
@@ -15457,7 +14822,512 @@
                   <w:rPr>
                     <w:rFonts w:ascii="Cambria Math" w:hAnsi="Cambria Math"/>
                   </w:rPr>
-                  <m:t>C,E,F,G,H</m:t>
+                  <m:t>D,E,F,G,H</m:t>
+                </m:r>
+              </m:oMath>
+            </m:oMathPara>
+          </w:p>
+        </w:tc>
+        <w:tc>
+          <w:tcPr>
+            <w:tcW w:w="711" w:type="dxa"/>
+          </w:tcPr>
+          <w:p>
+            <w:pPr>
+              <w:jc w:val="center"/>
+            </w:pPr>
+            <m:oMathPara>
+              <m:oMath>
+                <m:r>
+                  <w:rPr>
+                    <w:rFonts w:ascii="Cambria Math" w:hAnsi="Cambria Math"/>
+                  </w:rPr>
+                  <m:t>C</m:t>
+                </m:r>
+              </m:oMath>
+            </m:oMathPara>
+          </w:p>
+        </w:tc>
+      </w:tr>
+      <w:tr>
+        <w:trPr>
+          <w:trHeight w:val="224"/>
+        </w:trPr>
+        <w:tc>
+          <w:tcPr>
+            <w:tcW w:w="1269" w:type="dxa"/>
+            <w:vAlign w:val="center"/>
+          </w:tcPr>
+          <w:p>
+            <w:pPr>
+              <w:jc w:val="center"/>
+            </w:pPr>
+            <m:oMathPara>
+              <m:oMath>
+                <m:r>
+                  <w:rPr>
+                    <w:rFonts w:ascii="Cambria Math" w:hAnsi="Cambria Math"/>
+                  </w:rPr>
+                  <m:t>h=4</m:t>
+                </m:r>
+              </m:oMath>
+            </m:oMathPara>
+          </w:p>
+        </w:tc>
+        <w:tc>
+          <w:tcPr>
+            <w:tcW w:w="839" w:type="dxa"/>
+          </w:tcPr>
+          <w:p>
+            <w:pPr>
+              <w:jc w:val="center"/>
+            </w:pPr>
+          </w:p>
+        </w:tc>
+        <w:tc>
+          <w:tcPr>
+            <w:tcW w:w="835" w:type="dxa"/>
+          </w:tcPr>
+          <w:p>
+            <w:pPr>
+              <w:jc w:val="center"/>
+            </w:pPr>
+          </w:p>
+        </w:tc>
+        <w:tc>
+          <w:tcPr>
+            <w:tcW w:w="834" w:type="dxa"/>
+          </w:tcPr>
+          <w:p>
+            <w:pPr>
+              <w:jc w:val="center"/>
+            </w:pPr>
+          </w:p>
+        </w:tc>
+        <w:tc>
+          <w:tcPr>
+            <w:tcW w:w="834" w:type="dxa"/>
+          </w:tcPr>
+          <w:p>
+            <w:pPr>
+              <w:jc w:val="center"/>
+            </w:pPr>
+          </w:p>
+        </w:tc>
+        <w:tc>
+          <w:tcPr>
+            <w:tcW w:w="834" w:type="dxa"/>
+            <w:vAlign w:val="center"/>
+          </w:tcPr>
+          <w:p>
+            <w:pPr>
+              <w:jc w:val="center"/>
+            </w:pPr>
+          </w:p>
+        </w:tc>
+        <w:tc>
+          <w:tcPr>
+            <w:tcW w:w="834" w:type="dxa"/>
+            <w:vAlign w:val="center"/>
+          </w:tcPr>
+          <w:p>
+            <w:pPr>
+              <w:jc w:val="center"/>
+            </w:pPr>
+            <m:oMathPara>
+              <m:oMath>
+                <m:sSub>
+                  <m:sSubPr>
+                    <m:ctrlPr>
+                      <w:rPr>
+                        <w:rFonts w:ascii="Cambria Math" w:hAnsi="Cambria Math"/>
+                        <w:i/>
+                      </w:rPr>
+                    </m:ctrlPr>
+                  </m:sSubPr>
+                  <m:e>
+                    <m:r>
+                      <w:rPr>
+                        <w:rFonts w:ascii="Cambria Math" w:hAnsi="Cambria Math"/>
+                      </w:rPr>
+                      <m:t>4</m:t>
+                    </m:r>
+                  </m:e>
+                  <m:sub>
+                    <m:r>
+                      <w:rPr>
+                        <w:rFonts w:ascii="Cambria Math" w:hAnsi="Cambria Math"/>
+                      </w:rPr>
+                      <m:t>G</m:t>
+                    </m:r>
+                  </m:sub>
+                </m:sSub>
+              </m:oMath>
+            </m:oMathPara>
+          </w:p>
+        </w:tc>
+        <w:tc>
+          <w:tcPr>
+            <w:tcW w:w="871" w:type="dxa"/>
+          </w:tcPr>
+          <w:p>
+            <w:pPr>
+              <w:jc w:val="center"/>
+            </w:pPr>
+            <w:r>
+              <w:t>*</w:t>
+            </w:r>
+          </w:p>
+        </w:tc>
+        <w:tc>
+          <w:tcPr>
+            <w:tcW w:w="784" w:type="dxa"/>
+          </w:tcPr>
+          <w:p>
+            <w:pPr>
+              <w:jc w:val="center"/>
+            </w:pPr>
+          </w:p>
+        </w:tc>
+        <w:tc>
+          <w:tcPr>
+            <w:tcW w:w="2122" w:type="dxa"/>
+          </w:tcPr>
+          <w:p>
+            <w:pPr>
+              <w:jc w:val="center"/>
+            </w:pPr>
+            <m:oMathPara>
+              <m:oMath>
+                <m:r>
+                  <w:rPr>
+                    <w:rFonts w:ascii="Cambria Math" w:hAnsi="Cambria Math"/>
+                  </w:rPr>
+                  <m:t>D, E, F, H</m:t>
+                </m:r>
+              </m:oMath>
+            </m:oMathPara>
+          </w:p>
+        </w:tc>
+        <w:tc>
+          <w:tcPr>
+            <w:tcW w:w="711" w:type="dxa"/>
+          </w:tcPr>
+          <w:p>
+            <w:pPr>
+              <w:jc w:val="center"/>
+            </w:pPr>
+            <m:oMathPara>
+              <m:oMath>
+                <m:r>
+                  <w:rPr>
+                    <w:rFonts w:ascii="Cambria Math" w:hAnsi="Cambria Math"/>
+                  </w:rPr>
+                  <m:t>G</m:t>
+                </m:r>
+              </m:oMath>
+            </m:oMathPara>
+          </w:p>
+        </w:tc>
+      </w:tr>
+      <w:tr>
+        <w:trPr>
+          <w:trHeight w:val="234"/>
+        </w:trPr>
+        <w:tc>
+          <w:tcPr>
+            <w:tcW w:w="1269" w:type="dxa"/>
+          </w:tcPr>
+          <w:p>
+            <w:pPr>
+              <w:jc w:val="center"/>
+              <w:rPr>
+                <w:rFonts w:ascii="Calibri" w:eastAsia="Calibri" w:hAnsi="Calibri" w:cs="Times New Roman"/>
+              </w:rPr>
+            </w:pPr>
+            <m:oMathPara>
+              <m:oMath>
+                <m:r>
+                  <w:rPr>
+                    <w:rFonts w:ascii="Cambria Math" w:hAnsi="Cambria Math"/>
+                  </w:rPr>
+                  <m:t>h=5</m:t>
+                </m:r>
+              </m:oMath>
+            </m:oMathPara>
+          </w:p>
+        </w:tc>
+        <w:tc>
+          <w:tcPr>
+            <w:tcW w:w="839" w:type="dxa"/>
+          </w:tcPr>
+          <w:p>
+            <w:pPr>
+              <w:jc w:val="center"/>
+            </w:pPr>
+          </w:p>
+        </w:tc>
+        <w:tc>
+          <w:tcPr>
+            <w:tcW w:w="835" w:type="dxa"/>
+          </w:tcPr>
+          <w:p>
+            <w:pPr>
+              <w:jc w:val="center"/>
+            </w:pPr>
+          </w:p>
+        </w:tc>
+        <w:tc>
+          <w:tcPr>
+            <w:tcW w:w="834" w:type="dxa"/>
+          </w:tcPr>
+          <w:p>
+            <w:pPr>
+              <w:jc w:val="center"/>
+            </w:pPr>
+          </w:p>
+        </w:tc>
+        <w:tc>
+          <w:tcPr>
+            <w:tcW w:w="834" w:type="dxa"/>
+          </w:tcPr>
+          <w:p>
+            <w:pPr>
+              <w:jc w:val="center"/>
+            </w:pPr>
+          </w:p>
+        </w:tc>
+        <w:tc>
+          <w:tcPr>
+            <w:tcW w:w="834" w:type="dxa"/>
+          </w:tcPr>
+          <w:p>
+            <w:pPr>
+              <w:jc w:val="center"/>
+            </w:pPr>
+          </w:p>
+        </w:tc>
+        <w:tc>
+          <w:tcPr>
+            <w:tcW w:w="834" w:type="dxa"/>
+            <w:vAlign w:val="center"/>
+          </w:tcPr>
+          <w:p>
+            <w:pPr>
+              <w:jc w:val="center"/>
+            </w:pPr>
+            <w:r>
+              <w:t>*</w:t>
+            </w:r>
+          </w:p>
+        </w:tc>
+        <w:tc>
+          <w:tcPr>
+            <w:tcW w:w="871" w:type="dxa"/>
+          </w:tcPr>
+          <w:p>
+            <w:pPr>
+              <w:jc w:val="center"/>
+            </w:pPr>
+          </w:p>
+        </w:tc>
+        <w:tc>
+          <w:tcPr>
+            <w:tcW w:w="784" w:type="dxa"/>
+          </w:tcPr>
+          <w:p>
+            <w:pPr>
+              <w:jc w:val="center"/>
+            </w:pPr>
+          </w:p>
+        </w:tc>
+        <w:tc>
+          <w:tcPr>
+            <w:tcW w:w="2122" w:type="dxa"/>
+          </w:tcPr>
+          <w:p>
+            <w:pPr>
+              <w:jc w:val="center"/>
+            </w:pPr>
+            <m:oMathPara>
+              <m:oMath>
+                <m:r>
+                  <w:rPr>
+                    <w:rFonts w:ascii="Cambria Math" w:hAnsi="Cambria Math"/>
+                  </w:rPr>
+                  <m:t>D, E, H</m:t>
+                </m:r>
+              </m:oMath>
+            </m:oMathPara>
+          </w:p>
+        </w:tc>
+        <w:tc>
+          <w:tcPr>
+            <w:tcW w:w="711" w:type="dxa"/>
+          </w:tcPr>
+          <w:p>
+            <w:pPr>
+              <w:jc w:val="center"/>
+            </w:pPr>
+            <m:oMathPara>
+              <m:oMath>
+                <m:r>
+                  <w:rPr>
+                    <w:rFonts w:ascii="Cambria Math" w:hAnsi="Cambria Math"/>
+                  </w:rPr>
+                  <m:t>F</m:t>
+                </m:r>
+              </m:oMath>
+            </m:oMathPara>
+          </w:p>
+        </w:tc>
+      </w:tr>
+      <w:tr>
+        <w:trPr>
+          <w:trHeight w:val="224"/>
+        </w:trPr>
+        <w:tc>
+          <w:tcPr>
+            <w:tcW w:w="1269" w:type="dxa"/>
+          </w:tcPr>
+          <w:p>
+            <w:pPr>
+              <w:jc w:val="center"/>
+              <w:rPr>
+                <w:rFonts w:ascii="Calibri" w:eastAsia="Calibri" w:hAnsi="Calibri" w:cs="Times New Roman"/>
+              </w:rPr>
+            </w:pPr>
+            <m:oMathPara>
+              <m:oMath>
+                <m:r>
+                  <w:rPr>
+                    <w:rFonts w:ascii="Cambria Math" w:hAnsi="Cambria Math"/>
+                  </w:rPr>
+                  <m:t>h=6</m:t>
+                </m:r>
+              </m:oMath>
+            </m:oMathPara>
+          </w:p>
+        </w:tc>
+        <w:tc>
+          <w:tcPr>
+            <w:tcW w:w="839" w:type="dxa"/>
+          </w:tcPr>
+          <w:p>
+            <w:pPr>
+              <w:jc w:val="center"/>
+            </w:pPr>
+          </w:p>
+        </w:tc>
+        <w:tc>
+          <w:tcPr>
+            <w:tcW w:w="835" w:type="dxa"/>
+          </w:tcPr>
+          <w:p>
+            <w:pPr>
+              <w:jc w:val="center"/>
+            </w:pPr>
+          </w:p>
+        </w:tc>
+        <w:tc>
+          <w:tcPr>
+            <w:tcW w:w="834" w:type="dxa"/>
+          </w:tcPr>
+          <w:p>
+            <w:pPr>
+              <w:jc w:val="center"/>
+            </w:pPr>
+            <m:oMathPara>
+              <m:oMath>
+                <m:r>
+                  <w:rPr>
+                    <w:rFonts w:ascii="Cambria Math" w:hAnsi="Cambria Math"/>
+                  </w:rPr>
+                  <m:t>x</m:t>
+                </m:r>
+              </m:oMath>
+            </m:oMathPara>
+          </w:p>
+        </w:tc>
+        <w:tc>
+          <w:tcPr>
+            <w:tcW w:w="834" w:type="dxa"/>
+          </w:tcPr>
+          <w:p>
+            <w:pPr>
+              <w:jc w:val="center"/>
+            </w:pPr>
+            <w:r>
+              <w:t>*</w:t>
+            </w:r>
+          </w:p>
+        </w:tc>
+        <w:tc>
+          <w:tcPr>
+            <w:tcW w:w="834" w:type="dxa"/>
+          </w:tcPr>
+          <w:p>
+            <w:pPr>
+              <w:jc w:val="center"/>
+            </w:pPr>
+          </w:p>
+        </w:tc>
+        <w:tc>
+          <w:tcPr>
+            <w:tcW w:w="834" w:type="dxa"/>
+            <w:vAlign w:val="center"/>
+          </w:tcPr>
+          <w:p>
+            <w:pPr>
+              <w:jc w:val="center"/>
+            </w:pPr>
+            <m:oMathPara>
+              <m:oMath>
+                <m:r>
+                  <w:rPr>
+                    <w:rFonts w:ascii="Cambria Math" w:hAnsi="Cambria Math"/>
+                  </w:rPr>
+                  <m:t>x</m:t>
+                </m:r>
+              </m:oMath>
+            </m:oMathPara>
+          </w:p>
+        </w:tc>
+        <w:tc>
+          <w:tcPr>
+            <w:tcW w:w="871" w:type="dxa"/>
+          </w:tcPr>
+          <w:p>
+            <w:pPr>
+              <w:jc w:val="center"/>
+            </w:pPr>
+          </w:p>
+        </w:tc>
+        <w:tc>
+          <w:tcPr>
+            <w:tcW w:w="784" w:type="dxa"/>
+          </w:tcPr>
+          <w:p>
+            <w:pPr>
+              <w:jc w:val="center"/>
+            </w:pPr>
+          </w:p>
+        </w:tc>
+        <w:tc>
+          <w:tcPr>
+            <w:tcW w:w="2122" w:type="dxa"/>
+          </w:tcPr>
+          <w:p>
+            <w:pPr>
+              <w:jc w:val="center"/>
+            </w:pPr>
+            <m:oMathPara>
+              <m:oMath>
+                <m:r>
+                  <w:rPr>
+                    <w:rFonts w:ascii="Cambria Math" w:hAnsi="Cambria Math"/>
+                  </w:rPr>
+                  <m:t>E,H</m:t>
                 </m:r>
               </m:oMath>
             </m:oMathPara>
@@ -15491,11 +15361,13 @@
         <w:tc>
           <w:tcPr>
             <w:tcW w:w="1269" w:type="dxa"/>
-            <w:vAlign w:val="center"/>
-          </w:tcPr>
-          <w:p>
-            <w:pPr>
-              <w:jc w:val="center"/>
+          </w:tcPr>
+          <w:p>
+            <w:pPr>
+              <w:jc w:val="center"/>
+              <w:rPr>
+                <w:rFonts w:ascii="Calibri" w:eastAsia="Calibri" w:hAnsi="Calibri" w:cs="Times New Roman"/>
+              </w:rPr>
             </w:pPr>
             <m:oMathPara>
               <m:oMath>
@@ -15503,7 +15375,7 @@
                   <w:rPr>
                     <w:rFonts w:ascii="Cambria Math" w:hAnsi="Cambria Math"/>
                   </w:rPr>
-                  <m:t>h=4</m:t>
+                  <m:t>h=7</m:t>
                 </m:r>
               </m:oMath>
             </m:oMathPara>
@@ -15537,9 +15409,6 @@
             <w:pPr>
               <w:jc w:val="center"/>
             </w:pPr>
-            <w:r>
-              <w:t>*</w:t>
-            </w:r>
           </w:p>
         </w:tc>
         <w:tc>
@@ -15555,60 +15424,6 @@
         <w:tc>
           <w:tcPr>
             <w:tcW w:w="834" w:type="dxa"/>
-            <w:vAlign w:val="center"/>
-          </w:tcPr>
-          <w:p>
-            <w:pPr>
-              <w:jc w:val="center"/>
-            </w:pPr>
-            <w:r>
-              <w:t>-</w:t>
-            </w:r>
-          </w:p>
-        </w:tc>
-        <w:tc>
-          <w:tcPr>
-            <w:tcW w:w="834" w:type="dxa"/>
-            <w:vAlign w:val="center"/>
-          </w:tcPr>
-          <w:p>
-            <w:pPr>
-              <w:jc w:val="center"/>
-            </w:pPr>
-            <w:r>
-              <w:t>-</w:t>
-            </w:r>
-          </w:p>
-        </w:tc>
-        <w:tc>
-          <w:tcPr>
-            <w:tcW w:w="871" w:type="dxa"/>
-          </w:tcPr>
-          <w:p>
-            <w:pPr>
-              <w:jc w:val="center"/>
-            </w:pPr>
-            <w:r>
-              <w:t>-</w:t>
-            </w:r>
-          </w:p>
-        </w:tc>
-        <w:tc>
-          <w:tcPr>
-            <w:tcW w:w="922" w:type="dxa"/>
-          </w:tcPr>
-          <w:p>
-            <w:pPr>
-              <w:jc w:val="center"/>
-            </w:pPr>
-            <w:r>
-              <w:t>-</w:t>
-            </w:r>
-          </w:p>
-        </w:tc>
-        <w:tc>
-          <w:tcPr>
-            <w:tcW w:w="1984" w:type="dxa"/>
           </w:tcPr>
           <w:p>
             <w:pPr>
@@ -15620,117 +15435,10 @@
                   <w:rPr>
                     <w:rFonts w:ascii="Cambria Math" w:hAnsi="Cambria Math"/>
                   </w:rPr>
-                  <m:t>E,F,G,H</m:t>
+                  <m:t>-</m:t>
                 </m:r>
               </m:oMath>
             </m:oMathPara>
-          </w:p>
-        </w:tc>
-        <w:tc>
-          <w:tcPr>
-            <w:tcW w:w="711" w:type="dxa"/>
-          </w:tcPr>
-          <w:p>
-            <w:pPr>
-              <w:jc w:val="center"/>
-            </w:pPr>
-            <m:oMathPara>
-              <m:oMath>
-                <m:r>
-                  <w:rPr>
-                    <w:rFonts w:ascii="Cambria Math" w:hAnsi="Cambria Math"/>
-                  </w:rPr>
-                  <m:t>C</m:t>
-                </m:r>
-              </m:oMath>
-            </m:oMathPara>
-          </w:p>
-        </w:tc>
-      </w:tr>
-      <w:tr>
-        <w:trPr>
-          <w:trHeight w:val="234"/>
-        </w:trPr>
-        <w:tc>
-          <w:tcPr>
-            <w:tcW w:w="1269" w:type="dxa"/>
-          </w:tcPr>
-          <w:p>
-            <w:pPr>
-              <w:jc w:val="center"/>
-              <w:rPr>
-                <w:rFonts w:ascii="Calibri" w:eastAsia="Calibri" w:hAnsi="Calibri" w:cs="Times New Roman"/>
-              </w:rPr>
-            </w:pPr>
-            <m:oMathPara>
-              <m:oMath>
-                <m:r>
-                  <w:rPr>
-                    <w:rFonts w:ascii="Cambria Math" w:hAnsi="Cambria Math"/>
-                  </w:rPr>
-                  <m:t>h=</m:t>
-                </m:r>
-                <m:r>
-                  <w:rPr>
-                    <w:rFonts w:ascii="Cambria Math" w:hAnsi="Cambria Math"/>
-                  </w:rPr>
-                  <m:t>5</m:t>
-                </m:r>
-              </m:oMath>
-            </m:oMathPara>
-          </w:p>
-        </w:tc>
-        <w:tc>
-          <w:tcPr>
-            <w:tcW w:w="839" w:type="dxa"/>
-          </w:tcPr>
-          <w:p>
-            <w:pPr>
-              <w:jc w:val="center"/>
-            </w:pPr>
-          </w:p>
-        </w:tc>
-        <w:tc>
-          <w:tcPr>
-            <w:tcW w:w="835" w:type="dxa"/>
-          </w:tcPr>
-          <w:p>
-            <w:pPr>
-              <w:jc w:val="center"/>
-            </w:pPr>
-          </w:p>
-        </w:tc>
-        <w:tc>
-          <w:tcPr>
-            <w:tcW w:w="834" w:type="dxa"/>
-          </w:tcPr>
-          <w:p>
-            <w:pPr>
-              <w:jc w:val="center"/>
-            </w:pPr>
-          </w:p>
-        </w:tc>
-        <w:tc>
-          <w:tcPr>
-            <w:tcW w:w="834" w:type="dxa"/>
-          </w:tcPr>
-          <w:p>
-            <w:pPr>
-              <w:jc w:val="center"/>
-            </w:pPr>
-          </w:p>
-        </w:tc>
-        <w:tc>
-          <w:tcPr>
-            <w:tcW w:w="834" w:type="dxa"/>
-          </w:tcPr>
-          <w:p>
-            <w:pPr>
-              <w:jc w:val="center"/>
-            </w:pPr>
-            <w:r>
-              <w:t>-</w:t>
-            </w:r>
           </w:p>
         </w:tc>
         <w:tc>
@@ -15742,9 +15450,6 @@
             <w:pPr>
               <w:jc w:val="center"/>
             </w:pPr>
-            <w:r>
-              <w:t>-</w:t>
-            </w:r>
           </w:p>
         </w:tc>
         <w:tc>
@@ -15755,47 +15460,21 @@
             <w:pPr>
               <w:jc w:val="center"/>
             </w:pPr>
-            <w:r>
-              <w:t>*</w:t>
-            </w:r>
-          </w:p>
-        </w:tc>
-        <w:tc>
-          <w:tcPr>
-            <w:tcW w:w="922" w:type="dxa"/>
-          </w:tcPr>
-          <w:p>
-            <w:pPr>
-              <w:jc w:val="center"/>
-            </w:pPr>
-            <w:r>
-              <w:t>-</w:t>
-            </w:r>
-          </w:p>
-        </w:tc>
-        <w:tc>
-          <w:tcPr>
-            <w:tcW w:w="1984" w:type="dxa"/>
-          </w:tcPr>
-          <w:p>
-            <w:pPr>
-              <w:jc w:val="center"/>
-            </w:pPr>
-            <m:oMathPara>
-              <m:oMath>
-                <m:r>
-                  <w:rPr>
-                    <w:rFonts w:ascii="Cambria Math" w:hAnsi="Cambria Math"/>
-                  </w:rPr>
-                  <m:t>E,F,H</m:t>
-                </m:r>
-              </m:oMath>
-            </m:oMathPara>
-          </w:p>
-        </w:tc>
-        <w:tc>
-          <w:tcPr>
-            <w:tcW w:w="711" w:type="dxa"/>
+          </w:p>
+        </w:tc>
+        <w:tc>
+          <w:tcPr>
+            <w:tcW w:w="784" w:type="dxa"/>
+          </w:tcPr>
+          <w:p>
+            <w:pPr>
+              <w:jc w:val="center"/>
+            </w:pPr>
+          </w:p>
+        </w:tc>
+        <w:tc>
+          <w:tcPr>
+            <w:tcW w:w="2122" w:type="dxa"/>
           </w:tcPr>
           <w:p>
             <w:pPr>
@@ -15813,291 +15492,9 @@
             </m:oMathPara>
           </w:p>
         </w:tc>
-      </w:tr>
-      <w:tr>
-        <w:trPr>
-          <w:trHeight w:val="224"/>
-        </w:trPr>
-        <w:tc>
-          <w:tcPr>
-            <w:tcW w:w="1269" w:type="dxa"/>
-          </w:tcPr>
-          <w:p>
-            <w:pPr>
-              <w:jc w:val="center"/>
-              <w:rPr>
-                <w:rFonts w:ascii="Calibri" w:eastAsia="Calibri" w:hAnsi="Calibri" w:cs="Times New Roman"/>
-              </w:rPr>
-            </w:pPr>
-            <m:oMathPara>
-              <m:oMath>
-                <m:r>
-                  <w:rPr>
-                    <w:rFonts w:ascii="Cambria Math" w:hAnsi="Cambria Math"/>
-                  </w:rPr>
-                  <m:t>h=</m:t>
-                </m:r>
-                <m:r>
-                  <w:rPr>
-                    <w:rFonts w:ascii="Cambria Math" w:hAnsi="Cambria Math"/>
-                  </w:rPr>
-                  <m:t>6</m:t>
-                </m:r>
-              </m:oMath>
-            </m:oMathPara>
-          </w:p>
-        </w:tc>
-        <w:tc>
-          <w:tcPr>
-            <w:tcW w:w="839" w:type="dxa"/>
-          </w:tcPr>
-          <w:p>
-            <w:pPr>
-              <w:jc w:val="center"/>
-            </w:pPr>
-          </w:p>
-        </w:tc>
-        <w:tc>
-          <w:tcPr>
-            <w:tcW w:w="835" w:type="dxa"/>
-          </w:tcPr>
-          <w:p>
-            <w:pPr>
-              <w:jc w:val="center"/>
-            </w:pPr>
-          </w:p>
-        </w:tc>
-        <w:tc>
-          <w:tcPr>
-            <w:tcW w:w="834" w:type="dxa"/>
-          </w:tcPr>
-          <w:p>
-            <w:pPr>
-              <w:jc w:val="center"/>
-            </w:pPr>
-          </w:p>
-        </w:tc>
-        <w:tc>
-          <w:tcPr>
-            <w:tcW w:w="834" w:type="dxa"/>
-          </w:tcPr>
-          <w:p>
-            <w:pPr>
-              <w:jc w:val="center"/>
-            </w:pPr>
-          </w:p>
-        </w:tc>
-        <w:tc>
-          <w:tcPr>
-            <w:tcW w:w="834" w:type="dxa"/>
-          </w:tcPr>
-          <w:p>
-            <w:pPr>
-              <w:jc w:val="center"/>
-            </w:pPr>
-            <w:r>
-              <w:t>*</w:t>
-            </w:r>
-          </w:p>
-        </w:tc>
-        <w:tc>
-          <w:tcPr>
-            <w:tcW w:w="834" w:type="dxa"/>
-            <w:vAlign w:val="center"/>
-          </w:tcPr>
-          <w:p>
-            <w:pPr>
-              <w:jc w:val="center"/>
-            </w:pPr>
-            <w:r>
-              <w:t>-</w:t>
-            </w:r>
-          </w:p>
-        </w:tc>
-        <w:tc>
-          <w:tcPr>
-            <w:tcW w:w="871" w:type="dxa"/>
-          </w:tcPr>
-          <w:p>
-            <w:pPr>
-              <w:jc w:val="center"/>
-            </w:pPr>
-          </w:p>
-        </w:tc>
-        <w:tc>
-          <w:tcPr>
-            <w:tcW w:w="922" w:type="dxa"/>
-          </w:tcPr>
-          <w:p>
-            <w:pPr>
-              <w:jc w:val="center"/>
-            </w:pPr>
-            <w:r>
-              <w:t>-</w:t>
-            </w:r>
-          </w:p>
-        </w:tc>
-        <w:tc>
-          <w:tcPr>
-            <w:tcW w:w="1984" w:type="dxa"/>
-          </w:tcPr>
-          <w:p>
-            <w:pPr>
-              <w:jc w:val="center"/>
-            </w:pPr>
-            <m:oMathPara>
-              <m:oMath>
-                <m:r>
-                  <w:rPr>
-                    <w:rFonts w:ascii="Cambria Math" w:hAnsi="Cambria Math"/>
-                  </w:rPr>
-                  <m:t>F,H</m:t>
-                </m:r>
-              </m:oMath>
-            </m:oMathPara>
-          </w:p>
-        </w:tc>
         <w:tc>
           <w:tcPr>
             <w:tcW w:w="711" w:type="dxa"/>
-          </w:tcPr>
-          <w:p>
-            <w:pPr>
-              <w:jc w:val="center"/>
-            </w:pPr>
-            <m:oMathPara>
-              <m:oMath>
-                <m:r>
-                  <w:rPr>
-                    <w:rFonts w:ascii="Cambria Math" w:hAnsi="Cambria Math"/>
-                  </w:rPr>
-                  <m:t>E</m:t>
-                </m:r>
-              </m:oMath>
-            </m:oMathPara>
-          </w:p>
-        </w:tc>
-      </w:tr>
-      <w:tr>
-        <w:trPr>
-          <w:trHeight w:val="224"/>
-        </w:trPr>
-        <w:tc>
-          <w:tcPr>
-            <w:tcW w:w="1269" w:type="dxa"/>
-          </w:tcPr>
-          <w:p>
-            <w:pPr>
-              <w:jc w:val="center"/>
-              <w:rPr>
-                <w:rFonts w:ascii="Calibri" w:eastAsia="Calibri" w:hAnsi="Calibri" w:cs="Times New Roman"/>
-              </w:rPr>
-            </w:pPr>
-            <m:oMathPara>
-              <m:oMath>
-                <m:r>
-                  <w:rPr>
-                    <w:rFonts w:ascii="Cambria Math" w:hAnsi="Cambria Math"/>
-                  </w:rPr>
-                  <m:t>h=</m:t>
-                </m:r>
-                <m:r>
-                  <w:rPr>
-                    <w:rFonts w:ascii="Cambria Math" w:hAnsi="Cambria Math"/>
-                  </w:rPr>
-                  <m:t>7</m:t>
-                </m:r>
-              </m:oMath>
-            </m:oMathPara>
-          </w:p>
-        </w:tc>
-        <w:tc>
-          <w:tcPr>
-            <w:tcW w:w="839" w:type="dxa"/>
-          </w:tcPr>
-          <w:p>
-            <w:pPr>
-              <w:jc w:val="center"/>
-            </w:pPr>
-          </w:p>
-        </w:tc>
-        <w:tc>
-          <w:tcPr>
-            <w:tcW w:w="835" w:type="dxa"/>
-          </w:tcPr>
-          <w:p>
-            <w:pPr>
-              <w:jc w:val="center"/>
-            </w:pPr>
-          </w:p>
-        </w:tc>
-        <w:tc>
-          <w:tcPr>
-            <w:tcW w:w="834" w:type="dxa"/>
-          </w:tcPr>
-          <w:p>
-            <w:pPr>
-              <w:jc w:val="center"/>
-            </w:pPr>
-          </w:p>
-        </w:tc>
-        <w:tc>
-          <w:tcPr>
-            <w:tcW w:w="834" w:type="dxa"/>
-          </w:tcPr>
-          <w:p>
-            <w:pPr>
-              <w:jc w:val="center"/>
-            </w:pPr>
-          </w:p>
-        </w:tc>
-        <w:tc>
-          <w:tcPr>
-            <w:tcW w:w="834" w:type="dxa"/>
-          </w:tcPr>
-          <w:p>
-            <w:pPr>
-              <w:jc w:val="center"/>
-            </w:pPr>
-          </w:p>
-        </w:tc>
-        <w:tc>
-          <w:tcPr>
-            <w:tcW w:w="834" w:type="dxa"/>
-            <w:vAlign w:val="center"/>
-          </w:tcPr>
-          <w:p>
-            <w:pPr>
-              <w:jc w:val="center"/>
-            </w:pPr>
-            <w:r>
-              <w:t>*</w:t>
-            </w:r>
-          </w:p>
-        </w:tc>
-        <w:tc>
-          <w:tcPr>
-            <w:tcW w:w="871" w:type="dxa"/>
-          </w:tcPr>
-          <w:p>
-            <w:pPr>
-              <w:jc w:val="center"/>
-            </w:pPr>
-          </w:p>
-        </w:tc>
-        <w:tc>
-          <w:tcPr>
-            <w:tcW w:w="922" w:type="dxa"/>
-          </w:tcPr>
-          <w:p>
-            <w:pPr>
-              <w:jc w:val="center"/>
-            </w:pPr>
-          </w:p>
-        </w:tc>
-        <w:tc>
-          <w:tcPr>
-            <w:tcW w:w="1984" w:type="dxa"/>
           </w:tcPr>
           <w:p>
             <w:pPr>
@@ -16115,26 +15512,6 @@
             </m:oMathPara>
           </w:p>
         </w:tc>
-        <w:tc>
-          <w:tcPr>
-            <w:tcW w:w="711" w:type="dxa"/>
-          </w:tcPr>
-          <w:p>
-            <w:pPr>
-              <w:jc w:val="center"/>
-            </w:pPr>
-            <m:oMathPara>
-              <m:oMath>
-                <m:r>
-                  <w:rPr>
-                    <w:rFonts w:ascii="Cambria Math" w:hAnsi="Cambria Math"/>
-                  </w:rPr>
-                  <m:t>F</m:t>
-                </m:r>
-              </m:oMath>
-            </m:oMathPara>
-          </w:p>
-        </w:tc>
       </w:tr>
       <w:tr>
         <w:trPr>
@@ -16157,13 +15534,81 @@
                   <w:rPr>
                     <w:rFonts w:ascii="Cambria Math" w:hAnsi="Cambria Math"/>
                   </w:rPr>
-                  <m:t>h=</m:t>
+                  <m:t>h=8</m:t>
                 </m:r>
+              </m:oMath>
+            </m:oMathPara>
+          </w:p>
+        </w:tc>
+        <w:tc>
+          <w:tcPr>
+            <w:tcW w:w="839" w:type="dxa"/>
+          </w:tcPr>
+          <w:p>
+            <w:pPr>
+              <w:jc w:val="center"/>
+            </w:pPr>
+          </w:p>
+        </w:tc>
+        <w:tc>
+          <w:tcPr>
+            <w:tcW w:w="835" w:type="dxa"/>
+          </w:tcPr>
+          <w:p>
+            <w:pPr>
+              <w:jc w:val="center"/>
+            </w:pPr>
+          </w:p>
+        </w:tc>
+        <w:tc>
+          <w:tcPr>
+            <w:tcW w:w="834" w:type="dxa"/>
+          </w:tcPr>
+          <w:p>
+            <w:pPr>
+              <w:jc w:val="center"/>
+            </w:pPr>
+          </w:p>
+        </w:tc>
+        <w:tc>
+          <w:tcPr>
+            <w:tcW w:w="834" w:type="dxa"/>
+          </w:tcPr>
+          <w:p>
+            <w:pPr>
+              <w:jc w:val="center"/>
+            </w:pPr>
+          </w:p>
+        </w:tc>
+        <w:tc>
+          <w:tcPr>
+            <w:tcW w:w="834" w:type="dxa"/>
+          </w:tcPr>
+          <w:p>
+            <w:pPr>
+              <w:jc w:val="center"/>
+            </w:pPr>
+            <w:r>
+              <w:t>*</w:t>
+            </w:r>
+          </w:p>
+        </w:tc>
+        <w:tc>
+          <w:tcPr>
+            <w:tcW w:w="834" w:type="dxa"/>
+            <w:vAlign w:val="center"/>
+          </w:tcPr>
+          <w:p>
+            <w:pPr>
+              <w:jc w:val="center"/>
+            </w:pPr>
+            <m:oMathPara>
+              <m:oMath>
                 <m:r>
                   <w:rPr>
                     <w:rFonts w:ascii="Cambria Math" w:hAnsi="Cambria Math"/>
                   </w:rPr>
-                  <m:t>8</m:t>
+                  <m:t>x</m:t>
                 </m:r>
               </m:oMath>
             </m:oMathPara>
@@ -16171,67 +15616,6 @@
         </w:tc>
         <w:tc>
           <w:tcPr>
-            <w:tcW w:w="839" w:type="dxa"/>
-          </w:tcPr>
-          <w:p>
-            <w:pPr>
-              <w:jc w:val="center"/>
-            </w:pPr>
-          </w:p>
-        </w:tc>
-        <w:tc>
-          <w:tcPr>
-            <w:tcW w:w="835" w:type="dxa"/>
-          </w:tcPr>
-          <w:p>
-            <w:pPr>
-              <w:jc w:val="center"/>
-            </w:pPr>
-          </w:p>
-        </w:tc>
-        <w:tc>
-          <w:tcPr>
-            <w:tcW w:w="834" w:type="dxa"/>
-          </w:tcPr>
-          <w:p>
-            <w:pPr>
-              <w:jc w:val="center"/>
-            </w:pPr>
-          </w:p>
-        </w:tc>
-        <w:tc>
-          <w:tcPr>
-            <w:tcW w:w="834" w:type="dxa"/>
-          </w:tcPr>
-          <w:p>
-            <w:pPr>
-              <w:jc w:val="center"/>
-            </w:pPr>
-          </w:p>
-        </w:tc>
-        <w:tc>
-          <w:tcPr>
-            <w:tcW w:w="834" w:type="dxa"/>
-          </w:tcPr>
-          <w:p>
-            <w:pPr>
-              <w:jc w:val="center"/>
-            </w:pPr>
-          </w:p>
-        </w:tc>
-        <w:tc>
-          <w:tcPr>
-            <w:tcW w:w="834" w:type="dxa"/>
-            <w:vAlign w:val="center"/>
-          </w:tcPr>
-          <w:p>
-            <w:pPr>
-              <w:jc w:val="center"/>
-            </w:pPr>
-          </w:p>
-        </w:tc>
-        <w:tc>
-          <w:tcPr>
             <w:tcW w:w="871" w:type="dxa"/>
           </w:tcPr>
           <w:p>
@@ -16242,20 +15626,17 @@
         </w:tc>
         <w:tc>
           <w:tcPr>
-            <w:tcW w:w="922" w:type="dxa"/>
-          </w:tcPr>
-          <w:p>
-            <w:pPr>
-              <w:jc w:val="center"/>
-            </w:pPr>
-            <w:r>
-              <w:t>*</w:t>
-            </w:r>
-          </w:p>
-        </w:tc>
-        <w:tc>
-          <w:tcPr>
-            <w:tcW w:w="1984" w:type="dxa"/>
+            <w:tcW w:w="784" w:type="dxa"/>
+          </w:tcPr>
+          <w:p>
+            <w:pPr>
+              <w:jc w:val="center"/>
+            </w:pPr>
+          </w:p>
+        </w:tc>
+        <w:tc>
+          <w:tcPr>
+            <w:tcW w:w="2122" w:type="dxa"/>
           </w:tcPr>
           <w:p>
             <w:pPr>
@@ -16287,7 +15668,7 @@
                   <w:rPr>
                     <w:rFonts w:ascii="Cambria Math" w:hAnsi="Cambria Math"/>
                   </w:rPr>
-                  <m:t>H</m:t>
+                  <m:t>G</m:t>
                 </m:r>
               </m:oMath>
             </m:oMathPara>
@@ -16361,28 +15742,28 @@
         <mc:AlternateContent>
           <mc:Choice Requires="aink">
             <w:drawing>
-              <wp:anchor distT="0" distB="0" distL="114300" distR="114300" simplePos="0" relativeHeight="251709440" behindDoc="0" locked="0" layoutInCell="1" allowOverlap="1" wp14:anchorId="0F5840E3" wp14:editId="3CF159B9">
+              <wp:anchor distT="0" distB="0" distL="114300" distR="114300" simplePos="0" relativeHeight="251731968" behindDoc="0" locked="0" layoutInCell="1" allowOverlap="1" wp14:anchorId="4BF793EA" wp14:editId="5830C969">
                 <wp:simplePos x="0" y="0"/>
                 <wp:positionH relativeFrom="column">
-                  <wp:posOffset>148470</wp:posOffset>
+                  <wp:posOffset>1489754</wp:posOffset>
                 </wp:positionH>
                 <wp:positionV relativeFrom="paragraph">
-                  <wp:posOffset>523430</wp:posOffset>
+                  <wp:posOffset>951535</wp:posOffset>
                 </wp:positionV>
-                <wp:extent cx="2478600" cy="893880"/>
-                <wp:effectExtent l="57150" t="57150" r="74295" b="59055"/>
+                <wp:extent cx="783000" cy="36000"/>
+                <wp:effectExtent l="57150" t="57150" r="74295" b="59690"/>
                 <wp:wrapNone/>
-                <wp:docPr id="499" name="Input penna 499"/>
+                <wp:docPr id="33" name="Input penna 33"/>
                 <wp:cNvGraphicFramePr/>
                 <a:graphic xmlns:a="http://schemas.openxmlformats.org/drawingml/2006/main">
                   <a:graphicData uri="http://schemas.microsoft.com/office/word/2010/wordprocessingInk">
-                    <w14:contentPart bwMode="auto" r:id="rId61">
+                    <w14:contentPart bwMode="auto" r:id="rId55">
                       <w14:nvContentPartPr>
                         <w14:cNvContentPartPr/>
                       </w14:nvContentPartPr>
                       <w14:xfrm>
                         <a:off x="0" y="0"/>
-                        <a:ext cx="2478600" cy="893880"/>
+                        <a:ext cx="783000" cy="36000"/>
                       </w14:xfrm>
                     </w14:contentPart>
                   </a:graphicData>
@@ -16392,28 +15773,28 @@
           </mc:Choice>
           <mc:Fallback>
             <w:drawing>
-              <wp:anchor distT="0" distB="0" distL="114300" distR="114300" simplePos="0" relativeHeight="251709440" behindDoc="0" locked="0" layoutInCell="1" allowOverlap="1" wp14:anchorId="0F5840E3" wp14:editId="3CF159B9">
+              <wp:anchor distT="0" distB="0" distL="114300" distR="114300" simplePos="0" relativeHeight="251731968" behindDoc="0" locked="0" layoutInCell="1" allowOverlap="1" wp14:anchorId="4BF793EA" wp14:editId="5830C969">
                 <wp:simplePos x="0" y="0"/>
                 <wp:positionH relativeFrom="column">
-                  <wp:posOffset>148470</wp:posOffset>
+                  <wp:posOffset>1489754</wp:posOffset>
                 </wp:positionH>
                 <wp:positionV relativeFrom="paragraph">
-                  <wp:posOffset>523430</wp:posOffset>
+                  <wp:posOffset>951535</wp:posOffset>
                 </wp:positionV>
-                <wp:extent cx="2478600" cy="893880"/>
-                <wp:effectExtent l="57150" t="57150" r="74295" b="59055"/>
+                <wp:extent cx="783000" cy="36000"/>
+                <wp:effectExtent l="57150" t="57150" r="74295" b="59690"/>
                 <wp:wrapNone/>
-                <wp:docPr id="499" name="Input penna 499"/>
+                <wp:docPr id="33" name="Input penna 33"/>
                 <wp:cNvGraphicFramePr/>
                 <a:graphic xmlns:a="http://schemas.openxmlformats.org/drawingml/2006/main">
                   <a:graphicData uri="http://schemas.openxmlformats.org/drawingml/2006/picture">
                     <pic:pic xmlns:pic="http://schemas.openxmlformats.org/drawingml/2006/picture">
                       <pic:nvPicPr>
-                        <pic:cNvPr id="499" name="Input penna 499"/>
+                        <pic:cNvPr id="33" name="Input penna 33"/>
                         <pic:cNvPicPr/>
                       </pic:nvPicPr>
                       <pic:blipFill>
-                        <a:blip r:embed="rId62"/>
+                        <a:blip r:embed="rId56"/>
                         <a:stretch>
                           <a:fillRect/>
                         </a:stretch>
@@ -16421,7 +15802,7 @@
                       <pic:spPr>
                         <a:xfrm>
                           <a:off x="0" y="0"/>
-                          <a:ext cx="2514240" cy="929520"/>
+                          <a:ext cx="818640" cy="71640"/>
                         </a:xfrm>
                         <a:prstGeom prst="rect">
                           <a:avLst/>
@@ -16443,28 +15824,28 @@
         <mc:AlternateContent>
           <mc:Choice Requires="aink">
             <w:drawing>
-              <wp:anchor distT="0" distB="0" distL="114300" distR="114300" simplePos="0" relativeHeight="251708416" behindDoc="0" locked="0" layoutInCell="1" allowOverlap="1" wp14:anchorId="73603891" wp14:editId="353FA4B1">
+              <wp:anchor distT="0" distB="0" distL="114300" distR="114300" simplePos="0" relativeHeight="251730944" behindDoc="0" locked="0" layoutInCell="1" allowOverlap="1" wp14:anchorId="190B416F" wp14:editId="3FB18D02">
                 <wp:simplePos x="0" y="0"/>
                 <wp:positionH relativeFrom="column">
-                  <wp:posOffset>148470</wp:posOffset>
+                  <wp:posOffset>2366645</wp:posOffset>
                 </wp:positionH>
                 <wp:positionV relativeFrom="paragraph">
-                  <wp:posOffset>157670</wp:posOffset>
+                  <wp:posOffset>1139190</wp:posOffset>
                 </wp:positionV>
-                <wp:extent cx="2166840" cy="351720"/>
-                <wp:effectExtent l="57150" t="57150" r="24130" b="67945"/>
+                <wp:extent cx="93960" cy="202275"/>
+                <wp:effectExtent l="57150" t="76200" r="40005" b="64770"/>
                 <wp:wrapNone/>
-                <wp:docPr id="498" name="Input penna 498"/>
+                <wp:docPr id="32" name="Input penna 32"/>
                 <wp:cNvGraphicFramePr/>
                 <a:graphic xmlns:a="http://schemas.openxmlformats.org/drawingml/2006/main">
                   <a:graphicData uri="http://schemas.microsoft.com/office/word/2010/wordprocessingInk">
-                    <w14:contentPart bwMode="auto" r:id="rId63">
+                    <w14:contentPart bwMode="auto" r:id="rId57">
                       <w14:nvContentPartPr>
                         <w14:cNvContentPartPr/>
                       </w14:nvContentPartPr>
                       <w14:xfrm>
                         <a:off x="0" y="0"/>
-                        <a:ext cx="2166840" cy="351720"/>
+                        <a:ext cx="93960" cy="202275"/>
                       </w14:xfrm>
                     </w14:contentPart>
                   </a:graphicData>
@@ -16474,28 +15855,28 @@
           </mc:Choice>
           <mc:Fallback>
             <w:drawing>
-              <wp:anchor distT="0" distB="0" distL="114300" distR="114300" simplePos="0" relativeHeight="251708416" behindDoc="0" locked="0" layoutInCell="1" allowOverlap="1" wp14:anchorId="73603891" wp14:editId="353FA4B1">
+              <wp:anchor distT="0" distB="0" distL="114300" distR="114300" simplePos="0" relativeHeight="251730944" behindDoc="0" locked="0" layoutInCell="1" allowOverlap="1" wp14:anchorId="190B416F" wp14:editId="3FB18D02">
                 <wp:simplePos x="0" y="0"/>
                 <wp:positionH relativeFrom="column">
-                  <wp:posOffset>148470</wp:posOffset>
+                  <wp:posOffset>2366645</wp:posOffset>
                 </wp:positionH>
                 <wp:positionV relativeFrom="paragraph">
-                  <wp:posOffset>157670</wp:posOffset>
+                  <wp:posOffset>1139190</wp:posOffset>
                 </wp:positionV>
-                <wp:extent cx="2166840" cy="351720"/>
-                <wp:effectExtent l="57150" t="57150" r="24130" b="67945"/>
+                <wp:extent cx="93960" cy="202275"/>
+                <wp:effectExtent l="57150" t="76200" r="40005" b="64770"/>
                 <wp:wrapNone/>
-                <wp:docPr id="498" name="Input penna 498"/>
+                <wp:docPr id="32" name="Input penna 32"/>
                 <wp:cNvGraphicFramePr/>
                 <a:graphic xmlns:a="http://schemas.openxmlformats.org/drawingml/2006/main">
                   <a:graphicData uri="http://schemas.openxmlformats.org/drawingml/2006/picture">
                     <pic:pic xmlns:pic="http://schemas.openxmlformats.org/drawingml/2006/picture">
                       <pic:nvPicPr>
-                        <pic:cNvPr id="498" name="Input penna 498"/>
+                        <pic:cNvPr id="32" name="Input penna 32"/>
                         <pic:cNvPicPr/>
                       </pic:nvPicPr>
                       <pic:blipFill>
-                        <a:blip r:embed="rId64"/>
+                        <a:blip r:embed="rId58"/>
                         <a:stretch>
                           <a:fillRect/>
                         </a:stretch>
@@ -16503,7 +15884,7 @@
                       <pic:spPr>
                         <a:xfrm>
                           <a:off x="0" y="0"/>
-                          <a:ext cx="2202480" cy="387360"/>
+                          <a:ext cx="129600" cy="237844"/>
                         </a:xfrm>
                         <a:prstGeom prst="rect">
                           <a:avLst/>
@@ -16523,20 +15904,266 @@
           <w:noProof/>
         </w:rPr>
         <mc:AlternateContent>
-          <mc:Choice Requires="wpi">
+          <mc:Choice Requires="aink">
             <w:drawing>
-              <wp:anchor distT="0" distB="0" distL="114300" distR="114300" simplePos="0" relativeHeight="251706368" behindDoc="0" locked="0" layoutInCell="1" allowOverlap="1" wp14:anchorId="28F89288" wp14:editId="4F20B71F">
+              <wp:anchor distT="0" distB="0" distL="114300" distR="114300" simplePos="0" relativeHeight="251725824" behindDoc="0" locked="0" layoutInCell="1" allowOverlap="1" wp14:anchorId="78F9BB21" wp14:editId="7D283C29">
                 <wp:simplePos x="0" y="0"/>
                 <wp:positionH relativeFrom="column">
-                  <wp:posOffset>33990</wp:posOffset>
+                  <wp:posOffset>1549874</wp:posOffset>
                 </wp:positionH>
                 <wp:positionV relativeFrom="paragraph">
-                  <wp:posOffset>569150</wp:posOffset>
+                  <wp:posOffset>1063495</wp:posOffset>
                 </wp:positionV>
-                <wp:extent cx="2456280" cy="756720"/>
-                <wp:effectExtent l="38100" t="38100" r="39370" b="43815"/>
+                <wp:extent cx="156600" cy="153720"/>
+                <wp:effectExtent l="57150" t="76200" r="34290" b="74930"/>
                 <wp:wrapNone/>
-                <wp:docPr id="496" name="Input penna 496"/>
+                <wp:docPr id="27" name="Input penna 27"/>
+                <wp:cNvGraphicFramePr/>
+                <a:graphic xmlns:a="http://schemas.openxmlformats.org/drawingml/2006/main">
+                  <a:graphicData uri="http://schemas.microsoft.com/office/word/2010/wordprocessingInk">
+                    <w14:contentPart bwMode="auto" r:id="rId59">
+                      <w14:nvContentPartPr>
+                        <w14:cNvContentPartPr/>
+                      </w14:nvContentPartPr>
+                      <w14:xfrm>
+                        <a:off x="0" y="0"/>
+                        <a:ext cx="156600" cy="153720"/>
+                      </w14:xfrm>
+                    </w14:contentPart>
+                  </a:graphicData>
+                </a:graphic>
+              </wp:anchor>
+            </w:drawing>
+          </mc:Choice>
+          <mc:Fallback>
+            <w:drawing>
+              <wp:anchor distT="0" distB="0" distL="114300" distR="114300" simplePos="0" relativeHeight="251725824" behindDoc="0" locked="0" layoutInCell="1" allowOverlap="1" wp14:anchorId="78F9BB21" wp14:editId="7D283C29">
+                <wp:simplePos x="0" y="0"/>
+                <wp:positionH relativeFrom="column">
+                  <wp:posOffset>1549874</wp:posOffset>
+                </wp:positionH>
+                <wp:positionV relativeFrom="paragraph">
+                  <wp:posOffset>1063495</wp:posOffset>
+                </wp:positionV>
+                <wp:extent cx="156600" cy="153720"/>
+                <wp:effectExtent l="57150" t="76200" r="34290" b="74930"/>
+                <wp:wrapNone/>
+                <wp:docPr id="27" name="Input penna 27"/>
+                <wp:cNvGraphicFramePr/>
+                <a:graphic xmlns:a="http://schemas.openxmlformats.org/drawingml/2006/main">
+                  <a:graphicData uri="http://schemas.openxmlformats.org/drawingml/2006/picture">
+                    <pic:pic xmlns:pic="http://schemas.openxmlformats.org/drawingml/2006/picture">
+                      <pic:nvPicPr>
+                        <pic:cNvPr id="27" name="Input penna 27"/>
+                        <pic:cNvPicPr/>
+                      </pic:nvPicPr>
+                      <pic:blipFill>
+                        <a:blip r:embed="rId60"/>
+                        <a:stretch>
+                          <a:fillRect/>
+                        </a:stretch>
+                      </pic:blipFill>
+                      <pic:spPr>
+                        <a:xfrm>
+                          <a:off x="0" y="0"/>
+                          <a:ext cx="192240" cy="189360"/>
+                        </a:xfrm>
+                        <a:prstGeom prst="rect">
+                          <a:avLst/>
+                        </a:prstGeom>
+                      </pic:spPr>
+                    </pic:pic>
+                  </a:graphicData>
+                </a:graphic>
+              </wp:anchor>
+            </w:drawing>
+          </mc:Fallback>
+        </mc:AlternateContent>
+      </w:r>
+      <w:r>
+        <w:rPr>
+          <w:rFonts w:eastAsiaTheme="minorEastAsia"/>
+          <w:noProof/>
+        </w:rPr>
+        <mc:AlternateContent>
+          <mc:Choice Requires="aink">
+            <w:drawing>
+              <wp:anchor distT="0" distB="0" distL="114300" distR="114300" simplePos="0" relativeHeight="251724800" behindDoc="0" locked="0" layoutInCell="1" allowOverlap="1" wp14:anchorId="0BC3B36C" wp14:editId="0638ACEC">
+                <wp:simplePos x="0" y="0"/>
+                <wp:positionH relativeFrom="column">
+                  <wp:posOffset>443594</wp:posOffset>
+                </wp:positionH>
+                <wp:positionV relativeFrom="paragraph">
+                  <wp:posOffset>1208575</wp:posOffset>
+                </wp:positionV>
+                <wp:extent cx="113040" cy="140040"/>
+                <wp:effectExtent l="57150" t="57150" r="20320" b="69850"/>
+                <wp:wrapNone/>
+                <wp:docPr id="26" name="Input penna 26"/>
+                <wp:cNvGraphicFramePr/>
+                <a:graphic xmlns:a="http://schemas.openxmlformats.org/drawingml/2006/main">
+                  <a:graphicData uri="http://schemas.microsoft.com/office/word/2010/wordprocessingInk">
+                    <w14:contentPart bwMode="auto" r:id="rId61">
+                      <w14:nvContentPartPr>
+                        <w14:cNvContentPartPr/>
+                      </w14:nvContentPartPr>
+                      <w14:xfrm>
+                        <a:off x="0" y="0"/>
+                        <a:ext cx="113040" cy="140040"/>
+                      </w14:xfrm>
+                    </w14:contentPart>
+                  </a:graphicData>
+                </a:graphic>
+              </wp:anchor>
+            </w:drawing>
+          </mc:Choice>
+          <mc:Fallback>
+            <w:drawing>
+              <wp:anchor distT="0" distB="0" distL="114300" distR="114300" simplePos="0" relativeHeight="251724800" behindDoc="0" locked="0" layoutInCell="1" allowOverlap="1" wp14:anchorId="0BC3B36C" wp14:editId="0638ACEC">
+                <wp:simplePos x="0" y="0"/>
+                <wp:positionH relativeFrom="column">
+                  <wp:posOffset>443594</wp:posOffset>
+                </wp:positionH>
+                <wp:positionV relativeFrom="paragraph">
+                  <wp:posOffset>1208575</wp:posOffset>
+                </wp:positionV>
+                <wp:extent cx="113040" cy="140040"/>
+                <wp:effectExtent l="57150" t="57150" r="20320" b="69850"/>
+                <wp:wrapNone/>
+                <wp:docPr id="26" name="Input penna 26"/>
+                <wp:cNvGraphicFramePr/>
+                <a:graphic xmlns:a="http://schemas.openxmlformats.org/drawingml/2006/main">
+                  <a:graphicData uri="http://schemas.openxmlformats.org/drawingml/2006/picture">
+                    <pic:pic xmlns:pic="http://schemas.openxmlformats.org/drawingml/2006/picture">
+                      <pic:nvPicPr>
+                        <pic:cNvPr id="26" name="Input penna 26"/>
+                        <pic:cNvPicPr/>
+                      </pic:nvPicPr>
+                      <pic:blipFill>
+                        <a:blip r:embed="rId62"/>
+                        <a:stretch>
+                          <a:fillRect/>
+                        </a:stretch>
+                      </pic:blipFill>
+                      <pic:spPr>
+                        <a:xfrm>
+                          <a:off x="0" y="0"/>
+                          <a:ext cx="148680" cy="175680"/>
+                        </a:xfrm>
+                        <a:prstGeom prst="rect">
+                          <a:avLst/>
+                        </a:prstGeom>
+                      </pic:spPr>
+                    </pic:pic>
+                  </a:graphicData>
+                </a:graphic>
+              </wp:anchor>
+            </w:drawing>
+          </mc:Fallback>
+        </mc:AlternateContent>
+      </w:r>
+      <w:r>
+        <w:rPr>
+          <w:rFonts w:eastAsiaTheme="minorEastAsia"/>
+          <w:noProof/>
+        </w:rPr>
+        <mc:AlternateContent>
+          <mc:Choice Requires="aink">
+            <w:drawing>
+              <wp:anchor distT="0" distB="0" distL="114300" distR="114300" simplePos="0" relativeHeight="251723776" behindDoc="0" locked="0" layoutInCell="1" allowOverlap="1" wp14:anchorId="17943F41" wp14:editId="7950FEC3">
+                <wp:simplePos x="0" y="0"/>
+                <wp:positionH relativeFrom="column">
+                  <wp:posOffset>2015490</wp:posOffset>
+                </wp:positionH>
+                <wp:positionV relativeFrom="paragraph">
+                  <wp:posOffset>675005</wp:posOffset>
+                </wp:positionV>
+                <wp:extent cx="133985" cy="214060"/>
+                <wp:effectExtent l="76200" t="76200" r="37465" b="71755"/>
+                <wp:wrapNone/>
+                <wp:docPr id="25" name="Input penna 25"/>
+                <wp:cNvGraphicFramePr/>
+                <a:graphic xmlns:a="http://schemas.openxmlformats.org/drawingml/2006/main">
+                  <a:graphicData uri="http://schemas.microsoft.com/office/word/2010/wordprocessingInk">
+                    <w14:contentPart bwMode="auto" r:id="rId63">
+                      <w14:nvContentPartPr>
+                        <w14:cNvContentPartPr/>
+                      </w14:nvContentPartPr>
+                      <w14:xfrm>
+                        <a:off x="0" y="0"/>
+                        <a:ext cx="133985" cy="214060"/>
+                      </w14:xfrm>
+                    </w14:contentPart>
+                  </a:graphicData>
+                </a:graphic>
+              </wp:anchor>
+            </w:drawing>
+          </mc:Choice>
+          <mc:Fallback>
+            <w:drawing>
+              <wp:anchor distT="0" distB="0" distL="114300" distR="114300" simplePos="0" relativeHeight="251723776" behindDoc="0" locked="0" layoutInCell="1" allowOverlap="1" wp14:anchorId="17943F41" wp14:editId="7950FEC3">
+                <wp:simplePos x="0" y="0"/>
+                <wp:positionH relativeFrom="column">
+                  <wp:posOffset>2015490</wp:posOffset>
+                </wp:positionH>
+                <wp:positionV relativeFrom="paragraph">
+                  <wp:posOffset>675005</wp:posOffset>
+                </wp:positionV>
+                <wp:extent cx="133985" cy="214060"/>
+                <wp:effectExtent l="76200" t="76200" r="37465" b="71755"/>
+                <wp:wrapNone/>
+                <wp:docPr id="25" name="Input penna 25"/>
+                <wp:cNvGraphicFramePr/>
+                <a:graphic xmlns:a="http://schemas.openxmlformats.org/drawingml/2006/main">
+                  <a:graphicData uri="http://schemas.openxmlformats.org/drawingml/2006/picture">
+                    <pic:pic xmlns:pic="http://schemas.openxmlformats.org/drawingml/2006/picture">
+                      <pic:nvPicPr>
+                        <pic:cNvPr id="25" name="Input penna 25"/>
+                        <pic:cNvPicPr/>
+                      </pic:nvPicPr>
+                      <pic:blipFill>
+                        <a:blip r:embed="rId64"/>
+                        <a:stretch>
+                          <a:fillRect/>
+                        </a:stretch>
+                      </pic:blipFill>
+                      <pic:spPr>
+                        <a:xfrm>
+                          <a:off x="0" y="0"/>
+                          <a:ext cx="169547" cy="249677"/>
+                        </a:xfrm>
+                        <a:prstGeom prst="rect">
+                          <a:avLst/>
+                        </a:prstGeom>
+                      </pic:spPr>
+                    </pic:pic>
+                  </a:graphicData>
+                </a:graphic>
+              </wp:anchor>
+            </w:drawing>
+          </mc:Fallback>
+        </mc:AlternateContent>
+      </w:r>
+      <w:r>
+        <w:rPr>
+          <w:rFonts w:eastAsiaTheme="minorEastAsia"/>
+          <w:noProof/>
+        </w:rPr>
+        <mc:AlternateContent>
+          <mc:Choice Requires="aink">
+            <w:drawing>
+              <wp:anchor distT="0" distB="0" distL="114300" distR="114300" simplePos="0" relativeHeight="251720704" behindDoc="0" locked="0" layoutInCell="1" allowOverlap="1" wp14:anchorId="5E5E90C0" wp14:editId="7C2EE25E">
+                <wp:simplePos x="0" y="0"/>
+                <wp:positionH relativeFrom="column">
+                  <wp:posOffset>2473274</wp:posOffset>
+                </wp:positionH>
+                <wp:positionV relativeFrom="paragraph">
+                  <wp:posOffset>79615</wp:posOffset>
+                </wp:positionV>
+                <wp:extent cx="84960" cy="181440"/>
+                <wp:effectExtent l="57150" t="76200" r="48895" b="66675"/>
+                <wp:wrapNone/>
+                <wp:docPr id="22" name="Input penna 22"/>
                 <wp:cNvGraphicFramePr/>
                 <a:graphic xmlns:a="http://schemas.openxmlformats.org/drawingml/2006/main">
                   <a:graphicData uri="http://schemas.microsoft.com/office/word/2010/wordprocessingInk">
@@ -16546,7 +16173,335 @@
                       </w14:nvContentPartPr>
                       <w14:xfrm>
                         <a:off x="0" y="0"/>
-                        <a:ext cx="2456280" cy="756720"/>
+                        <a:ext cx="84960" cy="181440"/>
+                      </w14:xfrm>
+                    </w14:contentPart>
+                  </a:graphicData>
+                </a:graphic>
+              </wp:anchor>
+            </w:drawing>
+          </mc:Choice>
+          <mc:Fallback>
+            <w:drawing>
+              <wp:anchor distT="0" distB="0" distL="114300" distR="114300" simplePos="0" relativeHeight="251720704" behindDoc="0" locked="0" layoutInCell="1" allowOverlap="1" wp14:anchorId="5E5E90C0" wp14:editId="7C2EE25E">
+                <wp:simplePos x="0" y="0"/>
+                <wp:positionH relativeFrom="column">
+                  <wp:posOffset>2473274</wp:posOffset>
+                </wp:positionH>
+                <wp:positionV relativeFrom="paragraph">
+                  <wp:posOffset>79615</wp:posOffset>
+                </wp:positionV>
+                <wp:extent cx="84960" cy="181440"/>
+                <wp:effectExtent l="57150" t="76200" r="48895" b="66675"/>
+                <wp:wrapNone/>
+                <wp:docPr id="22" name="Input penna 22"/>
+                <wp:cNvGraphicFramePr/>
+                <a:graphic xmlns:a="http://schemas.openxmlformats.org/drawingml/2006/main">
+                  <a:graphicData uri="http://schemas.openxmlformats.org/drawingml/2006/picture">
+                    <pic:pic xmlns:pic="http://schemas.openxmlformats.org/drawingml/2006/picture">
+                      <pic:nvPicPr>
+                        <pic:cNvPr id="22" name="Input penna 22"/>
+                        <pic:cNvPicPr/>
+                      </pic:nvPicPr>
+                      <pic:blipFill>
+                        <a:blip r:embed="rId66"/>
+                        <a:stretch>
+                          <a:fillRect/>
+                        </a:stretch>
+                      </pic:blipFill>
+                      <pic:spPr>
+                        <a:xfrm>
+                          <a:off x="0" y="0"/>
+                          <a:ext cx="120600" cy="217080"/>
+                        </a:xfrm>
+                        <a:prstGeom prst="rect">
+                          <a:avLst/>
+                        </a:prstGeom>
+                      </pic:spPr>
+                    </pic:pic>
+                  </a:graphicData>
+                </a:graphic>
+              </wp:anchor>
+            </w:drawing>
+          </mc:Fallback>
+        </mc:AlternateContent>
+      </w:r>
+      <w:r>
+        <w:rPr>
+          <w:rFonts w:eastAsiaTheme="minorEastAsia"/>
+          <w:noProof/>
+        </w:rPr>
+        <mc:AlternateContent>
+          <mc:Choice Requires="aink">
+            <w:drawing>
+              <wp:anchor distT="0" distB="0" distL="114300" distR="114300" simplePos="0" relativeHeight="251719680" behindDoc="0" locked="0" layoutInCell="1" allowOverlap="1" wp14:anchorId="0E2F725A" wp14:editId="030ED0C6">
+                <wp:simplePos x="0" y="0"/>
+                <wp:positionH relativeFrom="column">
+                  <wp:posOffset>976630</wp:posOffset>
+                </wp:positionH>
+                <wp:positionV relativeFrom="paragraph">
+                  <wp:posOffset>266700</wp:posOffset>
+                </wp:positionV>
+                <wp:extent cx="118745" cy="130190"/>
+                <wp:effectExtent l="76200" t="76200" r="14605" b="60325"/>
+                <wp:wrapNone/>
+                <wp:docPr id="21" name="Input penna 21"/>
+                <wp:cNvGraphicFramePr/>
+                <a:graphic xmlns:a="http://schemas.openxmlformats.org/drawingml/2006/main">
+                  <a:graphicData uri="http://schemas.microsoft.com/office/word/2010/wordprocessingInk">
+                    <w14:contentPart bwMode="auto" r:id="rId67">
+                      <w14:nvContentPartPr>
+                        <w14:cNvContentPartPr/>
+                      </w14:nvContentPartPr>
+                      <w14:xfrm>
+                        <a:off x="0" y="0"/>
+                        <a:ext cx="118745" cy="130190"/>
+                      </w14:xfrm>
+                    </w14:contentPart>
+                  </a:graphicData>
+                </a:graphic>
+              </wp:anchor>
+            </w:drawing>
+          </mc:Choice>
+          <mc:Fallback>
+            <w:drawing>
+              <wp:anchor distT="0" distB="0" distL="114300" distR="114300" simplePos="0" relativeHeight="251719680" behindDoc="0" locked="0" layoutInCell="1" allowOverlap="1" wp14:anchorId="0E2F725A" wp14:editId="030ED0C6">
+                <wp:simplePos x="0" y="0"/>
+                <wp:positionH relativeFrom="column">
+                  <wp:posOffset>976630</wp:posOffset>
+                </wp:positionH>
+                <wp:positionV relativeFrom="paragraph">
+                  <wp:posOffset>266700</wp:posOffset>
+                </wp:positionV>
+                <wp:extent cx="118745" cy="130190"/>
+                <wp:effectExtent l="76200" t="76200" r="14605" b="60325"/>
+                <wp:wrapNone/>
+                <wp:docPr id="21" name="Input penna 21"/>
+                <wp:cNvGraphicFramePr/>
+                <a:graphic xmlns:a="http://schemas.openxmlformats.org/drawingml/2006/main">
+                  <a:graphicData uri="http://schemas.openxmlformats.org/drawingml/2006/picture">
+                    <pic:pic xmlns:pic="http://schemas.openxmlformats.org/drawingml/2006/picture">
+                      <pic:nvPicPr>
+                        <pic:cNvPr id="21" name="Input penna 21"/>
+                        <pic:cNvPicPr/>
+                      </pic:nvPicPr>
+                      <pic:blipFill>
+                        <a:blip r:embed="rId68"/>
+                        <a:stretch>
+                          <a:fillRect/>
+                        </a:stretch>
+                      </pic:blipFill>
+                      <pic:spPr>
+                        <a:xfrm>
+                          <a:off x="0" y="0"/>
+                          <a:ext cx="154369" cy="165696"/>
+                        </a:xfrm>
+                        <a:prstGeom prst="rect">
+                          <a:avLst/>
+                        </a:prstGeom>
+                      </pic:spPr>
+                    </pic:pic>
+                  </a:graphicData>
+                </a:graphic>
+              </wp:anchor>
+            </w:drawing>
+          </mc:Fallback>
+        </mc:AlternateContent>
+      </w:r>
+      <w:r>
+        <w:rPr>
+          <w:rFonts w:eastAsiaTheme="minorEastAsia"/>
+          <w:noProof/>
+        </w:rPr>
+        <mc:AlternateContent>
+          <mc:Choice Requires="aink">
+            <w:drawing>
+              <wp:anchor distT="0" distB="0" distL="114300" distR="114300" simplePos="0" relativeHeight="251716608" behindDoc="0" locked="0" layoutInCell="1" allowOverlap="1" wp14:anchorId="2CB73A7A" wp14:editId="167D261A">
+                <wp:simplePos x="0" y="0"/>
+                <wp:positionH relativeFrom="column">
+                  <wp:posOffset>118154</wp:posOffset>
+                </wp:positionH>
+                <wp:positionV relativeFrom="paragraph">
+                  <wp:posOffset>8335</wp:posOffset>
+                </wp:positionV>
+                <wp:extent cx="105840" cy="122400"/>
+                <wp:effectExtent l="76200" t="57150" r="66040" b="68580"/>
+                <wp:wrapNone/>
+                <wp:docPr id="18" name="Input penna 18"/>
+                <wp:cNvGraphicFramePr/>
+                <a:graphic xmlns:a="http://schemas.openxmlformats.org/drawingml/2006/main">
+                  <a:graphicData uri="http://schemas.microsoft.com/office/word/2010/wordprocessingInk">
+                    <w14:contentPart bwMode="auto" r:id="rId69">
+                      <w14:nvContentPartPr>
+                        <w14:cNvContentPartPr/>
+                      </w14:nvContentPartPr>
+                      <w14:xfrm>
+                        <a:off x="0" y="0"/>
+                        <a:ext cx="105840" cy="122400"/>
+                      </w14:xfrm>
+                    </w14:contentPart>
+                  </a:graphicData>
+                </a:graphic>
+              </wp:anchor>
+            </w:drawing>
+          </mc:Choice>
+          <mc:Fallback>
+            <w:drawing>
+              <wp:anchor distT="0" distB="0" distL="114300" distR="114300" simplePos="0" relativeHeight="251716608" behindDoc="0" locked="0" layoutInCell="1" allowOverlap="1" wp14:anchorId="2CB73A7A" wp14:editId="167D261A">
+                <wp:simplePos x="0" y="0"/>
+                <wp:positionH relativeFrom="column">
+                  <wp:posOffset>118154</wp:posOffset>
+                </wp:positionH>
+                <wp:positionV relativeFrom="paragraph">
+                  <wp:posOffset>8335</wp:posOffset>
+                </wp:positionV>
+                <wp:extent cx="105840" cy="122400"/>
+                <wp:effectExtent l="76200" t="57150" r="66040" b="68580"/>
+                <wp:wrapNone/>
+                <wp:docPr id="18" name="Input penna 18"/>
+                <wp:cNvGraphicFramePr/>
+                <a:graphic xmlns:a="http://schemas.openxmlformats.org/drawingml/2006/main">
+                  <a:graphicData uri="http://schemas.openxmlformats.org/drawingml/2006/picture">
+                    <pic:pic xmlns:pic="http://schemas.openxmlformats.org/drawingml/2006/picture">
+                      <pic:nvPicPr>
+                        <pic:cNvPr id="18" name="Input penna 18"/>
+                        <pic:cNvPicPr/>
+                      </pic:nvPicPr>
+                      <pic:blipFill>
+                        <a:blip r:embed="rId70"/>
+                        <a:stretch>
+                          <a:fillRect/>
+                        </a:stretch>
+                      </pic:blipFill>
+                      <pic:spPr>
+                        <a:xfrm>
+                          <a:off x="0" y="0"/>
+                          <a:ext cx="141480" cy="158040"/>
+                        </a:xfrm>
+                        <a:prstGeom prst="rect">
+                          <a:avLst/>
+                        </a:prstGeom>
+                      </pic:spPr>
+                    </pic:pic>
+                  </a:graphicData>
+                </a:graphic>
+              </wp:anchor>
+            </w:drawing>
+          </mc:Fallback>
+        </mc:AlternateContent>
+      </w:r>
+      <w:r>
+        <w:rPr>
+          <w:rFonts w:eastAsiaTheme="minorEastAsia"/>
+          <w:noProof/>
+        </w:rPr>
+        <mc:AlternateContent>
+          <mc:Choice Requires="aink">
+            <w:drawing>
+              <wp:anchor distT="0" distB="0" distL="114300" distR="114300" simplePos="0" relativeHeight="251715584" behindDoc="0" locked="0" layoutInCell="1" allowOverlap="1" wp14:anchorId="78D5FDBE" wp14:editId="658EC438">
+                <wp:simplePos x="0" y="0"/>
+                <wp:positionH relativeFrom="column">
+                  <wp:posOffset>40394</wp:posOffset>
+                </wp:positionH>
+                <wp:positionV relativeFrom="paragraph">
+                  <wp:posOffset>715375</wp:posOffset>
+                </wp:positionV>
+                <wp:extent cx="127440" cy="141480"/>
+                <wp:effectExtent l="76200" t="76200" r="44450" b="68580"/>
+                <wp:wrapNone/>
+                <wp:docPr id="17" name="Input penna 17"/>
+                <wp:cNvGraphicFramePr/>
+                <a:graphic xmlns:a="http://schemas.openxmlformats.org/drawingml/2006/main">
+                  <a:graphicData uri="http://schemas.microsoft.com/office/word/2010/wordprocessingInk">
+                    <w14:contentPart bwMode="auto" r:id="rId71">
+                      <w14:nvContentPartPr>
+                        <w14:cNvContentPartPr/>
+                      </w14:nvContentPartPr>
+                      <w14:xfrm>
+                        <a:off x="0" y="0"/>
+                        <a:ext cx="127440" cy="141480"/>
+                      </w14:xfrm>
+                    </w14:contentPart>
+                  </a:graphicData>
+                </a:graphic>
+              </wp:anchor>
+            </w:drawing>
+          </mc:Choice>
+          <mc:Fallback>
+            <w:drawing>
+              <wp:anchor distT="0" distB="0" distL="114300" distR="114300" simplePos="0" relativeHeight="251715584" behindDoc="0" locked="0" layoutInCell="1" allowOverlap="1" wp14:anchorId="78D5FDBE" wp14:editId="658EC438">
+                <wp:simplePos x="0" y="0"/>
+                <wp:positionH relativeFrom="column">
+                  <wp:posOffset>40394</wp:posOffset>
+                </wp:positionH>
+                <wp:positionV relativeFrom="paragraph">
+                  <wp:posOffset>715375</wp:posOffset>
+                </wp:positionV>
+                <wp:extent cx="127440" cy="141480"/>
+                <wp:effectExtent l="76200" t="76200" r="44450" b="68580"/>
+                <wp:wrapNone/>
+                <wp:docPr id="17" name="Input penna 17"/>
+                <wp:cNvGraphicFramePr/>
+                <a:graphic xmlns:a="http://schemas.openxmlformats.org/drawingml/2006/main">
+                  <a:graphicData uri="http://schemas.openxmlformats.org/drawingml/2006/picture">
+                    <pic:pic xmlns:pic="http://schemas.openxmlformats.org/drawingml/2006/picture">
+                      <pic:nvPicPr>
+                        <pic:cNvPr id="17" name="Input penna 17"/>
+                        <pic:cNvPicPr/>
+                      </pic:nvPicPr>
+                      <pic:blipFill>
+                        <a:blip r:embed="rId72"/>
+                        <a:stretch>
+                          <a:fillRect/>
+                        </a:stretch>
+                      </pic:blipFill>
+                      <pic:spPr>
+                        <a:xfrm>
+                          <a:off x="0" y="0"/>
+                          <a:ext cx="163080" cy="177120"/>
+                        </a:xfrm>
+                        <a:prstGeom prst="rect">
+                          <a:avLst/>
+                        </a:prstGeom>
+                      </pic:spPr>
+                    </pic:pic>
+                  </a:graphicData>
+                </a:graphic>
+              </wp:anchor>
+            </w:drawing>
+          </mc:Fallback>
+        </mc:AlternateContent>
+      </w:r>
+      <w:r>
+        <w:rPr>
+          <w:rFonts w:eastAsiaTheme="minorEastAsia"/>
+          <w:noProof/>
+        </w:rPr>
+        <mc:AlternateContent>
+          <mc:Choice Requires="wpi">
+            <w:drawing>
+              <wp:anchor distT="0" distB="0" distL="114300" distR="114300" simplePos="0" relativeHeight="251714560" behindDoc="0" locked="0" layoutInCell="1" allowOverlap="1" wp14:anchorId="5A0D3851" wp14:editId="5BA7497D">
+                <wp:simplePos x="0" y="0"/>
+                <wp:positionH relativeFrom="column">
+                  <wp:posOffset>34925</wp:posOffset>
+                </wp:positionH>
+                <wp:positionV relativeFrom="paragraph">
+                  <wp:posOffset>92075</wp:posOffset>
+                </wp:positionV>
+                <wp:extent cx="2349500" cy="1166010"/>
+                <wp:effectExtent l="38100" t="38100" r="50800" b="53340"/>
+                <wp:wrapNone/>
+                <wp:docPr id="15" name="Input penna 15"/>
+                <wp:cNvGraphicFramePr/>
+                <a:graphic xmlns:a="http://schemas.openxmlformats.org/drawingml/2006/main">
+                  <a:graphicData uri="http://schemas.microsoft.com/office/word/2010/wordprocessingInk">
+                    <w14:contentPart bwMode="auto" r:id="rId73">
+                      <w14:nvContentPartPr>
+                        <w14:cNvContentPartPr/>
+                      </w14:nvContentPartPr>
+                      <w14:xfrm>
+                        <a:off x="0" y="0"/>
+                        <a:ext cx="2349500" cy="1166010"/>
                       </w14:xfrm>
                     </w14:contentPart>
                   </a:graphicData>
@@ -16556,8 +16511,27 @@
           </mc:Choice>
           <mc:Fallback>
             <w:pict>
-              <v:shape w14:anchorId="2E12DB5F" id="Input penna 496" o:spid="_x0000_s1026" type="#_x0000_t75" style="position:absolute;margin-left:2pt;margin-top:44.1pt;width:194.8pt;height:61pt;z-index:251706368;visibility:visible;mso-wrap-style:square;mso-wrap-distance-left:9pt;mso-wrap-distance-top:0;mso-wrap-distance-right:9pt;mso-wrap-distance-bottom:0;mso-position-horizontal:absolute;mso-position-horizontal-relative:text;mso-position-vertical:absolute;mso-position-vertical-relative:text" o:gfxdata="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">
-                <v:imagedata r:id="rId66" o:title=""/>
+              <v:shapetype w14:anchorId="5B5CB1C0" id="_x0000_t75" coordsize="21600,21600" o:spt="75" o:preferrelative="t" path="m@4@5l@4@11@9@11@9@5xe" filled="f" stroked="f">
+                <v:stroke joinstyle="miter"/>
+                <v:formulas>
+                  <v:f eqn="if lineDrawn pixelLineWidth 0"/>
+                  <v:f eqn="sum @0 1 0"/>
+                  <v:f eqn="sum 0 0 @1"/>
+                  <v:f eqn="prod @2 1 2"/>
+                  <v:f eqn="prod @3 21600 pixelWidth"/>
+                  <v:f eqn="prod @3 21600 pixelHeight"/>
+                  <v:f eqn="sum @0 0 1"/>
+                  <v:f eqn="prod @6 1 2"/>
+                  <v:f eqn="prod @7 21600 pixelWidth"/>
+                  <v:f eqn="sum @8 21600 0"/>
+                  <v:f eqn="prod @7 21600 pixelHeight"/>
+                  <v:f eqn="sum @10 21600 0"/>
+                </v:formulas>
+                <v:path o:extrusionok="f" gradientshapeok="t" o:connecttype="rect"/>
+                <o:lock v:ext="edit" aspectratio="t"/>
+              </v:shapetype>
+              <v:shape id="Input penna 15" o:spid="_x0000_s1026" type="#_x0000_t75" style="position:absolute;margin-left:2.05pt;margin-top:6.55pt;width:186.4pt;height:93.2pt;z-index:251714560;visibility:visible;mso-wrap-style:square;mso-wrap-distance-left:9pt;mso-wrap-distance-top:0;mso-wrap-distance-right:9pt;mso-wrap-distance-bottom:0;mso-position-horizontal:absolute;mso-position-horizontal-relative:text;mso-position-vertical:absolute;mso-position-vertical-relative:text" o:gfxdata="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">
+                <v:imagedata r:id="rId74" o:title=""/>
               </v:shape>
             </w:pict>
           </mc:Fallback>
@@ -16567,51 +16541,6 @@
         <w:rPr>
           <w:rFonts w:eastAsiaTheme="minorEastAsia"/>
           <w:noProof/>
-        </w:rPr>
-        <mc:AlternateContent>
-          <mc:Choice Requires="wpi">
-            <w:drawing>
-              <wp:anchor distT="0" distB="0" distL="114300" distR="114300" simplePos="0" relativeHeight="251705344" behindDoc="0" locked="0" layoutInCell="1" allowOverlap="1" wp14:anchorId="2CFAC1A4" wp14:editId="06920057">
-                <wp:simplePos x="0" y="0"/>
-                <wp:positionH relativeFrom="column">
-                  <wp:posOffset>64590</wp:posOffset>
-                </wp:positionH>
-                <wp:positionV relativeFrom="paragraph">
-                  <wp:posOffset>139310</wp:posOffset>
-                </wp:positionV>
-                <wp:extent cx="2184840" cy="453960"/>
-                <wp:effectExtent l="57150" t="38100" r="44450" b="41910"/>
-                <wp:wrapNone/>
-                <wp:docPr id="495" name="Input penna 495"/>
-                <wp:cNvGraphicFramePr/>
-                <a:graphic xmlns:a="http://schemas.openxmlformats.org/drawingml/2006/main">
-                  <a:graphicData uri="http://schemas.microsoft.com/office/word/2010/wordprocessingInk">
-                    <w14:contentPart bwMode="auto" r:id="rId67">
-                      <w14:nvContentPartPr>
-                        <w14:cNvContentPartPr/>
-                      </w14:nvContentPartPr>
-                      <w14:xfrm>
-                        <a:off x="0" y="0"/>
-                        <a:ext cx="2184840" cy="453960"/>
-                      </w14:xfrm>
-                    </w14:contentPart>
-                  </a:graphicData>
-                </a:graphic>
-              </wp:anchor>
-            </w:drawing>
-          </mc:Choice>
-          <mc:Fallback>
-            <w:pict>
-              <v:shape w14:anchorId="53E1F1C2" id="Input penna 495" o:spid="_x0000_s1026" type="#_x0000_t75" style="position:absolute;margin-left:4.4pt;margin-top:10.25pt;width:173.45pt;height:37.2pt;z-index:251705344;visibility:visible;mso-wrap-style:square;mso-wrap-distance-left:9pt;mso-wrap-distance-top:0;mso-wrap-distance-right:9pt;mso-wrap-distance-bottom:0;mso-position-horizontal:absolute;mso-position-horizontal-relative:text;mso-position-vertical:absolute;mso-position-vertical-relative:text" o:gfxdata="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">
-                <v:imagedata r:id="rId68" o:title=""/>
-              </v:shape>
-            </w:pict>
-          </mc:Fallback>
-        </mc:AlternateContent>
-      </w:r>
-      <w:r>
-        <w:rPr>
-          <w:rFonts w:eastAsiaTheme="minorEastAsia"/>
         </w:rPr>
         <w:drawing>
           <wp:inline distT="0" distB="0" distL="0" distR="0" wp14:anchorId="39D860AF" wp14:editId="3D01F12A">
@@ -16629,7 +16558,7 @@
                     <pic:cNvPicPr/>
                   </pic:nvPicPr>
                   <pic:blipFill>
-                    <a:blip r:embed="rId69"/>
+                    <a:blip r:embed="rId75"/>
                     <a:stretch>
                       <a:fillRect/>
                     </a:stretch>
@@ -16697,7 +16626,7 @@
                 <wp:cNvGraphicFramePr/>
                 <a:graphic xmlns:a="http://schemas.openxmlformats.org/drawingml/2006/main">
                   <a:graphicData uri="http://schemas.microsoft.com/office/word/2010/wordprocessingInk">
-                    <w14:contentPart bwMode="auto" r:id="rId70">
+                    <w14:contentPart bwMode="auto" r:id="rId76">
                       <w14:nvContentPartPr>
                         <w14:cNvContentPartPr/>
                       </w14:nvContentPartPr>
@@ -16714,7 +16643,7 @@
           <mc:Fallback>
             <w:pict>
               <v:shape w14:anchorId="0BAE5075" id="Input penna 497" o:spid="_x0000_s1026" type="#_x0000_t75" style="position:absolute;margin-left:186.7pt;margin-top:25.75pt;width:1.6pt;height:1.45pt;z-index:251707392;visibility:visible;mso-wrap-style:square;mso-wrap-distance-left:9pt;mso-wrap-distance-top:0;mso-wrap-distance-right:9pt;mso-wrap-distance-bottom:0;mso-position-horizontal:absolute;mso-position-horizontal-relative:text;mso-position-vertical:absolute;mso-position-vertical-relative:text" o:gfxdata="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">
-                <v:imagedata r:id="rId71" o:title=""/>
+                <v:imagedata r:id="rId77" o:title=""/>
               </v:shape>
             </w:pict>
           </mc:Fallback>
@@ -16731,7 +16660,13 @@
         <w:t>tutti</w:t>
       </w:r>
       <w:r>
-        <w:t xml:space="preserve"> i cammini minimi, quindi fissando le etichette ottime e scegliendo come cammino sia l’albero che tutte le altre etichette con costo </w:t>
+        <w:t xml:space="preserve"> i cammini minimi, quindi fissando le etichette ottime</w:t>
+      </w:r>
+      <w:r>
+        <w:t xml:space="preserve"> con lo stesso colore</w:t>
+      </w:r>
+      <w:r>
+        <w:t xml:space="preserve"> e scegliendo come cammino sia l’albero che tutte le altre etichette con costo </w:t>
       </w:r>
       <m:oMath>
         <m:r>
@@ -16751,7 +16686,13 @@
         <w:rPr>
           <w:rFonts w:eastAsiaTheme="minorEastAsia"/>
         </w:rPr>
-        <w:t>; in questo caso, grafo ed albero coincidono</w:t>
+        <w:t>; in questo caso, grafo ed albero</w:t>
+      </w:r>
+      <w:r>
+        <w:rPr>
+          <w:rFonts w:eastAsiaTheme="minorEastAsia"/>
+        </w:rPr>
+        <w:t xml:space="preserve"> sono diversi. </w:t>
       </w:r>
     </w:p>
     <w:p/>
@@ -16804,7 +16745,7 @@
                 <wp:cNvGraphicFramePr/>
                 <a:graphic xmlns:a="http://schemas.openxmlformats.org/drawingml/2006/main">
                   <a:graphicData uri="http://schemas.microsoft.com/office/word/2010/wordprocessingInk">
-                    <w14:contentPart bwMode="auto" r:id="rId72">
+                    <w14:contentPart bwMode="auto" r:id="rId78">
                       <w14:nvContentPartPr>
                         <w14:cNvContentPartPr/>
                       </w14:nvContentPartPr>
@@ -16840,7 +16781,7 @@
                 <o:lock v:ext="edit" aspectratio="t"/>
               </v:shapetype>
               <v:shape id="Input penna 460" o:spid="_x0000_s1026" type="#_x0000_t75" style="position:absolute;margin-left:163.45pt;margin-top:45.65pt;width:150.95pt;height:74.75pt;z-index:251659264;visibility:visible;mso-wrap-style:square;mso-wrap-distance-left:9pt;mso-wrap-distance-top:0;mso-wrap-distance-right:9pt;mso-wrap-distance-bottom:0;mso-position-horizontal:absolute;mso-position-horizontal-relative:text;mso-position-vertical:absolute;mso-position-vertical-relative:text" o:gfxdata="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">
-                <v:imagedata r:id="rId73" o:title=""/>
+                <v:imagedata r:id="rId79" o:title=""/>
               </v:shape>
             </w:pict>
           </mc:Fallback>
@@ -16867,7 +16808,7 @@
                     <pic:cNvPicPr/>
                   </pic:nvPicPr>
                   <pic:blipFill>
-                    <a:blip r:embed="rId74"/>
+                    <a:blip r:embed="rId80"/>
                     <a:stretch>
                       <a:fillRect/>
                     </a:stretch>
@@ -16989,7 +16930,7 @@
                       <wp:cNvGraphicFramePr/>
                       <a:graphic xmlns:a="http://schemas.openxmlformats.org/drawingml/2006/main">
                         <a:graphicData uri="http://schemas.microsoft.com/office/word/2010/wordprocessingInk">
-                          <w14:contentPart bwMode="auto" r:id="rId75">
+                          <w14:contentPart bwMode="auto" r:id="rId81">
                             <w14:nvContentPartPr>
                               <w14:cNvContentPartPr/>
                             </w14:nvContentPartPr>
@@ -17006,7 +16947,7 @@
                 <mc:Fallback>
                   <w:pict>
                     <v:shape w14:anchorId="78D126D7" id="Input penna 467" o:spid="_x0000_s1026" type="#_x0000_t75" style="position:absolute;margin-left:33.05pt;margin-top:24.1pt;width:112.65pt;height:39.9pt;z-index:251661312;visibility:visible;mso-wrap-style:square;mso-wrap-distance-left:9pt;mso-wrap-distance-top:0;mso-wrap-distance-right:9pt;mso-wrap-distance-bottom:0;mso-position-horizontal:absolute;mso-position-horizontal-relative:text;mso-position-vertical:absolute;mso-position-vertical-relative:text" o:gfxdata="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">
-                      <v:imagedata r:id="rId76" o:title=""/>
+                      <v:imagedata r:id="rId82" o:title=""/>
                     </v:shape>
                   </w:pict>
                 </mc:Fallback>
@@ -17034,7 +16975,7 @@
                       <wp:cNvGraphicFramePr/>
                       <a:graphic xmlns:a="http://schemas.openxmlformats.org/drawingml/2006/main">
                         <a:graphicData uri="http://schemas.microsoft.com/office/word/2010/wordprocessingInk">
-                          <w14:contentPart bwMode="auto" r:id="rId77">
+                          <w14:contentPart bwMode="auto" r:id="rId83">
                             <w14:nvContentPartPr>
                               <w14:cNvContentPartPr/>
                             </w14:nvContentPartPr>
@@ -17051,7 +16992,7 @@
                 <mc:Fallback>
                   <w:pict>
                     <v:shape w14:anchorId="37618DB2" id="Input penna 461" o:spid="_x0000_s1026" type="#_x0000_t75" style="position:absolute;margin-left:-1.15pt;margin-top:18.2pt;width:35.95pt;height:11.95pt;z-index:251660288;visibility:visible;mso-wrap-style:square;mso-wrap-distance-left:9pt;mso-wrap-distance-top:0;mso-wrap-distance-right:9pt;mso-wrap-distance-bottom:0;mso-position-horizontal:absolute;mso-position-horizontal-relative:text;mso-position-vertical:absolute;mso-position-vertical-relative:text" o:gfxdata="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">
-                      <v:imagedata r:id="rId78" o:title=""/>
+                      <v:imagedata r:id="rId84" o:title=""/>
                     </v:shape>
                   </w:pict>
                 </mc:Fallback>
@@ -17108,7 +17049,7 @@
                       <wp:cNvGraphicFramePr/>
                       <a:graphic xmlns:a="http://schemas.openxmlformats.org/drawingml/2006/main">
                         <a:graphicData uri="http://schemas.microsoft.com/office/word/2010/wordprocessingInk">
-                          <w14:contentPart bwMode="auto" r:id="rId79">
+                          <w14:contentPart bwMode="auto" r:id="rId85">
                             <w14:nvContentPartPr>
                               <w14:cNvContentPartPr/>
                             </w14:nvContentPartPr>
@@ -17125,7 +17066,7 @@
                 <mc:Fallback>
                   <w:pict>
                     <v:shape w14:anchorId="09FE1A38" id="Input penna 476" o:spid="_x0000_s1026" type="#_x0000_t75" style="position:absolute;margin-left:1.55pt;margin-top:81pt;width:57.6pt;height:14.55pt;z-index:251664384;visibility:visible;mso-wrap-style:square;mso-wrap-distance-left:9pt;mso-wrap-distance-top:0;mso-wrap-distance-right:9pt;mso-wrap-distance-bottom:0;mso-position-horizontal:absolute;mso-position-horizontal-relative:text;mso-position-vertical:absolute;mso-position-vertical-relative:text" o:gfxdata="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">
-                      <v:imagedata r:id="rId80" o:title=""/>
+                      <v:imagedata r:id="rId86" o:title=""/>
                     </v:shape>
                   </w:pict>
                 </mc:Fallback>
@@ -17153,7 +17094,7 @@
                       <wp:cNvGraphicFramePr/>
                       <a:graphic xmlns:a="http://schemas.openxmlformats.org/drawingml/2006/main">
                         <a:graphicData uri="http://schemas.microsoft.com/office/word/2010/wordprocessingInk">
-                          <w14:contentPart bwMode="auto" r:id="rId81">
+                          <w14:contentPart bwMode="auto" r:id="rId87">
                             <w14:nvContentPartPr>
                               <w14:cNvContentPartPr/>
                             </w14:nvContentPartPr>
@@ -17170,7 +17111,7 @@
                 <mc:Fallback>
                   <w:pict>
                     <v:shape w14:anchorId="47680DDB" id="Input penna 470" o:spid="_x0000_s1026" type="#_x0000_t75" style="position:absolute;margin-left:38.6pt;margin-top:51.5pt;width:106.95pt;height:23.45pt;z-index:251662336;visibility:visible;mso-wrap-style:square;mso-wrap-distance-left:9pt;mso-wrap-distance-top:0;mso-wrap-distance-right:9pt;mso-wrap-distance-bottom:0;mso-position-horizontal:absolute;mso-position-horizontal-relative:text;mso-position-vertical:absolute;mso-position-vertical-relative:text" o:gfxdata="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">
-                      <v:imagedata r:id="rId82" o:title=""/>
+                      <v:imagedata r:id="rId88" o:title=""/>
                     </v:shape>
                   </w:pict>
                 </mc:Fallback>
@@ -17214,7 +17155,7 @@
                       <wp:cNvGraphicFramePr/>
                       <a:graphic xmlns:a="http://schemas.openxmlformats.org/drawingml/2006/main">
                         <a:graphicData uri="http://schemas.microsoft.com/office/word/2010/wordprocessingInk">
-                          <w14:contentPart bwMode="auto" r:id="rId83">
+                          <w14:contentPart bwMode="auto" r:id="rId89">
                             <w14:nvContentPartPr>
                               <w14:cNvContentPartPr/>
                             </w14:nvContentPartPr>
@@ -17231,7 +17172,7 @@
                 <mc:Fallback>
                   <w:pict>
                     <v:shape w14:anchorId="4F532961" id="Input penna 473" o:spid="_x0000_s1026" type="#_x0000_t75" style="position:absolute;margin-left:-2.5pt;margin-top:64.05pt;width:59.75pt;height:22.2pt;z-index:251663360;visibility:visible;mso-wrap-style:square;mso-wrap-distance-left:9pt;mso-wrap-distance-top:0;mso-wrap-distance-right:9pt;mso-wrap-distance-bottom:0;mso-position-horizontal:absolute;mso-position-horizontal-relative:text;mso-position-vertical:absolute;mso-position-vertical-relative:text" o:gfxdata="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">
-                      <v:imagedata r:id="rId84" o:title=""/>
+                      <v:imagedata r:id="rId90" o:title=""/>
                     </v:shape>
                   </w:pict>
                 </mc:Fallback>
@@ -19266,7 +19207,7 @@
                 <wp:cNvGraphicFramePr/>
                 <a:graphic xmlns:a="http://schemas.openxmlformats.org/drawingml/2006/main">
                   <a:graphicData uri="http://schemas.microsoft.com/office/word/2010/wordprocessingInk">
-                    <w14:contentPart bwMode="auto" r:id="rId85">
+                    <w14:contentPart bwMode="auto" r:id="rId91">
                       <w14:nvContentPartPr>
                         <w14:cNvContentPartPr/>
                       </w14:nvContentPartPr>
@@ -19283,7 +19224,7 @@
           <mc:Fallback>
             <w:pict>
               <v:shape w14:anchorId="45A28AF5" id="Input penna 477" o:spid="_x0000_s1026" type="#_x0000_t75" style="position:absolute;margin-left:164.05pt;margin-top:22.5pt;width:1.45pt;height:1.45pt;z-index:251665408;visibility:visible;mso-wrap-style:square;mso-wrap-distance-left:9pt;mso-wrap-distance-top:0;mso-wrap-distance-right:9pt;mso-wrap-distance-bottom:0;mso-position-horizontal:absolute;mso-position-horizontal-relative:text;mso-position-vertical:absolute;mso-position-vertical-relative:text" o:gfxdata="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">
-                <v:imagedata r:id="rId86" o:title=""/>
+                <v:imagedata r:id="rId92" o:title=""/>
               </v:shape>
             </w:pict>
           </mc:Fallback>
@@ -21188,15 +21129,19 @@
           <inkml:channelProperty channel="F" name="resolution" value="0" units="1/dev"/>
         </inkml:channelProperties>
       </inkml:inkSource>
-      <inkml:timestamp xml:id="ts0" timeString="2022-12-04T11:23:32.272"/>
+      <inkml:timestamp xml:id="ts0" timeString="2022-12-15T08:52:03.631"/>
     </inkml:context>
     <inkml:brush xml:id="br0">
-      <inkml:brushProperty name="width" value="0.05" units="cm"/>
-      <inkml:brushProperty name="height" value="0.05" units="cm"/>
-      <inkml:brushProperty name="color" value="#E71224"/>
+      <inkml:brushProperty name="width" value="0.1" units="cm"/>
+      <inkml:brushProperty name="height" value="0.1" units="cm"/>
+      <inkml:brushProperty name="color" value="#AE198D"/>
+      <inkml:brushProperty name="inkEffects" value="galaxy"/>
+      <inkml:brushProperty name="anchorX" value="-6909.02734"/>
+      <inkml:brushProperty name="anchorY" value="-9146.20996"/>
+      <inkml:brushProperty name="scaleFactor" value="0.5"/>
     </inkml:brush>
   </inkml:definitions>
-  <inkml:trace contextRef="#ctx0" brushRef="#br0">1 23 24575,'0'-4'0,"3"-1"0,17 1 0,10 0 0,13 1 0,8 1 0,0 1 0,2 1 0,3 0 0,-1 0 0,-7 0 0,-10 1-8191</inkml:trace>
+  <inkml:trace contextRef="#ctx0" brushRef="#br0">2175 99 24575,'0'0'0,"0"-3"0,-4-1 0,-8 0 0,-4 0 0,-6 2 0,-11 1 0,-7 0 0,-8 1 0,-5-1 0,-12 2 0,-12-1 0,-3 0 0,3 0 0,3 0 0,9 0 0,4 0 0,4 0 0,9 0 0,4 0 0,8 0 0,-1 0 0,-4 0 0,3 0 0,4 0 0,-3 0 0,3-4 0,-4 1 0,0-1 0,2 0 0,-4 2 0,0 1 0,0 0 0,0 0 0,4 1 0,1 1 0,-4-1 0,-1 0 0,4 0 0,4-4 0,3-4 0,5-4 0,2 1 0,-2 2 0,-3 2 0,1 2 0,0 2 0,2 2 0,2 1 0,0 0 0,-2 0 0,-7 1 0,0-1 0,1 1 0,-1-1 0,-2 0 0,2 0 0,3 0 0,2 0 0,3 0 0,6 0 0</inkml:trace>
 </inkml:ink>
 </file>
 
@@ -21216,15 +21161,39 @@
           <inkml:channelProperty channel="F" name="resolution" value="0" units="1/dev"/>
         </inkml:channelProperties>
       </inkml:inkSource>
-      <inkml:timestamp xml:id="ts0" timeString="2022-12-04T11:23:33.598"/>
+      <inkml:timestamp xml:id="ts0" timeString="2022-12-15T08:51:11.614"/>
     </inkml:context>
     <inkml:brush xml:id="br0">
-      <inkml:brushProperty name="width" value="0.05" units="cm"/>
-      <inkml:brushProperty name="height" value="0.05" units="cm"/>
-      <inkml:brushProperty name="color" value="#E71224"/>
+      <inkml:brushProperty name="width" value="0.1" units="cm"/>
+      <inkml:brushProperty name="height" value="0.1" units="cm"/>
+      <inkml:brushProperty name="color" value="#AE198D"/>
+      <inkml:brushProperty name="inkEffects" value="galaxy"/>
+      <inkml:brushProperty name="anchorX" value="-5890.22217"/>
+      <inkml:brushProperty name="anchorY" value="-7611.83936"/>
+      <inkml:brushProperty name="scaleFactor" value="0.5"/>
+    </inkml:brush>
+    <inkml:brush xml:id="br1">
+      <inkml:brushProperty name="width" value="0.1" units="cm"/>
+      <inkml:brushProperty name="height" value="0.1" units="cm"/>
+      <inkml:brushProperty name="color" value="#AE198D"/>
+      <inkml:brushProperty name="inkEffects" value="galaxy"/>
+      <inkml:brushProperty name="anchorX" value="-6913.96191"/>
+      <inkml:brushProperty name="anchorY" value="-8875.86133"/>
+      <inkml:brushProperty name="scaleFactor" value="0.5"/>
+    </inkml:brush>
+    <inkml:brush xml:id="br2">
+      <inkml:brushProperty name="width" value="0.1" units="cm"/>
+      <inkml:brushProperty name="height" value="0.1" units="cm"/>
+      <inkml:brushProperty name="color" value="#AE198D"/>
+      <inkml:brushProperty name="inkEffects" value="galaxy"/>
+      <inkml:brushProperty name="anchorX" value="-7989.51807"/>
+      <inkml:brushProperty name="anchorY" value="-9873.18164"/>
+      <inkml:brushProperty name="scaleFactor" value="0.5"/>
     </inkml:brush>
   </inkml:definitions>
-  <inkml:trace contextRef="#ctx0" brushRef="#br0">1 0 24575,'21'0'0,"15"0"0,5 0 0,2 0 0,1 0 0,8 0 0,13 0 0,6 0 0,-2 0 0,-5 0 0,-10 0 0,-15 0-8191</inkml:trace>
+  <inkml:trace contextRef="#ctx0" brushRef="#br0">122 0 24575,'0'0'0,"0"3"0,0 6 0,0 2 0,0 4 0,0 2 0,0 2 0,0 8 0,0 1 0,0 0 0,0-1 0,0-3 0,4-1 0,0-6 0</inkml:trace>
+  <inkml:trace contextRef="#ctx0" brushRef="#br1" timeOffset="1072.3">104 38 24575,'0'0'0,"0"-3"0,4-2 0,4 2 0,3-1 0,8 2 0,-1 1 0</inkml:trace>
+  <inkml:trace contextRef="#ctx0" brushRef="#br2" timeOffset="2888.01">65 270 24575,'0'0'0,"3"0"0,5 0 0,4 0 0,3 0 0,2 0 0,6 0 0,0 0 0,1 0 0,-4 4 0,-2 4 0,-5 3 0,-3 4 0,-5 3 0,-2 1 0,-2 4 0,-1 5 0,0 0 0,-1 3 0,-4-2 0,-3-6 0,-8-5 0,-3-4 0,-3-3 0,-4-5 0,0-2 0,1-3 0,1 0 0,1-2 0,2 0 0,-3 1 0,4-1 0</inkml:trace>
 </inkml:ink>
 </file>
 
@@ -21244,15 +21213,19 @@
           <inkml:channelProperty channel="F" name="resolution" value="0" units="1/dev"/>
         </inkml:channelProperties>
       </inkml:inkSource>
-      <inkml:timestamp xml:id="ts0" timeString="2022-12-04T11:23:46.286"/>
+      <inkml:timestamp xml:id="ts0" timeString="2022-12-15T08:51:08.183"/>
     </inkml:context>
     <inkml:brush xml:id="br0">
-      <inkml:brushProperty name="width" value="0.05" units="cm"/>
-      <inkml:brushProperty name="height" value="0.05" units="cm"/>
-      <inkml:brushProperty name="color" value="#E71224"/>
+      <inkml:brushProperty name="width" value="0.1" units="cm"/>
+      <inkml:brushProperty name="height" value="0.1" units="cm"/>
+      <inkml:brushProperty name="color" value="#AE198D"/>
+      <inkml:brushProperty name="inkEffects" value="galaxy"/>
+      <inkml:brushProperty name="anchorX" value="-7154.91357"/>
+      <inkml:brushProperty name="anchorY" value="-8396.87012"/>
+      <inkml:brushProperty name="scaleFactor" value="0.5"/>
     </inkml:brush>
   </inkml:definitions>
-  <inkml:trace contextRef="#ctx0" brushRef="#br0">1 0 24575</inkml:trace>
+  <inkml:trace contextRef="#ctx0" brushRef="#br0">257 0 24575,'0'0'0,"-4"0"0,-4 0 0,-4 0 0,-11 0 0,-2 4 0,-2 4 0,1 0 0,1-1 0,-5 2 0,4 3 0,5 2 0,7 2 0,5 5 0,4 6 0,4 0 0,1 0 0,0-1 0,2-3 0,-1-1 0,0-2 0,3 0 0,1 0 0,3-1 0,7-4 0,3 0 0,6 0 0,2 0 0,-1-2 0,-1-3 0,-1-3 0,-1-4 0,-2-1 0,0-1 0,7-1 0,4-5 0,0-3 0,-1-1 0,-4 2 0,-5-3 0,-7-2 0,-5-2 0,-4-2 0,-3-2 0,-10 0 0,-5 2 0,0 1 0,-2-1 0,-2 3 0,-4 4 0,-2 3 0,0 2 0,1 3 0,0 0 0,1 1 0,1 1 0,0 0 0,-3-1 0,-1 1 0,1-1 0,1 0 0,1 0 0,0 0 0,1 0 0,0 0 0,5 0 0</inkml:trace>
 </inkml:ink>
 </file>
 
@@ -21272,19 +21245,19 @@
           <inkml:channelProperty channel="F" name="resolution" value="0" units="1/dev"/>
         </inkml:channelProperties>
       </inkml:inkSource>
-      <inkml:timestamp xml:id="ts0" timeString="2022-12-04T11:26:45.709"/>
+      <inkml:timestamp xml:id="ts0" timeString="2022-12-15T08:51:04.807"/>
     </inkml:context>
     <inkml:brush xml:id="br0">
       <inkml:brushProperty name="width" value="0.1" units="cm"/>
       <inkml:brushProperty name="height" value="0.1" units="cm"/>
       <inkml:brushProperty name="color" value="#AE198D"/>
       <inkml:brushProperty name="inkEffects" value="galaxy"/>
-      <inkml:brushProperty name="anchorX" value="-42512.23047"/>
-      <inkml:brushProperty name="anchorY" value="-12306.34277"/>
+      <inkml:brushProperty name="anchorX" value="-6108.14404"/>
+      <inkml:brushProperty name="anchorY" value="-6993.3877"/>
       <inkml:brushProperty name="scaleFactor" value="0.5"/>
     </inkml:brush>
   </inkml:definitions>
-  <inkml:trace contextRef="#ctx0" brushRef="#br0">1 278 24575,'0'0'0,"3"-7"0,15-3 0,16 1 0,17-6 0,26 1 0,25-2 0,18-10 0,7 3 0,-3 3 0,-21 1 0,-18 4 0,-21 6 0,-22-2 0,-4 4 0,0 2 0,0 1 0,6-2 0,9 0 0,-2 2 0,-1-8 0,-6 1 0,-7 1 0,-6 2 0,4 3 0,2 2 0,-3 1 0,-2 2 0,-3 0 0,-4 5 0,-5 4 0,-3 4 0,-4 4 0,-5 6 0,-3 7 0,-2 4 0,-3 1 0,0 1 0,0 3 0,-1 1 0,0 0 0,0-2 0,-3 0 0,-5 0 0,-4 1 0,-3-7 0,-3 0 0,-2 1 0,0 2 0,-1 2 0,-5-2 0,-3 5 0,4 2 0,5-3 0,6-4 0,-2 0 0,3-3 0,4 5 0,3-3 0,3-2 0,2 2 0,-3-3 0,1-3 0,0-2 0,1 2 0,1 3 0,1 4 0,0-2 0,1-2 0,0-2 0,0 1 0,0 2 0,5-1 0,3 2 0,5 3 0,8 2 0,3-7 0,-4-3 0,1-7 0,-1-3 0,0-6 0,5-3 0,8 4 0,14 2 0,3-2 0,7 2 0,3 2 0,2 9 0,-6-2 0,-5 5 0,-8-5 0,-11-2 0,10 12 0,17 13 0,12 8 0,9-3 0,1 4 0,-6-11 0,-12-7 0,12-7 0,37-5 0,43 5 0,45-2 0,98 3 0,3 0-2034,-13-3 2616,-55-7-873,-52-5 152,-42-7 179,-28-5-60,-14-2 20,2 9 0,8 1 0,-1-1 2021,-7-3-2599,-12-2 1019,-15-3-484,-15-2 64,3-1-21,-5-1 0,-8 0 0,9-1 0,3 1 0,-5 0 0,-8-1 0,-7 1 0,-3 0 0,-1 0 0,6-9 0,5 0 0,14 1 0,-3 0 0,-5-1 0,-8-3 0,-8-2 0,-10-4 0,-5-1 0,-4-1 0,4-6 0,5-4 0,1-4 0,4 4 0,-1-2 0,3 3 0,-1 6 0,-3-2 0,-2 5 0,-2 2 0,-6-1 0,-2 1 0,-4-1 0,-4-5 0,0 0 0,-2-1 0,-2 0 0,-1-3 0,2-7 0,-1-1 0,-1 3 0,0 2 0,6-2 0,0 4 0,-1 1 0,3-1 0,-2-4 0,1-2 0,-1 2 0,2 1 0,-3 3 0,3-1 0,1-2 0,-1 1 0,6-2 0,2 1 0,1-5 0,6-3 0,4-6 0,0-1 0,-1 3 0,-6 6 0,-11 9 0,-11 9 0,-2 19 0,-1 1 0,1-1 0,0 0 0,-1 1 0,1-1 0,0 0 0,-1 1 0,1-1 0,-1 0 0,1 1 0,-1-1 0,1 1 0,-1-1 0,0 1 0,1-1 0,-1 1 0,1 0 0,-1-1 0,-1 0 0,-25-4 0,-17 7 0,-7 7 0,1 1 0,5 0 0,2-2 0,-28-3 0,-46-2 0,-52-1 0,-31-1 0,-10-1 0,-5 0 0,16-1 0,30 1 0,24-1 0,-2 1 0,4 0 0,-6 0 0,-13 0 0,-14 0 0,-9 0 0,11 0 0,6 0 0,24 0 0,28 0 0,34 0 0</inkml:trace>
+  <inkml:trace contextRef="#ctx0" brushRef="#br0">1 1 24575,'0'0'0,"3"0"0,5 0 0,4 0 0,3 0 0,2 0 0,2 0 0,1 0 0,0 0 0,3 0 0,1 0 0,0 0 0,-1 0 0,-1 4 0,-5 4 0,-5 3 0,-4 4 0,-4 3 0,-2 1 0,-2 4 0,-8 1 0,-5-4 0,-4-4 0,-2-6 0,3 0 0,3 1 0,8-3 0,11-1 0,7-2 0,5-2 0,7 6 0,-4 3 0,1 0 0,-4 2 0,-10 5 0,-8-2 0,-8 0 0,-9-2 0,-4-5 0,-10 4 0,-1-2 0,1-2 0,3-3 0,2-3 0,2-1 0,3-2 0,-3-1 0,4-1 0</inkml:trace>
 </inkml:ink>
 </file>
 
@@ -21304,19 +21277,29 @@
           <inkml:channelProperty channel="F" name="resolution" value="0" units="1/dev"/>
         </inkml:channelProperties>
       </inkml:inkSource>
-      <inkml:timestamp xml:id="ts0" timeString="2022-12-04T11:26:41.172"/>
+      <inkml:timestamp xml:id="ts0" timeString="2022-12-15T08:50:57.903"/>
     </inkml:context>
     <inkml:brush xml:id="br0">
       <inkml:brushProperty name="width" value="0.1" units="cm"/>
       <inkml:brushProperty name="height" value="0.1" units="cm"/>
       <inkml:brushProperty name="color" value="#AE198D"/>
       <inkml:brushProperty name="inkEffects" value="galaxy"/>
-      <inkml:brushProperty name="anchorX" value="-36065.80469"/>
-      <inkml:brushProperty name="anchorY" value="-11298.24512"/>
+      <inkml:brushProperty name="anchorX" value="-5795.1665"/>
+      <inkml:brushProperty name="anchorY" value="-6217.85107"/>
+      <inkml:brushProperty name="scaleFactor" value="0.5"/>
+    </inkml:brush>
+    <inkml:brush xml:id="br1">
+      <inkml:brushProperty name="width" value="0.1" units="cm"/>
+      <inkml:brushProperty name="height" value="0.1" units="cm"/>
+      <inkml:brushProperty name="color" value="#AE198D"/>
+      <inkml:brushProperty name="inkEffects" value="galaxy"/>
+      <inkml:brushProperty name="anchorX" value="-7163.80615"/>
+      <inkml:brushProperty name="anchorY" value="-7493.17578"/>
       <inkml:brushProperty name="scaleFactor" value="0.5"/>
     </inkml:brush>
   </inkml:definitions>
-  <inkml:trace contextRef="#ctx0" brushRef="#br0">1 977 24575,'0'0'0,"3"0"0,15 0 0,8-9 0,7-16 0,11-14 0,-2-7 0,-2 1 0,-5 7 0,-4 2 0,-5 1 0,2 3 0,-6 3 0,-1-1 0,-2 6 0,-4 1 0,0 3 0,5 0 0,-3-4 0,5-4 0,5-1 0,1 1 0,-1 1 0,0 6 0,3 2 0,6 0 0,0 1 0,-2 4 0,1 3 0,5-4 0,7-2 0,1-7 0,5 4 0,-1-2 0,-5-3 0,1 4 0,-1 5 0,11-4 0,24 4 0,35 4 0,31 4 0,44 3 0,20 2 0,17 3-864,0 0 1111,-14 0-371,-34 1 124,-34 0 0,-32-5 0,-32 0 0,-6-5 0,0-3 0,13 1 0,15 1 865,20 3-1112,16 3 370,-4 1-123,-12 2 0,-21 1 0,-19 0 0,-18 0 0,8 1 0,27-1 0,38 1 0,37-1 0,23 0 0,16 0 0,-11 0 0,-16 0 0,-39 0 0,-35 0 0,-34 0 0,-31 4 0,-23 5 0,-25-9 0,-2 0 0,1 1 0,0-1 0,-1 1 0,1-1 0,-1 1 0,1-1 0,-1 1 0,1-1 0,-1 1 0,1-1 0,-1 1 0,0 0 0,1-1 0,-1 1 0,0 0 0,1-1 0,-1 1 0,0 0 0,0 1 0,1 18 0,-10 0 0,-6 0 0,0 1 0,2 9 0,-1 8 0,-5-4 0,2-1 0,-1 0 0,0-7 0,2 7 0,-3-3 0,-6-2 0,-6-1 0,0-6 0,-3-2 0,1-1 0,3 0 0,2-4 0,3 0 0,2 6 0,5 2 0,5 4 0,5 6 0,0 0 0,2 2 0,2 3 0,1 2 0,-7 2 0,-8 5 0,-4 0 0,-2-7 0,3-10 0</inkml:trace>
+  <inkml:trace contextRef="#ctx0" brushRef="#br0">20 0 24575,'0'0'0,"0"3"0,0 10 0,0 6 0,-4 4 0,0 2 0,0-1 0,1 0 0,1-2 0,0-1 0,1-1 0,5-4 0,4-4 0,3-5 0,4-3 0,10-2 0,2-2 0,1-1 0,6 4 0,-1 1 0,-2-1 0,0 0 0,-2-1 0,2-1 0,-4 0 0,-4 3 0,-8 0 0</inkml:trace>
+  <inkml:trace contextRef="#ctx0" brushRef="#br1" timeOffset="734.97">290 78 24575,'0'0'0,"0"7"0,0 10 0,0 18 0,0 6 0,-8 14 0,0 8 0,1-1 0,0 0 0,3-4 0,1-9 0,1-9 0,1-13 0</inkml:trace>
 </inkml:ink>
 </file>
 
@@ -21336,15 +21319,19 @@
           <inkml:channelProperty channel="F" name="resolution" value="0" units="1/dev"/>
         </inkml:channelProperties>
       </inkml:inkSource>
-      <inkml:timestamp xml:id="ts0" timeString="2022-12-04T11:25:48.042"/>
+      <inkml:timestamp xml:id="ts0" timeString="2022-12-15T08:50:54.942"/>
     </inkml:context>
     <inkml:brush xml:id="br0">
-      <inkml:brushProperty name="width" value="0.05" units="cm"/>
-      <inkml:brushProperty name="height" value="0.05" units="cm"/>
-      <inkml:brushProperty name="color" value="#E71224"/>
+      <inkml:brushProperty name="width" value="0.1" units="cm"/>
+      <inkml:brushProperty name="height" value="0.1" units="cm"/>
+      <inkml:brushProperty name="color" value="#AE198D"/>
+      <inkml:brushProperty name="inkEffects" value="galaxy"/>
+      <inkml:brushProperty name="anchorX" value="-4735.19971"/>
+      <inkml:brushProperty name="anchorY" value="-4699.27197"/>
+      <inkml:brushProperty name="scaleFactor" value="0.5"/>
     </inkml:brush>
   </inkml:definitions>
-  <inkml:trace contextRef="#ctx0" brushRef="#br0">1 24 24575,'2'-2'0,"1"0"0,-1 1 0,1-1 0,-1 1 0,1-1 0,0 1 0,0 0 0,-1 0 0,1 0 0,0 1 0,0-1 0,3 0 0,42-2 0,-30 3 0,650-5 0,-351 8 0,784-3 0,-1074 0 0,-13-1 0,0 1 0,1 1 0,26 4 0,-39-4 0,-1-1 0,1 1 0,0 0 0,0-1 0,-1 1 0,1 0 0,0 0 0,-1 1 0,1-1 0,-1 0 0,1 0 0,-1 1 0,0-1 0,0 1 0,1-1 0,-1 1 0,0 0 0,0-1 0,-1 1 0,1 0 0,0 0 0,-1-1 0,1 1 0,-1 0 0,1 0 0,-1 0 0,0 0 0,0 0 0,0 0 0,0 2 0,0 7 0,-1 1 0,-1-1 0,1 0 0,-5 11 0,4-11 0,-8 25 0,-2 1 0,-1-2 0,-1 0 0,-27 47 0,6-23 0,-67 85 0,78-116 0,-1-1 0,-54 43 0,47-44 0,-55 60 0,52-46 0,-1-2 0,-3-1 0,-51 38 0,85-71 0,-76 62 0,74-60 0,1 1 0,-1 0 0,1 0 0,1 0 0,-1 1 0,1 0 0,1 0 0,-8 16 0,11-20 0,0 0 0,1-1 0,-1 1 0,1 0 0,0 0 0,0 0 0,0 0 0,0 0 0,1 0 0,-1-1 0,1 1 0,2 5 0,21 45 0,-1 2 0,-4 25 0,-12-44 0,2 0 0,17 43 0,-13-45 0,-10-24 0,1 0 0,1 0 0,0-1 0,6 11 0,-8-16 0,1-1 0,-1 0 0,1 0 0,0 0 0,0-1 0,0 1 0,0-1 0,1 0 0,-1 0 0,1-1 0,-1 1 0,9 2 0,45 13 0,119 22 0,-154-36 0,1576 226-1176,-1232-201 1785,-24-2-42,-156-5-567,345 24 0,-495-47 0,42-5 0,8-2 0,248 2 0,219-16 0,-532 19 0,-1-1 0,0 0 0,0-1 0,-1-2 0,1 0 0,-1-1 0,-1-1 0,1-1 0,17-12 0,99-49 0,-92 51 0,-2-1 0,65-45 0,-100 61 0,-1-1 0,0 0 0,0 0 0,0-1 0,-1 1 0,0-1 0,0 0 0,-1 0 0,8-16 0,-3-1 0,12-49 0,-2 2 0,1 11 0,14-65 0,-30 103 0,0-1 0,-2 0 0,0 0 0,-2 1 0,0-1 0,-5-33 0,4 53 0,0 0 0,0 1 0,0-1 0,0 0 0,0 1 0,0-1 0,-1 1 0,1 0 0,-1-1 0,0 1 0,0 0 0,0 0 0,0 0 0,0 0 0,0 0 0,0 0 0,-1 1 0,1-1 0,-1 1 0,1 0 0,-1 0 0,1 0 0,-1 0 0,0 0 0,0 0 0,-3 0 0,-10-2 0,0 1 0,-1 1 0,-25 1 0,26 0 0,-3070 5-835,2793-9-391,213 0-4904</inkml:trace>
+  <inkml:trace contextRef="#ctx0" brushRef="#br0">1 0 24575,'0'0'0,"3"0"0,9 0 0,7 0 0,4 0 0,2 0 0,-1 0 0,0 0 0,-6 4 0,-4 4 0,-6 4 0,-3 3 0,-3 2 0,-2 2 0,-4 1 0,-1 0 0,-4 0 0,-7-4 0,1 0 0,-2-4 0,-4-4 0,-1-3 0,14 2 0,13 2 0,9 2 0,5 0 0,4 5 0,4 3 0,0 1 0,-5 4 0,-5 0 0,-6 1 0,-4-2 0,-4 3 0,-6-1 0,-6-4 0,-3-6 0,-5-2 0,-5-3 0,-5-4 0,-1-2 0,0-2 0,3-2 0,5 0 0</inkml:trace>
 </inkml:ink>
 </file>
 
@@ -21364,15 +21351,29 @@
           <inkml:channelProperty channel="F" name="resolution" value="0" units="1/dev"/>
         </inkml:channelProperties>
       </inkml:inkSource>
-      <inkml:timestamp xml:id="ts0" timeString="2022-12-04T11:25:42.051"/>
+      <inkml:timestamp xml:id="ts0" timeString="2022-12-15T08:50:49.239"/>
     </inkml:context>
     <inkml:brush xml:id="br0">
-      <inkml:brushProperty name="width" value="0.05" units="cm"/>
-      <inkml:brushProperty name="height" value="0.05" units="cm"/>
-      <inkml:brushProperty name="color" value="#E71224"/>
+      <inkml:brushProperty name="width" value="0.1" units="cm"/>
+      <inkml:brushProperty name="height" value="0.1" units="cm"/>
+      <inkml:brushProperty name="color" value="#AE198D"/>
+      <inkml:brushProperty name="inkEffects" value="galaxy"/>
+      <inkml:brushProperty name="anchorX" value="-2374.18604"/>
+      <inkml:brushProperty name="anchorY" value="-2073.38062"/>
+      <inkml:brushProperty name="scaleFactor" value="0.5"/>
+    </inkml:brush>
+    <inkml:brush xml:id="br1">
+      <inkml:brushProperty name="width" value="0.1" units="cm"/>
+      <inkml:brushProperty name="height" value="0.1" units="cm"/>
+      <inkml:brushProperty name="color" value="#AE198D"/>
+      <inkml:brushProperty name="inkEffects" value="galaxy"/>
+      <inkml:brushProperty name="anchorX" value="-3719.19971"/>
+      <inkml:brushProperty name="anchorY" value="-3339.85034"/>
+      <inkml:brushProperty name="scaleFactor" value="0.5"/>
     </inkml:brush>
   </inkml:definitions>
-  <inkml:trace contextRef="#ctx0" brushRef="#br0">1 1261 24575,'9'-4'0,"0"0"0,0-1 0,-1 0 0,1-1 0,-1 0 0,-1 0 0,1 0 0,-1-1 0,8-10 0,9-11 0,20-33 0,-37 51 0,9-16 0,0 0 0,-2-2 0,-1 0 0,11-33 0,26-122 0,-45 166 0,1 0 0,0 1 0,1-1 0,0 1 0,2 1 0,0-1 0,0 2 0,20-24 0,10-5 0,56-49 0,-60 59 0,15-11 0,3 1 0,98-59 0,131-46 0,-262 140 0,0 1 0,0 1 0,1 0 0,0 2 0,32-3 0,111 1 0,-121 6 0,719 2 0,-260 0 0,2043-2 0,-2316 12 0,-117-4 0,73 10 0,-171-19 0,0-1 0,0 0 0,0 0 0,-1-1 0,1-1 0,-1-1 0,0 0 0,14-7 0,-9 4 0,0 1 0,0 1 0,23-5 0,-40 11 0,1-1 0,0 1 0,0-1 0,0 1 0,0 0 0,0 0 0,0 0 0,0 0 0,-1 0 0,1 0 0,0 0 0,0 1 0,0-1 0,0 1 0,0-1 0,-1 1 0,1 0 0,0 0 0,0-1 0,-1 1 0,1 0 0,-1 1 0,3 1 0,-3-1 0,0-1 0,0 1 0,-1 0 0,1 1 0,0-1 0,-1 0 0,1 0 0,-1 0 0,0 0 0,0 0 0,0 0 0,0 1 0,0-1 0,0 0 0,0 0 0,-2 4 0,-2 9 0,-2 0 0,1-1 0,-2 1 0,-9 15 0,-17 26 0,-69 87 0,-54 40 0,137-161 0,-51 54 0,-50 61 0,105-118 0,2 1 0,0 0 0,1 1 0,1 1 0,-12 35 0,5-9-273,-2-1 0,-1-1 0,-3-2 0,-30 44 0,20-36-6553</inkml:trace>
+  <inkml:trace contextRef="#ctx0" brushRef="#br0">0 0 24575,'0'0'0,"0"4"0,0 4 0,0 4 0,0 6 0,0 7 0,0 2 0,0 0 0,0-2 0,0 3 0,4-5 0,4-6 0,4-6 0,2-4 0,4-4 0,0-2 0,10 3 0,0-1 0,0 0 0,2-1 0,2-1 0,-1 0 0,-3 0 0,-3-1 0,-9 0 0,-7 0 0</inkml:trace>
+  <inkml:trace contextRef="#ctx0" brushRef="#br1" timeOffset="783.82">192 19 24575,'0'0'0,"0"9"0,0 9 0,0 9 0,0 2 0,0 1 0,0 2 0,0-2 0,0 2 0,0 0 0,0-1 0,0-3 0,0-2 0,0-7 0</inkml:trace>
 </inkml:ink>
 </file>
 
@@ -21392,15 +21393,19 @@
           <inkml:channelProperty channel="F" name="resolution" value="0" units="1/dev"/>
         </inkml:channelProperties>
       </inkml:inkSource>
-      <inkml:timestamp xml:id="ts0" timeString="2022-12-04T11:26:35.122"/>
+      <inkml:timestamp xml:id="ts0" timeString="2022-12-15T08:50:47.494"/>
     </inkml:context>
     <inkml:brush xml:id="br0">
-      <inkml:brushProperty name="width" value="0.05" units="cm"/>
-      <inkml:brushProperty name="height" value="0.05" units="cm"/>
-      <inkml:brushProperty name="color" value="#E71224"/>
+      <inkml:brushProperty name="width" value="0.1" units="cm"/>
+      <inkml:brushProperty name="height" value="0.1" units="cm"/>
+      <inkml:brushProperty name="color" value="#AE198D"/>
+      <inkml:brushProperty name="inkEffects" value="galaxy"/>
+      <inkml:brushProperty name="anchorX" value="-1070.10852"/>
+      <inkml:brushProperty name="anchorY" value="-934.65717"/>
+      <inkml:brushProperty name="scaleFactor" value="0.5"/>
     </inkml:brush>
   </inkml:definitions>
-  <inkml:trace contextRef="#ctx0" brushRef="#br0">4 0 24575,'-4'0'0</inkml:trace>
+  <inkml:trace contextRef="#ctx0" brushRef="#br0">0 218 24575,'0'0'0,"3"0"0,6 0 0,2-4 0,4-4 0,3-7 0,0 0 0,2 1 0,0-4 0,0-1 0,4-1 0,0 0 0,3 0 0,-1 0 0,-4-4 0,-6 8 0,-5 12 0,-5 13 0,-3 7 0,-3 5 0,0 2 0,-1 1 0,0-1 0,0 3 0,0 3 0,0-1 0,1-1 0,0-2 0,0-2 0,0-2 0,0 4 0,0-6 0</inkml:trace>
 </inkml:ink>
 </file>
 
@@ -21420,15 +21425,19 @@
           <inkml:channelProperty channel="F" name="resolution" value="0" units="1/dev"/>
         </inkml:channelProperties>
       </inkml:inkSource>
-      <inkml:timestamp xml:id="ts0" timeString="2022-11-25T14:24:53.065"/>
+      <inkml:timestamp xml:id="ts0" timeString="2022-12-15T08:50:44.751"/>
     </inkml:context>
     <inkml:brush xml:id="br0">
-      <inkml:brushProperty name="width" value="0.05" units="cm"/>
-      <inkml:brushProperty name="height" value="0.05" units="cm"/>
-      <inkml:brushProperty name="color" value="#E71224"/>
+      <inkml:brushProperty name="width" value="0.1" units="cm"/>
+      <inkml:brushProperty name="height" value="0.1" units="cm"/>
+      <inkml:brushProperty name="color" value="#AE198D"/>
+      <inkml:brushProperty name="inkEffects" value="galaxy"/>
+      <inkml:brushProperty name="anchorX" value="0"/>
+      <inkml:brushProperty name="anchorY" value="0"/>
+      <inkml:brushProperty name="scaleFactor" value="0.5"/>
     </inkml:brush>
   </inkml:definitions>
-  <inkml:trace contextRef="#ctx0" brushRef="#br0">3004 118 24575,'-178'93'0,"-28"20"0,-677 334-4294,277-167 4504,581-269-38,-298 145 831,296-139-558,1 2 0,0 0 0,2 1 0,0 2 0,1 0 1,-36 47-1,-100 166-848,125-181 599,-69 113-196,-65 102 0,156-251 0,0-1 0,-1-1 0,-26 26 0,38-41 0,-1 1 0,0 1 0,1-1 0,0 0 0,0 0 0,-1 0 0,1 1 0,0-1 0,1 1 0,-1-1 0,0 1 0,1-1 0,-1 1 0,1 2 0,0 42 0,1-19 0,-11 54 0,6-61 0,1 1 0,2-1 0,0 1 0,3 35 0,-2-56 0,0 0 0,0 1 0,1-1 0,-1 0 0,1 0 0,-1 1 0,1-1 0,-1 0 0,1 0 0,0 0 0,0 0 0,0 0 0,-1 0 0,1 0 0,0 0 0,0 0 0,0 0 0,0 0 0,0 0 0,1-1 0,-1 1 0,0-1 0,0 1 0,0-1 0,1 1 0,-1-1 0,0 1 0,1-1 0,-1 0 0,3 0 0,4 1 0,1-1 0,-1-1 0,0 1 0,10-3 0,-13 2 0,330-73-22,-195 38-258,854-186-1022,-703 171 877,432-20 1,-643 69 798,0 3 0,0 3 0,0 4 1,82 20-1,221 58 208,-322-67-582,0 2 0,-2 2 0,0 4 0,66 40 0,-101-53 0,193 119 0,-212-130 0,-1 0 0,1-1 0,0 1 0,0-1 0,0 0 0,0-1 0,0 1 0,1-1 0,-1 0 0,0 0 0,1-1 0,-1 0 0,1 1 0,-1-2 0,0 1 0,1-1 0,-1 0 0,0 0 0,1 0 0,-1-1 0,8-3 0,7-4 0,-1-1 0,1-1 0,33-26 0,-46 32 0,98-76 0,162-163 0,70-121 0,-313 338 0,82-103 0,-90 107 0,-2-1 0,0 0 0,20-51 0,-27 55 0,39-114 0,-41 112 0,0 1 0,-1-1 0,-1-1 0,0-28 0,-3 43 0,-1-1 0,-1 1 0,1 0 0,-2 0 0,1 0 0,-1 0 0,0 1 0,0-1 0,-1 1 0,0-1 0,-1 1 0,0 0 0,0 1 0,0-1 0,0 1 0,-1 0 0,-13-9 0,-6-5 0,-1 2 0,-1 1 0,-38-19 0,-396-162 0,75 37 0,282 112 0,2-5 0,3-4 0,-96-74 0,172 114 0,-136-112 0,111 86 0,24 20 0,-50-37 0,64 55 0,0 0 0,0 0 0,0 1 0,0 0 0,-1 1 0,0 0 0,0 1 0,0 0 0,-16-2 0,11 4 0,0 0 0,0 2 0,0 0 0,0 0 0,1 1 0,-1 1 0,1 1 0,-18 6 0,-12 8 0,-57 30 0,63-29 0,37-18-35,-24 12-630,-38 13 0,41-19-6161</inkml:trace>
+  <inkml:trace contextRef="#ctx0" brushRef="#br0">120 82 24575,'0'0'0,"-7"0"0,-6 0 0,-6 4 0,-3 7 0,2 5 0,4 3 0,5 2 0,4 0 0,3 0 0,3 0 0,1-1 0,5-4 0,3 4 0,5-1 0,3-3 0,2 0 0,1-4 0,1-3 0,0 4 0,0-2 0,0-1 0,-1-4 0,1-1 0,-1-3 0,4-1 0,-3-5 0,-1-4 0,-4-8 0,-1 0 0,0-1 0,-2-2 0,-4 0 0,-2 0 0,-3 0 0,-1-1 0,-2 1 0,0-1 0,-1-3 0,-3 0 0,-4 0 0,0 0 0,-8-2 0,-1 0 0,-3 5 0,-4 5 0,-5 5 0,1 4 0,4 3 0</inkml:trace>
 </inkml:ink>
 </file>
 
@@ -21476,6 +21485,93 @@
           <inkml:channelProperty channel="F" name="resolution" value="0" units="1/dev"/>
         </inkml:channelProperties>
       </inkml:inkSource>
+      <inkml:timestamp xml:id="ts0" timeString="2022-12-15T08:49:56.527"/>
+    </inkml:context>
+    <inkml:brush xml:id="br0">
+      <inkml:brushProperty name="width" value="0.05" units="cm"/>
+      <inkml:brushProperty name="height" value="0.05" units="cm"/>
+      <inkml:brushProperty name="color" value="#E71224"/>
+    </inkml:brush>
+  </inkml:definitions>
+  <inkml:trace contextRef="#ctx0" brushRef="#br0">0 1254 24575,'4'-1'0,"0"1"0,0-1 0,0 1 0,0-1 0,0 0 0,0 0 0,0-1 0,0 1 0,0-1 0,-1 0 0,1 0 0,-1 0 0,1-1 0,-1 1 0,0-1 0,0 1 0,0-1 0,3-5 0,4-4 0,-1-1 0,0-1 0,9-20 0,-12 22 0,70-151 0,-4 8 0,-41 98 0,2 2 0,3 2 0,2 1 0,86-91 0,-60 75 0,-32 32 0,1 2 0,1 1 0,2 1 0,48-32 0,-73 58 0,0 0 0,1 1 0,0 0 0,0 1 0,0 1 0,0-1 0,20-1 0,-17 1 0,-1 0 0,1-2 0,-1 0 0,0 0 0,-1-1 0,1-1 0,14-10 0,14-9 0,-20 15 0,-12 5 0,1 1 0,-1 0 0,1 0 0,0 1 0,0 1 0,1 0 0,0 1 0,-1 0 0,22-2 0,295 3 0,-154 5 0,-34-4 0,462 14 0,43-3 0,-397-12 0,408 2 0,-584 3 0,72 12 0,47 4 0,150-18 0,-3-1 0,-20 19 0,-238-18 0,309 13 0,67 9 0,-455-23 0,10 0 0,1 0 0,-1 0 0,0 1 0,19 5 0,-27-5 0,1 0 0,-1 0 0,0 1 0,1 0 0,-1 0 0,0 0 0,0 0 0,0 0 0,0 0 0,0 1 0,-1-1 0,1 1 0,-1 0 0,1 0 0,-1 0 0,0 0 0,0 0 0,1 4 0,1 1 0,-1 1 0,0-1 0,0 1 0,-1-1 0,0 1 0,0 0 0,-1 0 0,0 0 0,-1 0 0,0 0 0,0 0 0,-4 17 0,1-11 0,-2 0 0,0 0 0,0 0 0,-1 0 0,-1-1 0,-14 21 0,-1 5 0,-22 51 0,26-51 0,-37 62 0,35-73 0,-2 0 0,0-2 0,-2-1 0,-1-1 0,-40 30 0,-151 93 0,209-143 0,-137 92 0,-20 4 0,-92 63-1365,231-147-5461</inkml:trace>
+  <inkml:trace contextRef="#ctx0" brushRef="#br0" timeOffset="1895.75">116 1369 24575,'1'-1'0,"1"-1"0,0 1 0,0 0 0,0 0 0,0 0 0,0 0 0,0 1 0,1-1 0,-1 0 0,0 1 0,0 0 0,1-1 0,2 1 0,7-2 0,524-52 0,-261 32 0,295-54 0,-113 11 0,-122 45-1365,-307 20-5461</inkml:trace>
+  <inkml:trace contextRef="#ctx0" brushRef="#br0" timeOffset="4864.28">95 1446 24575,'11'1'0,"0"0"0,0 0 0,-1 1 0,1 0 0,-1 1 0,0 0 0,1 1 0,-2 0 0,17 9 0,4 6 0,45 35 0,-42-29 0,69 52 0,419 298 0,-507-367 0,1-1 0,0 0 0,0-2 0,1 1 0,-1-2 0,1 0 0,18 2 0,-10-2 0,47 16 0,182 99 0,-159-70 0,-75-39 0,0 2 0,-1 0 0,18 17 0,-7-6 0,-23-19 0,0 0 0,0-1 0,1 1 0,-1-1 0,0-1 0,1 1 0,0-1 0,0-1 0,10 3 0,68 1 0,-58-5 0,787 2 0,-375-5 0,221 3-1365,-637 0-5461</inkml:trace>
+  <inkml:trace contextRef="#ctx0" brushRef="#br0" timeOffset="6690.36">1654 2466 24575,'7'9'0,"1"0"0,0 0 0,0-1 0,1 0 0,15 10 0,-4-3 0,125 93 0,4-8 0,4-5 0,272 121 0,-361-190 0,130 35 0,72-6 0,-143-38 0,144 1 0,125-18 0,-157-3 0,700 3 0,-895-1 0,1-3 0,-1-1 0,-1-2 0,1-1 0,50-19 0,186-85 0,-178 69 0,82-26 0,-51 21 0,-110 40 0,0-2 0,-1 0 0,0 0 0,-1-2 0,0 0 0,-1-1 0,0-1 0,-1-1 0,-1 0 0,0 0 0,-1-2 0,-1 1 0,17-31 0,-25 36 12,0-1-1,-1 1 0,0-1 1,-1 0-1,0 0 0,-1 0 1,-1-15-1,5-32-1467,-1 39-5370</inkml:trace>
+</inkml:ink>
+</file>
+
+<file path=word/ink/ink31.xml><?xml version="1.0" encoding="utf-8"?>
+<inkml:ink xmlns:inkml="http://www.w3.org/2003/InkML">
+  <inkml:definitions>
+    <inkml:context xml:id="ctx0">
+      <inkml:inkSource xml:id="inkSrc0">
+        <inkml:traceFormat>
+          <inkml:channel name="X" type="integer" min="-2.14748E9" max="2.14748E9" units="cm"/>
+          <inkml:channel name="Y" type="integer" min="-2.14748E9" max="2.14748E9" units="cm"/>
+          <inkml:channel name="F" type="integer" max="32767" units="dev"/>
+        </inkml:traceFormat>
+        <inkml:channelProperties>
+          <inkml:channelProperty channel="X" name="resolution" value="1000" units="1/cm"/>
+          <inkml:channelProperty channel="Y" name="resolution" value="1000" units="1/cm"/>
+          <inkml:channelProperty channel="F" name="resolution" value="0" units="1/dev"/>
+        </inkml:channelProperties>
+      </inkml:inkSource>
+      <inkml:timestamp xml:id="ts0" timeString="2022-12-04T11:26:35.122"/>
+    </inkml:context>
+    <inkml:brush xml:id="br0">
+      <inkml:brushProperty name="width" value="0.05" units="cm"/>
+      <inkml:brushProperty name="height" value="0.05" units="cm"/>
+      <inkml:brushProperty name="color" value="#E71224"/>
+    </inkml:brush>
+  </inkml:definitions>
+  <inkml:trace contextRef="#ctx0" brushRef="#br0">4 0 24575,'-4'0'0</inkml:trace>
+</inkml:ink>
+</file>
+
+<file path=word/ink/ink32.xml><?xml version="1.0" encoding="utf-8"?>
+<inkml:ink xmlns:inkml="http://www.w3.org/2003/InkML">
+  <inkml:definitions>
+    <inkml:context xml:id="ctx0">
+      <inkml:inkSource xml:id="inkSrc0">
+        <inkml:traceFormat>
+          <inkml:channel name="X" type="integer" min="-2.14748E9" max="2.14748E9" units="cm"/>
+          <inkml:channel name="Y" type="integer" min="-2.14748E9" max="2.14748E9" units="cm"/>
+          <inkml:channel name="F" type="integer" max="32767" units="dev"/>
+        </inkml:traceFormat>
+        <inkml:channelProperties>
+          <inkml:channelProperty channel="X" name="resolution" value="1000" units="1/cm"/>
+          <inkml:channelProperty channel="Y" name="resolution" value="1000" units="1/cm"/>
+          <inkml:channelProperty channel="F" name="resolution" value="0" units="1/dev"/>
+        </inkml:channelProperties>
+      </inkml:inkSource>
+      <inkml:timestamp xml:id="ts0" timeString="2022-11-25T14:24:53.065"/>
+    </inkml:context>
+    <inkml:brush xml:id="br0">
+      <inkml:brushProperty name="width" value="0.05" units="cm"/>
+      <inkml:brushProperty name="height" value="0.05" units="cm"/>
+      <inkml:brushProperty name="color" value="#E71224"/>
+    </inkml:brush>
+  </inkml:definitions>
+  <inkml:trace contextRef="#ctx0" brushRef="#br0">3004 118 24575,'-178'93'0,"-28"20"0,-677 334-4294,277-167 4504,581-269-38,-298 145 831,296-139-558,1 2 0,0 0 0,2 1 0,0 2 0,1 0 1,-36 47-1,-100 166-848,125-181 599,-69 113-196,-65 102 0,156-251 0,0-1 0,-1-1 0,-26 26 0,38-41 0,-1 1 0,0 1 0,1-1 0,0 0 0,0 0 0,-1 0 0,1 1 0,0-1 0,1 1 0,-1-1 0,0 1 0,1-1 0,-1 1 0,1 2 0,0 42 0,1-19 0,-11 54 0,6-61 0,1 1 0,2-1 0,0 1 0,3 35 0,-2-56 0,0 0 0,0 1 0,1-1 0,-1 0 0,1 0 0,-1 1 0,1-1 0,-1 0 0,1 0 0,0 0 0,0 0 0,0 0 0,-1 0 0,1 0 0,0 0 0,0 0 0,0 0 0,0 0 0,0 0 0,1-1 0,-1 1 0,0-1 0,0 1 0,0-1 0,1 1 0,-1-1 0,0 1 0,1-1 0,-1 0 0,3 0 0,4 1 0,1-1 0,-1-1 0,0 1 0,10-3 0,-13 2 0,330-73-22,-195 38-258,854-186-1022,-703 171 877,432-20 1,-643 69 798,0 3 0,0 3 0,0 4 1,82 20-1,221 58 208,-322-67-582,0 2 0,-2 2 0,0 4 0,66 40 0,-101-53 0,193 119 0,-212-130 0,-1 0 0,1-1 0,0 1 0,0-1 0,0 0 0,0-1 0,0 1 0,1-1 0,-1 0 0,0 0 0,1-1 0,-1 0 0,1 1 0,-1-2 0,0 1 0,1-1 0,-1 0 0,0 0 0,1 0 0,-1-1 0,8-3 0,7-4 0,-1-1 0,1-1 0,33-26 0,-46 32 0,98-76 0,162-163 0,70-121 0,-313 338 0,82-103 0,-90 107 0,-2-1 0,0 0 0,20-51 0,-27 55 0,39-114 0,-41 112 0,0 1 0,-1-1 0,-1-1 0,0-28 0,-3 43 0,-1-1 0,-1 1 0,1 0 0,-2 0 0,1 0 0,-1 0 0,0 1 0,0-1 0,-1 1 0,0-1 0,-1 1 0,0 0 0,0 1 0,0-1 0,0 1 0,-1 0 0,-13-9 0,-6-5 0,-1 2 0,-1 1 0,-38-19 0,-396-162 0,75 37 0,282 112 0,2-5 0,3-4 0,-96-74 0,172 114 0,-136-112 0,111 86 0,24 20 0,-50-37 0,64 55 0,0 0 0,0 0 0,0 1 0,0 0 0,-1 1 0,0 0 0,0 1 0,0 0 0,-16-2 0,11 4 0,0 0 0,0 2 0,0 0 0,0 0 0,1 1 0,-1 1 0,1 1 0,-18 6 0,-12 8 0,-57 30 0,63-29 0,37-18-35,-24 12-630,-38 13 0,41-19-6161</inkml:trace>
+</inkml:ink>
+</file>
+
+<file path=word/ink/ink33.xml><?xml version="1.0" encoding="utf-8"?>
+<inkml:ink xmlns:inkml="http://www.w3.org/2003/InkML">
+  <inkml:definitions>
+    <inkml:context xml:id="ctx0">
+      <inkml:inkSource xml:id="inkSrc0">
+        <inkml:traceFormat>
+          <inkml:channel name="X" type="integer" min="-2.14748E9" max="2.14748E9" units="cm"/>
+          <inkml:channel name="Y" type="integer" min="-2.14748E9" max="2.14748E9" units="cm"/>
+          <inkml:channel name="F" type="integer" max="32767" units="dev"/>
+        </inkml:traceFormat>
+        <inkml:channelProperties>
+          <inkml:channelProperty channel="X" name="resolution" value="1000" units="1/cm"/>
+          <inkml:channelProperty channel="Y" name="resolution" value="1000" units="1/cm"/>
+          <inkml:channelProperty channel="F" name="resolution" value="0" units="1/dev"/>
+        </inkml:channelProperties>
+      </inkml:inkSource>
       <inkml:timestamp xml:id="ts0" timeString="2022-11-25T14:25:18.457"/>
     </inkml:context>
     <inkml:brush xml:id="br0">
@@ -21491,7 +21587,7 @@
 </inkml:ink>
 </file>
 
-<file path=word/ink/ink31.xml><?xml version="1.0" encoding="utf-8"?>
+<file path=word/ink/ink34.xml><?xml version="1.0" encoding="utf-8"?>
 <inkml:ink xmlns:inkml="http://www.w3.org/2003/InkML">
   <inkml:definitions>
     <inkml:context xml:id="ctx0">
@@ -21519,7 +21615,7 @@
 </inkml:ink>
 </file>
 
-<file path=word/ink/ink32.xml><?xml version="1.0" encoding="utf-8"?>
+<file path=word/ink/ink35.xml><?xml version="1.0" encoding="utf-8"?>
 <inkml:ink xmlns:inkml="http://www.w3.org/2003/InkML">
   <inkml:definitions>
     <inkml:context xml:id="ctx0">
@@ -21544,11 +21640,11 @@
     </inkml:brush>
   </inkml:definitions>
   <inkml:trace contextRef="#ctx0" brushRef="#br0">1983 0 24575,'-17'1'0,"0"1"0,0 0 0,1 1 0,-27 9 0,18-5 0,-253 74 0,-130 32 0,378-107-273,-1-2 0,1-1 0,-1-2 0,-49-4 0,65 2-6553</inkml:trace>
-  <inkml:trace contextRef="#ctx0" brushRef="#br0" timeOffset="1761.17">597 193 24575,'-7'0'0,"-240"4"0,180 1 0,-111 21 0,172-25 0,-1 1 0,0 0 0,1 0 0,-1 0 0,1 1 0,-1 0 0,1 0 0,0 1 0,0-1 0,-9 9 0,13-10 0,0 1 0,0-1 0,1 1 0,-1-1 0,1 1 0,-1-1 0,1 1 0,0 0 0,0-1 0,0 1 0,0 0 0,1 0 0,-1 0 0,1 0 0,-1 0 0,1 0 0,0 0 0,0 0 0,1 0 0,-1 0 0,1 0 0,-1 0 0,1-1 0,0 1 0,0 0 0,0 0 0,2 2 0,-1 0 0,1 0 0,0-1 0,0 0 0,0 1 0,0-1 0,1 0 0,-1-1 0,1 1 0,0-1 0,0 1 0,1-1 0,-1 0 0,1-1 0,-1 1 0,1-1 0,7 2 0,9 4 0,0-2 0,36 6 0,-30-7 0,33 6 0,113 4 0,65-15 0,-99-2 0,-67-1 0,75-14 0,55-2 0,-195 19 0,1 0 0,-1-1 0,0 1 0,0-1 0,1-1 0,8-2 0,-14 3 0,0 0 0,0 0 0,0-1 0,0 1 0,0 0 0,0-1 0,-1 0 0,1 1 0,0-1 0,-1 0 0,1 0 0,-1 0 0,0 0 0,0 0 0,1 0 0,-1 0 0,-1 0 0,1 0 0,0-1 0,0 1 0,-1 0 0,0-1 0,1-2 0,0 1 0,-1 0 0,0-1 0,1 1 0,-2 0 0,1-1 0,0 1 0,-1 0 0,0 0 0,0-1 0,0 1 0,0 0 0,-1 0 0,0 0 0,0 0 0,-3-5 0,1 4 0,0 0 0,-1-1 0,0 2 0,0-1 0,0 0 0,0 1 0,-1 0 0,-11-6 0,-2 1 0,0 1 0,0 1 0,-1 0 0,0 2 0,-32-5 0,-35 1-3,0 4 1,-109 7-1,51 1-1354,127-3-5469</inkml:trace>
+  <inkml:trace contextRef="#ctx0" brushRef="#br0" timeOffset="1761.16">597 193 24575,'-7'0'0,"-240"4"0,180 1 0,-111 21 0,172-25 0,-1 1 0,0 0 0,1 0 0,-1 0 0,1 1 0,-1 0 0,1 0 0,0 1 0,0-1 0,-9 9 0,13-10 0,0 1 0,0-1 0,1 1 0,-1-1 0,1 1 0,-1-1 0,1 1 0,0 0 0,0-1 0,0 1 0,0 0 0,1 0 0,-1 0 0,1 0 0,-1 0 0,1 0 0,0 0 0,0 0 0,1 0 0,-1 0 0,1 0 0,-1 0 0,1-1 0,0 1 0,0 0 0,0 0 0,2 2 0,-1 0 0,1 0 0,0-1 0,0 0 0,0 1 0,0-1 0,1 0 0,-1-1 0,1 1 0,0-1 0,0 1 0,1-1 0,-1 0 0,1-1 0,-1 1 0,1-1 0,7 2 0,9 4 0,0-2 0,36 6 0,-30-7 0,33 6 0,113 4 0,65-15 0,-99-2 0,-67-1 0,75-14 0,55-2 0,-195 19 0,1 0 0,-1-1 0,0 1 0,0-1 0,1-1 0,8-2 0,-14 3 0,0 0 0,0 0 0,0-1 0,0 1 0,0 0 0,0-1 0,-1 0 0,1 1 0,0-1 0,-1 0 0,1 0 0,-1 0 0,0 0 0,0 0 0,1 0 0,-1 0 0,-1 0 0,1 0 0,0-1 0,0 1 0,-1 0 0,0-1 0,1-2 0,0 1 0,-1 0 0,0-1 0,1 1 0,-2 0 0,1-1 0,0 1 0,-1 0 0,0 0 0,0-1 0,0 1 0,0 0 0,-1 0 0,0 0 0,0 0 0,-3-5 0,1 4 0,0 0 0,-1-1 0,0 2 0,0-1 0,0 0 0,0 1 0,-1 0 0,-11-6 0,-2 1 0,0 1 0,0 1 0,-1 0 0,0 2 0,-32-5 0,-35 1-3,0 4 1,-109 7-1,51 1-1354,127-3-5469</inkml:trace>
 </inkml:ink>
 </file>
 
-<file path=word/ink/ink33.xml><?xml version="1.0" encoding="utf-8"?>
+<file path=word/ink/ink36.xml><?xml version="1.0" encoding="utf-8"?>
 <inkml:ink xmlns:inkml="http://www.w3.org/2003/InkML">
   <inkml:definitions>
     <inkml:context xml:id="ctx0">
@@ -21577,7 +21673,7 @@
 </inkml:ink>
 </file>
 
-<file path=word/ink/ink34.xml><?xml version="1.0" encoding="utf-8"?>
+<file path=word/ink/ink37.xml><?xml version="1.0" encoding="utf-8"?>
 <inkml:ink xmlns:inkml="http://www.w3.org/2003/InkML">
   <inkml:definitions>
     <inkml:context xml:id="ctx0">
@@ -21606,7 +21702,7 @@
 </inkml:ink>
 </file>
 
-<file path=word/ink/ink35.xml><?xml version="1.0" encoding="utf-8"?>
+<file path=word/ink/ink38.xml><?xml version="1.0" encoding="utf-8"?>
 <inkml:ink xmlns:inkml="http://www.w3.org/2003/InkML">
   <inkml:definitions>
     <inkml:context xml:id="ctx0">

</xml_diff>